<commit_message>
Modified Customer ReadMe file
</commit_message>
<xml_diff>
--- a/front-api/src/main/java/com/mebelkart/api/customer/v1/CustomerReadMe.doc.docx
+++ b/front-api/src/main/java/com/mebelkart/api/customer/v1/CustomerReadMe.doc.docx
@@ -73,7 +73,13 @@
         <w:rPr>
           <w:rFonts w:ascii="Courier New" w:hAnsi="Courier New" w:cs="Courier New"/>
         </w:rPr>
-        <w:t>required_fields</w:t>
+        <w:t>requiredF</w:t>
+      </w:r>
+      <w:r>
+        <w:rPr>
+          <w:rFonts w:ascii="Courier New" w:hAnsi="Courier New" w:cs="Courier New"/>
+        </w:rPr>
+        <w:t>ields</w:t>
       </w:r>
       <w:proofErr w:type="spellEnd"/>
       <w:r>
@@ -386,15 +392,22 @@
           <w:rFonts w:ascii="Courier New" w:hAnsi="Courier New" w:cs="Courier New"/>
           <w:color w:val="4444CC"/>
         </w:rPr>
-        <w:t>required_fields</w:t>
-      </w:r>
-      <w:proofErr w:type="spellEnd"/>
-      <w:r>
-        <w:rPr>
-          <w:rFonts w:ascii="Courier New" w:hAnsi="Courier New" w:cs="Courier New"/>
-          <w:color w:val="4444CC"/>
-        </w:rPr>
-        <w:t>":[] 1</w:t>
+        <w:t>requiredF</w:t>
+      </w:r>
+      <w:r>
+        <w:rPr>
+          <w:rFonts w:ascii="Courier New" w:hAnsi="Courier New" w:cs="Courier New"/>
+          <w:color w:val="4444CC"/>
+        </w:rPr>
+        <w:t>ields</w:t>
+      </w:r>
+      <w:proofErr w:type="spellEnd"/>
+      <w:r>
+        <w:rPr>
+          <w:rFonts w:ascii="Courier New" w:hAnsi="Courier New" w:cs="Courier New"/>
+          <w:color w:val="4444CC"/>
+        </w:rPr>
+        <w:t>":[]</w:t>
       </w:r>
     </w:p>
     <w:p>
@@ -1530,6 +1543,201 @@
         <w:rPr>
           <w:rFonts w:ascii="Courier New" w:hAnsi="Courier New" w:cs="Courier New"/>
         </w:rPr>
+        <w:tab/>
+      </w:r>
+      <w:r>
+        <w:rPr>
+          <w:rFonts w:ascii="Courier New" w:hAnsi="Courier New" w:cs="Courier New"/>
+        </w:rPr>
+        <w:tab/>
+      </w:r>
+      <w:r>
+        <w:rPr>
+          <w:rFonts w:ascii="Courier New" w:hAnsi="Courier New" w:cs="Courier New"/>
+        </w:rPr>
+        <w:t>"messages": [</w:t>
+      </w:r>
+    </w:p>
+    <w:p>
+      <w:pPr>
+        <w:autoSpaceDE w:val="0"/>
+        <w:autoSpaceDN w:val="0"/>
+        <w:adjustRightInd w:val="0"/>
+        <w:spacing w:after="0" w:line="240" w:lineRule="auto"/>
+        <w:rPr>
+          <w:rFonts w:ascii="Courier New" w:hAnsi="Courier New" w:cs="Courier New"/>
+        </w:rPr>
+      </w:pPr>
+      <w:r>
+        <w:rPr>
+          <w:rFonts w:ascii="Courier New" w:hAnsi="Courier New" w:cs="Courier New"/>
+        </w:rPr>
+        <w:t xml:space="preserve">            {</w:t>
+      </w:r>
+    </w:p>
+    <w:p>
+      <w:pPr>
+        <w:autoSpaceDE w:val="0"/>
+        <w:autoSpaceDN w:val="0"/>
+        <w:adjustRightInd w:val="0"/>
+        <w:spacing w:after="0" w:line="240" w:lineRule="auto"/>
+        <w:rPr>
+          <w:rFonts w:ascii="Courier New" w:hAnsi="Courier New" w:cs="Courier New"/>
+        </w:rPr>
+      </w:pPr>
+      <w:r>
+        <w:rPr>
+          <w:rFonts w:ascii="Courier New" w:hAnsi="Courier New" w:cs="Courier New"/>
+        </w:rPr>
+        <w:t xml:space="preserve">              "</w:t>
+      </w:r>
+      <w:proofErr w:type="spellStart"/>
+      <w:r>
+        <w:rPr>
+          <w:rFonts w:ascii="Courier New" w:hAnsi="Courier New" w:cs="Courier New"/>
+        </w:rPr>
+        <w:t>messageId</w:t>
+      </w:r>
+      <w:proofErr w:type="spellEnd"/>
+      <w:r>
+        <w:rPr>
+          <w:rFonts w:ascii="Courier New" w:hAnsi="Courier New" w:cs="Courier New"/>
+        </w:rPr>
+        <w:t>": 706,</w:t>
+      </w:r>
+    </w:p>
+    <w:p>
+      <w:pPr>
+        <w:autoSpaceDE w:val="0"/>
+        <w:autoSpaceDN w:val="0"/>
+        <w:adjustRightInd w:val="0"/>
+        <w:spacing w:after="0" w:line="240" w:lineRule="auto"/>
+        <w:rPr>
+          <w:rFonts w:ascii="Courier New" w:hAnsi="Courier New" w:cs="Courier New"/>
+        </w:rPr>
+      </w:pPr>
+      <w:r>
+        <w:rPr>
+          <w:rFonts w:ascii="Courier New" w:hAnsi="Courier New" w:cs="Courier New"/>
+        </w:rPr>
+        <w:t xml:space="preserve">              "message": "I have cancelled this order . Please don't </w:t>
+      </w:r>
+      <w:r>
+        <w:rPr>
+          <w:rFonts w:ascii="Courier New" w:hAnsi="Courier New" w:cs="Courier New"/>
+        </w:rPr>
+        <w:tab/>
+      </w:r>
+      <w:r>
+        <w:rPr>
+          <w:rFonts w:ascii="Courier New" w:hAnsi="Courier New" w:cs="Courier New"/>
+        </w:rPr>
+        <w:tab/>
+      </w:r>
+      <w:r>
+        <w:rPr>
+          <w:rFonts w:ascii="Courier New" w:hAnsi="Courier New" w:cs="Courier New"/>
+        </w:rPr>
+        <w:tab/>
+      </w:r>
+      <w:r>
+        <w:rPr>
+          <w:rFonts w:ascii="Courier New" w:hAnsi="Courier New" w:cs="Courier New"/>
+        </w:rPr>
+        <w:tab/>
+      </w:r>
+      <w:r>
+        <w:rPr>
+          <w:rFonts w:ascii="Courier New" w:hAnsi="Courier New" w:cs="Courier New"/>
+        </w:rPr>
+        <w:tab/>
+      </w:r>
+      <w:r>
+        <w:rPr>
+          <w:rFonts w:ascii="Courier New" w:hAnsi="Courier New" w:cs="Courier New"/>
+        </w:rPr>
+        <w:t>dispatch the same.",</w:t>
+      </w:r>
+    </w:p>
+    <w:p>
+      <w:pPr>
+        <w:autoSpaceDE w:val="0"/>
+        <w:autoSpaceDN w:val="0"/>
+        <w:adjustRightInd w:val="0"/>
+        <w:spacing w:after="0" w:line="240" w:lineRule="auto"/>
+        <w:rPr>
+          <w:rFonts w:ascii="Courier New" w:hAnsi="Courier New" w:cs="Courier New"/>
+        </w:rPr>
+      </w:pPr>
+      <w:r>
+        <w:rPr>
+          <w:rFonts w:ascii="Courier New" w:hAnsi="Courier New" w:cs="Courier New"/>
+        </w:rPr>
+        <w:t xml:space="preserve">              "</w:t>
+      </w:r>
+      <w:proofErr w:type="spellStart"/>
+      <w:r>
+        <w:rPr>
+          <w:rFonts w:ascii="Courier New" w:hAnsi="Courier New" w:cs="Courier New"/>
+        </w:rPr>
+        <w:t>dateAdded</w:t>
+      </w:r>
+      <w:proofErr w:type="spellEnd"/>
+      <w:r>
+        <w:rPr>
+          <w:rFonts w:ascii="Courier New" w:hAnsi="Courier New" w:cs="Courier New"/>
+        </w:rPr>
+        <w:t>": 1370877028000</w:t>
+      </w:r>
+    </w:p>
+    <w:p>
+      <w:pPr>
+        <w:autoSpaceDE w:val="0"/>
+        <w:autoSpaceDN w:val="0"/>
+        <w:adjustRightInd w:val="0"/>
+        <w:spacing w:after="0" w:line="240" w:lineRule="auto"/>
+        <w:rPr>
+          <w:rFonts w:ascii="Courier New" w:hAnsi="Courier New" w:cs="Courier New"/>
+        </w:rPr>
+      </w:pPr>
+      <w:r>
+        <w:rPr>
+          <w:rFonts w:ascii="Courier New" w:hAnsi="Courier New" w:cs="Courier New"/>
+        </w:rPr>
+        <w:t xml:space="preserve">            }</w:t>
+      </w:r>
+    </w:p>
+    <w:p>
+      <w:pPr>
+        <w:autoSpaceDE w:val="0"/>
+        <w:autoSpaceDN w:val="0"/>
+        <w:adjustRightInd w:val="0"/>
+        <w:spacing w:after="0" w:line="240" w:lineRule="auto"/>
+        <w:rPr>
+          <w:rFonts w:ascii="Courier New" w:hAnsi="Courier New" w:cs="Courier New"/>
+        </w:rPr>
+      </w:pPr>
+      <w:r>
+        <w:rPr>
+          <w:rFonts w:ascii="Courier New" w:hAnsi="Courier New" w:cs="Courier New"/>
+        </w:rPr>
+        <w:t xml:space="preserve">          ]</w:t>
+      </w:r>
+    </w:p>
+    <w:p>
+      <w:pPr>
+        <w:autoSpaceDE w:val="0"/>
+        <w:autoSpaceDN w:val="0"/>
+        <w:adjustRightInd w:val="0"/>
+        <w:spacing w:after="0" w:line="240" w:lineRule="auto"/>
+        <w:rPr>
+          <w:rFonts w:ascii="Courier New" w:hAnsi="Courier New" w:cs="Courier New"/>
+        </w:rPr>
+      </w:pPr>
+      <w:r>
+        <w:rPr>
+          <w:rFonts w:ascii="Courier New" w:hAnsi="Courier New" w:cs="Courier New"/>
+        </w:rPr>
         <w:t xml:space="preserve">        }</w:t>
       </w:r>
     </w:p>
@@ -1645,8 +1853,13 @@
         <w:rPr>
           <w:rFonts w:ascii="Courier New" w:hAnsi="Courier New" w:cs="Courier New"/>
         </w:rPr>
-        <w:lastRenderedPageBreak/>
-        <w:t xml:space="preserve">* If you need particular details of customer like email of a particular customer specify </w:t>
+        <w:t>* If you need particular details of customer like email of a particular customer spe</w:t>
+      </w:r>
+      <w:r>
+        <w:rPr>
+          <w:rFonts w:ascii="Courier New" w:hAnsi="Courier New" w:cs="Courier New"/>
+        </w:rPr>
+        <w:t xml:space="preserve">cify </w:t>
       </w:r>
       <w:proofErr w:type="spellStart"/>
       <w:r>
@@ -1667,7 +1880,13 @@
         <w:rPr>
           <w:rFonts w:ascii="Courier New" w:hAnsi="Courier New" w:cs="Courier New"/>
         </w:rPr>
-        <w:t>required_fields</w:t>
+        <w:t>requiredF</w:t>
+      </w:r>
+      <w:r>
+        <w:rPr>
+          <w:rFonts w:ascii="Courier New" w:hAnsi="Courier New" w:cs="Courier New"/>
+        </w:rPr>
+        <w:t>ields</w:t>
       </w:r>
       <w:proofErr w:type="spellEnd"/>
       <w:r>
@@ -1980,7 +2199,14 @@
           <w:rFonts w:ascii="Courier New" w:hAnsi="Courier New" w:cs="Courier New"/>
           <w:color w:val="4444CC"/>
         </w:rPr>
-        <w:t>required_fields</w:t>
+        <w:t>requiredF</w:t>
+      </w:r>
+      <w:r>
+        <w:rPr>
+          <w:rFonts w:ascii="Courier New" w:hAnsi="Courier New" w:cs="Courier New"/>
+          <w:color w:val="4444CC"/>
+        </w:rPr>
+        <w:t>ields</w:t>
       </w:r>
       <w:proofErr w:type="spellEnd"/>
       <w:r>
@@ -2294,34 +2520,400 @@
     </w:p>
     <w:p>
       <w:pPr>
-        <w:rPr>
-          <w:rFonts w:ascii="Courier New" w:hAnsi="Courier New" w:cs="Courier New"/>
-        </w:rPr>
-      </w:pPr>
-    </w:p>
-    <w:p>
-      <w:pPr>
-        <w:rPr>
-          <w:rFonts w:ascii="Courier New" w:hAnsi="Courier New" w:cs="Courier New"/>
-        </w:rPr>
-      </w:pPr>
-      <w:r>
-        <w:rPr>
-          <w:rFonts w:ascii="Courier New" w:hAnsi="Courier New" w:cs="Courier New"/>
-        </w:rPr>
-        <w:t>* If we give path for only customer class like "https://localhost:8443/v1</w:t>
-      </w:r>
-      <w:r>
-        <w:rPr>
-          <w:rFonts w:ascii="Courier New" w:hAnsi="Courier New" w:cs="Courier New"/>
-        </w:rPr>
-        <w:t>.0</w:t>
-      </w:r>
-      <w:r>
-        <w:rPr>
-          <w:rFonts w:ascii="Courier New" w:hAnsi="Courier New" w:cs="Courier New"/>
-        </w:rPr>
-        <w:t>/customer" it will give an exception as page not found.</w:t>
+        <w:autoSpaceDE w:val="0"/>
+        <w:autoSpaceDN w:val="0"/>
+        <w:adjustRightInd w:val="0"/>
+        <w:spacing w:after="0" w:line="240" w:lineRule="auto"/>
+        <w:ind w:firstLine="720"/>
+        <w:rPr>
+          <w:rFonts w:ascii="Courier New" w:hAnsi="Courier New" w:cs="Courier New"/>
+        </w:rPr>
+      </w:pPr>
+    </w:p>
+    <w:p>
+      <w:pPr>
+        <w:autoSpaceDE w:val="0"/>
+        <w:autoSpaceDN w:val="0"/>
+        <w:adjustRightInd w:val="0"/>
+        <w:spacing w:after="0" w:line="240" w:lineRule="auto"/>
+        <w:ind w:firstLine="720"/>
+        <w:rPr>
+          <w:rFonts w:ascii="Courier New" w:hAnsi="Courier New" w:cs="Courier New"/>
+        </w:rPr>
+      </w:pPr>
+    </w:p>
+    <w:p>
+      <w:pPr>
+        <w:autoSpaceDE w:val="0"/>
+        <w:autoSpaceDN w:val="0"/>
+        <w:adjustRightInd w:val="0"/>
+        <w:spacing w:after="0" w:line="240" w:lineRule="auto"/>
+        <w:ind w:firstLine="720"/>
+        <w:rPr>
+          <w:rFonts w:ascii="Courier New" w:hAnsi="Courier New" w:cs="Courier New"/>
+        </w:rPr>
+      </w:pPr>
+    </w:p>
+    <w:p>
+      <w:pPr>
+        <w:autoSpaceDE w:val="0"/>
+        <w:autoSpaceDN w:val="0"/>
+        <w:adjustRightInd w:val="0"/>
+        <w:spacing w:after="0" w:line="240" w:lineRule="auto"/>
+        <w:ind w:firstLine="720"/>
+        <w:rPr>
+          <w:rFonts w:ascii="Courier New" w:hAnsi="Courier New" w:cs="Courier New"/>
+        </w:rPr>
+      </w:pPr>
+    </w:p>
+    <w:p>
+      <w:pPr>
+        <w:autoSpaceDE w:val="0"/>
+        <w:autoSpaceDN w:val="0"/>
+        <w:adjustRightInd w:val="0"/>
+        <w:spacing w:after="0" w:line="240" w:lineRule="auto"/>
+        <w:ind w:firstLine="720"/>
+        <w:rPr>
+          <w:rFonts w:ascii="Courier New" w:hAnsi="Courier New" w:cs="Courier New"/>
+        </w:rPr>
+      </w:pPr>
+    </w:p>
+    <w:p>
+      <w:pPr>
+        <w:autoSpaceDE w:val="0"/>
+        <w:autoSpaceDN w:val="0"/>
+        <w:adjustRightInd w:val="0"/>
+        <w:spacing w:after="0" w:line="240" w:lineRule="auto"/>
+        <w:ind w:firstLine="720"/>
+        <w:rPr>
+          <w:rFonts w:ascii="Courier New" w:hAnsi="Courier New" w:cs="Courier New"/>
+        </w:rPr>
+      </w:pPr>
+    </w:p>
+    <w:p>
+      <w:pPr>
+        <w:autoSpaceDE w:val="0"/>
+        <w:autoSpaceDN w:val="0"/>
+        <w:adjustRightInd w:val="0"/>
+        <w:spacing w:after="0" w:line="240" w:lineRule="auto"/>
+        <w:ind w:firstLine="720"/>
+        <w:rPr>
+          <w:rFonts w:ascii="Courier New" w:hAnsi="Courier New" w:cs="Courier New"/>
+        </w:rPr>
+      </w:pPr>
+    </w:p>
+    <w:p>
+      <w:pPr>
+        <w:autoSpaceDE w:val="0"/>
+        <w:autoSpaceDN w:val="0"/>
+        <w:adjustRightInd w:val="0"/>
+        <w:spacing w:after="0" w:line="240" w:lineRule="auto"/>
+        <w:ind w:firstLine="720"/>
+        <w:rPr>
+          <w:rFonts w:ascii="Courier New" w:hAnsi="Courier New" w:cs="Courier New"/>
+        </w:rPr>
+      </w:pPr>
+    </w:p>
+    <w:p>
+      <w:pPr>
+        <w:autoSpaceDE w:val="0"/>
+        <w:autoSpaceDN w:val="0"/>
+        <w:adjustRightInd w:val="0"/>
+        <w:spacing w:after="0" w:line="240" w:lineRule="auto"/>
+        <w:ind w:firstLine="720"/>
+        <w:rPr>
+          <w:rFonts w:ascii="Courier New" w:hAnsi="Courier New" w:cs="Courier New"/>
+        </w:rPr>
+      </w:pPr>
+    </w:p>
+    <w:p>
+      <w:pPr>
+        <w:autoSpaceDE w:val="0"/>
+        <w:autoSpaceDN w:val="0"/>
+        <w:adjustRightInd w:val="0"/>
+        <w:spacing w:after="0" w:line="240" w:lineRule="auto"/>
+        <w:ind w:firstLine="720"/>
+        <w:rPr>
+          <w:rFonts w:ascii="Courier New" w:hAnsi="Courier New" w:cs="Courier New"/>
+        </w:rPr>
+      </w:pPr>
+    </w:p>
+    <w:p>
+      <w:pPr>
+        <w:autoSpaceDE w:val="0"/>
+        <w:autoSpaceDN w:val="0"/>
+        <w:adjustRightInd w:val="0"/>
+        <w:spacing w:after="0" w:line="240" w:lineRule="auto"/>
+        <w:ind w:firstLine="720"/>
+        <w:rPr>
+          <w:rFonts w:ascii="Courier New" w:hAnsi="Courier New" w:cs="Courier New"/>
+        </w:rPr>
+      </w:pPr>
+    </w:p>
+    <w:p>
+      <w:pPr>
+        <w:autoSpaceDE w:val="0"/>
+        <w:autoSpaceDN w:val="0"/>
+        <w:adjustRightInd w:val="0"/>
+        <w:spacing w:after="0" w:line="240" w:lineRule="auto"/>
+        <w:ind w:firstLine="720"/>
+        <w:rPr>
+          <w:rFonts w:ascii="Courier New" w:hAnsi="Courier New" w:cs="Courier New"/>
+        </w:rPr>
+      </w:pPr>
+    </w:p>
+    <w:p>
+      <w:pPr>
+        <w:autoSpaceDE w:val="0"/>
+        <w:autoSpaceDN w:val="0"/>
+        <w:adjustRightInd w:val="0"/>
+        <w:spacing w:after="0" w:line="240" w:lineRule="auto"/>
+        <w:ind w:firstLine="720"/>
+        <w:rPr>
+          <w:rFonts w:ascii="Courier New" w:hAnsi="Courier New" w:cs="Courier New"/>
+        </w:rPr>
+      </w:pPr>
+    </w:p>
+    <w:p>
+      <w:pPr>
+        <w:autoSpaceDE w:val="0"/>
+        <w:autoSpaceDN w:val="0"/>
+        <w:adjustRightInd w:val="0"/>
+        <w:spacing w:after="0" w:line="240" w:lineRule="auto"/>
+        <w:ind w:firstLine="720"/>
+        <w:rPr>
+          <w:rFonts w:ascii="Courier New" w:hAnsi="Courier New" w:cs="Courier New"/>
+        </w:rPr>
+      </w:pPr>
+    </w:p>
+    <w:p>
+      <w:pPr>
+        <w:autoSpaceDE w:val="0"/>
+        <w:autoSpaceDN w:val="0"/>
+        <w:adjustRightInd w:val="0"/>
+        <w:spacing w:after="0" w:line="240" w:lineRule="auto"/>
+        <w:ind w:firstLine="720"/>
+        <w:rPr>
+          <w:rFonts w:ascii="Courier New" w:hAnsi="Courier New" w:cs="Courier New"/>
+        </w:rPr>
+      </w:pPr>
+    </w:p>
+    <w:p>
+      <w:pPr>
+        <w:autoSpaceDE w:val="0"/>
+        <w:autoSpaceDN w:val="0"/>
+        <w:adjustRightInd w:val="0"/>
+        <w:spacing w:after="0" w:line="240" w:lineRule="auto"/>
+        <w:ind w:firstLine="720"/>
+        <w:rPr>
+          <w:rFonts w:ascii="Courier New" w:hAnsi="Courier New" w:cs="Courier New"/>
+        </w:rPr>
+      </w:pPr>
+    </w:p>
+    <w:p>
+      <w:pPr>
+        <w:autoSpaceDE w:val="0"/>
+        <w:autoSpaceDN w:val="0"/>
+        <w:adjustRightInd w:val="0"/>
+        <w:spacing w:after="0" w:line="240" w:lineRule="auto"/>
+        <w:ind w:firstLine="720"/>
+        <w:rPr>
+          <w:rFonts w:ascii="Courier New" w:hAnsi="Courier New" w:cs="Courier New"/>
+        </w:rPr>
+      </w:pPr>
+    </w:p>
+    <w:p>
+      <w:pPr>
+        <w:autoSpaceDE w:val="0"/>
+        <w:autoSpaceDN w:val="0"/>
+        <w:adjustRightInd w:val="0"/>
+        <w:spacing w:after="0" w:line="240" w:lineRule="auto"/>
+        <w:ind w:firstLine="720"/>
+        <w:rPr>
+          <w:rFonts w:ascii="Courier New" w:hAnsi="Courier New" w:cs="Courier New"/>
+        </w:rPr>
+      </w:pPr>
+    </w:p>
+    <w:p>
+      <w:pPr>
+        <w:autoSpaceDE w:val="0"/>
+        <w:autoSpaceDN w:val="0"/>
+        <w:adjustRightInd w:val="0"/>
+        <w:spacing w:after="0" w:line="240" w:lineRule="auto"/>
+        <w:ind w:firstLine="720"/>
+        <w:rPr>
+          <w:rFonts w:ascii="Courier New" w:hAnsi="Courier New" w:cs="Courier New"/>
+        </w:rPr>
+      </w:pPr>
+    </w:p>
+    <w:p>
+      <w:pPr>
+        <w:autoSpaceDE w:val="0"/>
+        <w:autoSpaceDN w:val="0"/>
+        <w:adjustRightInd w:val="0"/>
+        <w:spacing w:after="0" w:line="240" w:lineRule="auto"/>
+        <w:ind w:firstLine="720"/>
+        <w:rPr>
+          <w:rFonts w:ascii="Courier New" w:hAnsi="Courier New" w:cs="Courier New"/>
+        </w:rPr>
+      </w:pPr>
+    </w:p>
+    <w:p>
+      <w:pPr>
+        <w:autoSpaceDE w:val="0"/>
+        <w:autoSpaceDN w:val="0"/>
+        <w:adjustRightInd w:val="0"/>
+        <w:spacing w:after="0" w:line="240" w:lineRule="auto"/>
+        <w:ind w:firstLine="720"/>
+        <w:rPr>
+          <w:rFonts w:ascii="Courier New" w:hAnsi="Courier New" w:cs="Courier New"/>
+        </w:rPr>
+      </w:pPr>
+    </w:p>
+    <w:p>
+      <w:pPr>
+        <w:autoSpaceDE w:val="0"/>
+        <w:autoSpaceDN w:val="0"/>
+        <w:adjustRightInd w:val="0"/>
+        <w:spacing w:after="0" w:line="240" w:lineRule="auto"/>
+        <w:ind w:firstLine="720"/>
+        <w:rPr>
+          <w:rFonts w:ascii="Courier New" w:hAnsi="Courier New" w:cs="Courier New"/>
+        </w:rPr>
+      </w:pPr>
+    </w:p>
+    <w:p>
+      <w:pPr>
+        <w:autoSpaceDE w:val="0"/>
+        <w:autoSpaceDN w:val="0"/>
+        <w:adjustRightInd w:val="0"/>
+        <w:spacing w:after="0" w:line="240" w:lineRule="auto"/>
+        <w:ind w:firstLine="720"/>
+        <w:rPr>
+          <w:rFonts w:ascii="Courier New" w:hAnsi="Courier New" w:cs="Courier New"/>
+        </w:rPr>
+      </w:pPr>
+    </w:p>
+    <w:p>
+      <w:pPr>
+        <w:autoSpaceDE w:val="0"/>
+        <w:autoSpaceDN w:val="0"/>
+        <w:adjustRightInd w:val="0"/>
+        <w:spacing w:after="0" w:line="240" w:lineRule="auto"/>
+        <w:ind w:firstLine="720"/>
+        <w:rPr>
+          <w:rFonts w:ascii="Courier New" w:hAnsi="Courier New" w:cs="Courier New"/>
+        </w:rPr>
+      </w:pPr>
+    </w:p>
+    <w:p>
+      <w:pPr>
+        <w:autoSpaceDE w:val="0"/>
+        <w:autoSpaceDN w:val="0"/>
+        <w:adjustRightInd w:val="0"/>
+        <w:spacing w:after="0" w:line="240" w:lineRule="auto"/>
+        <w:ind w:firstLine="720"/>
+        <w:rPr>
+          <w:rFonts w:ascii="Courier New" w:hAnsi="Courier New" w:cs="Courier New"/>
+        </w:rPr>
+      </w:pPr>
+    </w:p>
+    <w:p>
+      <w:pPr>
+        <w:autoSpaceDE w:val="0"/>
+        <w:autoSpaceDN w:val="0"/>
+        <w:adjustRightInd w:val="0"/>
+        <w:spacing w:after="0" w:line="240" w:lineRule="auto"/>
+        <w:ind w:firstLine="720"/>
+        <w:rPr>
+          <w:rFonts w:ascii="Courier New" w:hAnsi="Courier New" w:cs="Courier New"/>
+        </w:rPr>
+      </w:pPr>
+    </w:p>
+    <w:p>
+      <w:pPr>
+        <w:autoSpaceDE w:val="0"/>
+        <w:autoSpaceDN w:val="0"/>
+        <w:adjustRightInd w:val="0"/>
+        <w:spacing w:after="0" w:line="240" w:lineRule="auto"/>
+        <w:ind w:firstLine="720"/>
+        <w:rPr>
+          <w:rFonts w:ascii="Courier New" w:hAnsi="Courier New" w:cs="Courier New"/>
+        </w:rPr>
+      </w:pPr>
+    </w:p>
+    <w:p>
+      <w:pPr>
+        <w:autoSpaceDE w:val="0"/>
+        <w:autoSpaceDN w:val="0"/>
+        <w:adjustRightInd w:val="0"/>
+        <w:spacing w:after="0" w:line="240" w:lineRule="auto"/>
+        <w:ind w:firstLine="720"/>
+        <w:rPr>
+          <w:rFonts w:ascii="Courier New" w:hAnsi="Courier New" w:cs="Courier New"/>
+        </w:rPr>
+      </w:pPr>
+    </w:p>
+    <w:p>
+      <w:pPr>
+        <w:rPr>
+          <w:rFonts w:ascii="Courier New" w:hAnsi="Courier New" w:cs="Courier New"/>
+        </w:rPr>
+      </w:pPr>
+      <w:r>
+        <w:rPr>
+          <w:rFonts w:ascii="Courier New" w:hAnsi="Courier New" w:cs="Courier New"/>
+        </w:rPr>
+        <w:t xml:space="preserve">* If you want total address of a customer specify </w:t>
+      </w:r>
+      <w:proofErr w:type="spellStart"/>
+      <w:r>
+        <w:rPr>
+          <w:rFonts w:ascii="Courier New" w:hAnsi="Courier New" w:cs="Courier New"/>
+        </w:rPr>
+        <w:t>customerid</w:t>
+      </w:r>
+      <w:proofErr w:type="spellEnd"/>
+      <w:r>
+        <w:rPr>
+          <w:rFonts w:ascii="Courier New" w:hAnsi="Courier New" w:cs="Courier New"/>
+        </w:rPr>
+        <w:t xml:space="preserve"> and in </w:t>
+      </w:r>
+      <w:proofErr w:type="spellStart"/>
+      <w:r>
+        <w:rPr>
+          <w:rFonts w:ascii="Courier New" w:hAnsi="Courier New" w:cs="Courier New"/>
+        </w:rPr>
+        <w:t>requiredFields</w:t>
+      </w:r>
+      <w:proofErr w:type="spellEnd"/>
+      <w:r>
+        <w:rPr>
+          <w:rFonts w:ascii="Courier New" w:hAnsi="Courier New" w:cs="Courier New"/>
+        </w:rPr>
+        <w:t>=["address"]. See example below</w:t>
+      </w:r>
+    </w:p>
+    <w:p>
+      <w:pPr>
+        <w:rPr>
+          <w:rFonts w:ascii="Courier New" w:hAnsi="Courier New" w:cs="Courier New"/>
+          <w:b/>
+          <w:color w:val="000000"/>
+          <w:sz w:val="20"/>
+          <w:szCs w:val="20"/>
+        </w:rPr>
+      </w:pPr>
+      <w:r>
+        <w:rPr>
+          <w:rFonts w:ascii="Courier New" w:hAnsi="Courier New" w:cs="Courier New"/>
+          <w:b/>
+          <w:color w:val="000000"/>
+          <w:sz w:val="20"/>
+          <w:szCs w:val="20"/>
+        </w:rPr>
+        <w:t>@GET https://localhost:8443/v1.0/customer/getDetails</w:t>
       </w:r>
     </w:p>
     <w:p>
@@ -2349,181 +2941,328 @@
           <w:szCs w:val="20"/>
           <w:u w:val="single"/>
         </w:rPr>
-        <w:t>Response:</w:t>
-      </w:r>
-    </w:p>
-    <w:p>
-      <w:pPr>
-        <w:autoSpaceDE w:val="0"/>
-        <w:autoSpaceDN w:val="0"/>
-        <w:adjustRightInd w:val="0"/>
-        <w:spacing w:after="0" w:line="240" w:lineRule="auto"/>
-        <w:rPr>
-          <w:rFonts w:ascii="Courier New" w:hAnsi="Courier New" w:cs="Courier New"/>
-        </w:rPr>
-      </w:pPr>
-      <w:r>
-        <w:rPr>
-          <w:rFonts w:ascii="Courier New" w:hAnsi="Courier New" w:cs="Courier New"/>
-        </w:rPr>
-        <w:tab/>
-      </w:r>
-      <w:r>
-        <w:rPr>
-          <w:rFonts w:ascii="Courier New" w:hAnsi="Courier New" w:cs="Courier New"/>
-        </w:rPr>
-        <w:t>{</w:t>
-      </w:r>
-    </w:p>
-    <w:p>
-      <w:pPr>
-        <w:autoSpaceDE w:val="0"/>
-        <w:autoSpaceDN w:val="0"/>
-        <w:adjustRightInd w:val="0"/>
-        <w:spacing w:after="0" w:line="240" w:lineRule="auto"/>
-        <w:rPr>
-          <w:rFonts w:ascii="Courier New" w:hAnsi="Courier New" w:cs="Courier New"/>
-        </w:rPr>
-      </w:pPr>
-      <w:r>
-        <w:rPr>
-          <w:rFonts w:ascii="Courier New" w:hAnsi="Courier New" w:cs="Courier New"/>
+        <w:t>Example format:</w:t>
+      </w:r>
+    </w:p>
+    <w:p>
+      <w:pPr>
+        <w:autoSpaceDE w:val="0"/>
+        <w:autoSpaceDN w:val="0"/>
+        <w:adjustRightInd w:val="0"/>
+        <w:spacing w:after="0" w:line="240" w:lineRule="auto"/>
+        <w:ind w:left="720"/>
+        <w:rPr>
+          <w:rFonts w:ascii="Courier New" w:hAnsi="Courier New" w:cs="Courier New"/>
+          <w:b/>
+          <w:sz w:val="20"/>
+          <w:szCs w:val="20"/>
+        </w:rPr>
+      </w:pPr>
+      <w:r>
+        <w:rPr>
+          <w:rFonts w:ascii="Courier New" w:hAnsi="Courier New" w:cs="Courier New"/>
+          <w:b/>
+          <w:color w:val="000000"/>
+          <w:sz w:val="20"/>
+          <w:szCs w:val="20"/>
+        </w:rPr>
+        <w:t>@GET https://localhost:8443/v1.0/customer/getDetails</w:t>
+      </w:r>
+    </w:p>
+    <w:p>
+      <w:pPr>
+        <w:autoSpaceDE w:val="0"/>
+        <w:autoSpaceDN w:val="0"/>
+        <w:adjustRightInd w:val="0"/>
+        <w:spacing w:after="0" w:line="240" w:lineRule="auto"/>
+        <w:ind w:left="720"/>
+        <w:rPr>
+          <w:rFonts w:ascii="Courier New" w:hAnsi="Courier New" w:cs="Courier New"/>
+          <w:color w:val="4444CC"/>
+        </w:rPr>
+      </w:pPr>
+      <w:r>
+        <w:rPr>
+          <w:rFonts w:ascii="Courier New" w:hAnsi="Courier New" w:cs="Courier New"/>
+          <w:color w:val="000000"/>
+          <w:sz w:val="20"/>
+          <w:szCs w:val="20"/>
+        </w:rPr>
+        <w:t>@</w:t>
+      </w:r>
+      <w:proofErr w:type="spellStart"/>
+      <w:r>
+        <w:rPr>
+          <w:rFonts w:ascii="Courier New" w:hAnsi="Courier New" w:cs="Courier New"/>
+          <w:color w:val="000000"/>
+          <w:sz w:val="20"/>
+          <w:szCs w:val="20"/>
+        </w:rPr>
+        <w:t>HeaderParam</w:t>
+      </w:r>
+      <w:proofErr w:type="spellEnd"/>
+      <w:r>
+        <w:rPr>
+          <w:rFonts w:ascii="Courier New" w:hAnsi="Courier New" w:cs="Courier New"/>
+          <w:color w:val="000000"/>
+          <w:sz w:val="20"/>
+          <w:szCs w:val="20"/>
         </w:rPr>
         <w:t xml:space="preserve">  </w:t>
       </w:r>
-      <w:r>
-        <w:rPr>
-          <w:rFonts w:ascii="Courier New" w:hAnsi="Courier New" w:cs="Courier New"/>
-        </w:rPr>
-        <w:tab/>
-      </w:r>
-      <w:r>
-        <w:rPr>
-          <w:rFonts w:ascii="Courier New" w:hAnsi="Courier New" w:cs="Courier New"/>
-        </w:rPr>
-        <w:tab/>
+    </w:p>
+    <w:p>
+      <w:pPr>
+        <w:autoSpaceDE w:val="0"/>
+        <w:autoSpaceDN w:val="0"/>
+        <w:adjustRightInd w:val="0"/>
+        <w:spacing w:after="0" w:line="240" w:lineRule="auto"/>
+        <w:ind w:left="720"/>
+        <w:rPr>
+          <w:rFonts w:ascii="Courier New" w:hAnsi="Courier New" w:cs="Courier New"/>
+          <w:color w:val="4444CC"/>
+        </w:rPr>
+      </w:pPr>
+      <w:r>
+        <w:rPr>
+          <w:rFonts w:ascii="Courier New" w:hAnsi="Courier New" w:cs="Courier New"/>
+          <w:color w:val="4444CC"/>
+        </w:rPr>
+        <w:t>‘</w:t>
+      </w:r>
+      <w:proofErr w:type="spellStart"/>
+      <w:r>
+        <w:rPr>
+          <w:rFonts w:ascii="Courier New" w:hAnsi="Courier New" w:cs="Courier New"/>
+          <w:color w:val="4444CC"/>
+        </w:rPr>
+        <w:t>accessParam</w:t>
+      </w:r>
+      <w:proofErr w:type="spellEnd"/>
+      <w:r>
+        <w:rPr>
+          <w:rFonts w:ascii="Courier New" w:hAnsi="Courier New" w:cs="Courier New"/>
+          <w:color w:val="4444CC"/>
+        </w:rPr>
+        <w:t>’: {</w:t>
+      </w:r>
+      <w:r>
+        <w:rPr>
+          <w:rFonts w:ascii="Courier New" w:hAnsi="Courier New" w:cs="Courier New"/>
+          <w:color w:val="4444CC"/>
+        </w:rPr>
+        <w:tab/>
+      </w:r>
+    </w:p>
+    <w:p>
+      <w:pPr>
+        <w:autoSpaceDE w:val="0"/>
+        <w:autoSpaceDN w:val="0"/>
+        <w:adjustRightInd w:val="0"/>
+        <w:spacing w:after="0" w:line="240" w:lineRule="auto"/>
+        <w:ind w:left="2880" w:firstLine="720"/>
+        <w:rPr>
+          <w:rFonts w:ascii="Courier New" w:hAnsi="Courier New" w:cs="Courier New"/>
+          <w:sz w:val="20"/>
+          <w:szCs w:val="20"/>
+        </w:rPr>
+      </w:pPr>
+      <w:r>
+        <w:rPr>
+          <w:rFonts w:ascii="Courier New" w:hAnsi="Courier New" w:cs="Courier New"/>
+          <w:color w:val="4444CC"/>
+        </w:rPr>
         <w:t>"</w:t>
       </w:r>
       <w:proofErr w:type="spellStart"/>
       <w:r>
         <w:rPr>
           <w:rFonts w:ascii="Courier New" w:hAnsi="Courier New" w:cs="Courier New"/>
-        </w:rPr>
-        <w:t>statusC</w:t>
-      </w:r>
-      <w:r>
-        <w:rPr>
-          <w:rFonts w:ascii="Courier New" w:hAnsi="Courier New" w:cs="Courier New"/>
-        </w:rPr>
-        <w:t>ode</w:t>
-      </w:r>
-      <w:proofErr w:type="spellEnd"/>
-      <w:r>
-        <w:rPr>
-          <w:rFonts w:ascii="Courier New" w:hAnsi="Courier New" w:cs="Courier New"/>
-        </w:rPr>
-        <w:t>": 404</w:t>
-      </w:r>
-      <w:r>
-        <w:rPr>
-          <w:rFonts w:ascii="Courier New" w:hAnsi="Courier New" w:cs="Courier New"/>
-        </w:rPr>
-        <w:t>,</w:t>
-      </w:r>
-    </w:p>
-    <w:p>
-      <w:pPr>
-        <w:autoSpaceDE w:val="0"/>
-        <w:autoSpaceDN w:val="0"/>
-        <w:adjustRightInd w:val="0"/>
-        <w:spacing w:after="0" w:line="240" w:lineRule="auto"/>
-        <w:rPr>
-          <w:rFonts w:ascii="Courier New" w:hAnsi="Courier New" w:cs="Courier New"/>
-        </w:rPr>
-      </w:pPr>
-      <w:r>
-        <w:rPr>
-          <w:rFonts w:ascii="Courier New" w:hAnsi="Courier New" w:cs="Courier New"/>
-        </w:rPr>
-        <w:t xml:space="preserve">  </w:t>
-      </w:r>
-      <w:r>
-        <w:rPr>
-          <w:rFonts w:ascii="Courier New" w:hAnsi="Courier New" w:cs="Courier New"/>
-        </w:rPr>
-        <w:tab/>
-      </w:r>
-      <w:r>
-        <w:rPr>
-          <w:rFonts w:ascii="Courier New" w:hAnsi="Courier New" w:cs="Courier New"/>
-        </w:rPr>
-        <w:tab/>
-        <w:t>"message": "</w:t>
-      </w:r>
-      <w:r>
-        <w:rPr>
-          <w:rFonts w:ascii="Courier New" w:hAnsi="Courier New" w:cs="Courier New"/>
-        </w:rPr>
-        <w:t>HTTP 404 Page Not Found</w:t>
-      </w:r>
-      <w:r>
-        <w:rPr>
-          <w:rFonts w:ascii="Courier New" w:hAnsi="Courier New" w:cs="Courier New"/>
-        </w:rPr>
-        <w:t>",</w:t>
-      </w:r>
-    </w:p>
-    <w:p>
-      <w:pPr>
-        <w:autoSpaceDE w:val="0"/>
-        <w:autoSpaceDN w:val="0"/>
-        <w:adjustRightInd w:val="0"/>
-        <w:spacing w:after="0" w:line="240" w:lineRule="auto"/>
-        <w:rPr>
-          <w:rFonts w:ascii="Courier New" w:hAnsi="Courier New" w:cs="Courier New"/>
-        </w:rPr>
-      </w:pPr>
-      <w:r>
-        <w:rPr>
-          <w:rFonts w:ascii="Courier New" w:hAnsi="Courier New" w:cs="Courier New"/>
-        </w:rPr>
-        <w:t xml:space="preserve">  </w:t>
-      </w:r>
-      <w:r>
-        <w:rPr>
-          <w:rFonts w:ascii="Courier New" w:hAnsi="Courier New" w:cs="Courier New"/>
-        </w:rPr>
-        <w:tab/>
-      </w:r>
-      <w:r>
-        <w:rPr>
-          <w:rFonts w:ascii="Courier New" w:hAnsi="Courier New" w:cs="Courier New"/>
-        </w:rPr>
-        <w:tab/>
-        <w:t xml:space="preserve">"source": </w:t>
-      </w:r>
-      <w:r>
-        <w:rPr>
-          <w:rFonts w:ascii="Courier New" w:hAnsi="Courier New" w:cs="Courier New"/>
-        </w:rPr>
-        <w:t>""</w:t>
-      </w:r>
-    </w:p>
-    <w:p>
-      <w:pPr>
-        <w:autoSpaceDE w:val="0"/>
-        <w:autoSpaceDN w:val="0"/>
-        <w:adjustRightInd w:val="0"/>
-        <w:spacing w:after="0" w:line="240" w:lineRule="auto"/>
-        <w:ind w:firstLine="720"/>
-        <w:rPr>
-          <w:rFonts w:ascii="Courier New" w:hAnsi="Courier New" w:cs="Courier New"/>
-        </w:rPr>
-      </w:pPr>
-      <w:r>
-        <w:rPr>
-          <w:rFonts w:ascii="Courier New" w:hAnsi="Courier New" w:cs="Courier New"/>
-        </w:rPr>
+          <w:color w:val="4444CC"/>
+        </w:rPr>
+        <w:t>apikey</w:t>
+      </w:r>
+      <w:proofErr w:type="spellEnd"/>
+      <w:r>
+        <w:rPr>
+          <w:rFonts w:ascii="Courier New" w:hAnsi="Courier New" w:cs="Courier New"/>
+          <w:color w:val="4444CC"/>
+        </w:rPr>
+        <w:t>": "your access token",</w:t>
+      </w:r>
+    </w:p>
+    <w:p>
+      <w:pPr>
+        <w:autoSpaceDE w:val="0"/>
+        <w:autoSpaceDN w:val="0"/>
+        <w:adjustRightInd w:val="0"/>
+        <w:spacing w:after="0" w:line="240" w:lineRule="auto"/>
+        <w:ind w:left="720"/>
+        <w:rPr>
+          <w:rFonts w:ascii="Courier New" w:hAnsi="Courier New" w:cs="Courier New"/>
+          <w:sz w:val="20"/>
+          <w:szCs w:val="20"/>
+        </w:rPr>
+      </w:pPr>
+      <w:r>
+        <w:rPr>
+          <w:rFonts w:ascii="Courier New" w:hAnsi="Courier New" w:cs="Courier New"/>
+          <w:color w:val="4444CC"/>
+        </w:rPr>
+        <w:tab/>
+      </w:r>
+      <w:r>
+        <w:rPr>
+          <w:rFonts w:ascii="Courier New" w:hAnsi="Courier New" w:cs="Courier New"/>
+          <w:color w:val="4444CC"/>
+        </w:rPr>
+        <w:tab/>
+      </w:r>
+      <w:r>
+        <w:rPr>
+          <w:rFonts w:ascii="Courier New" w:hAnsi="Courier New" w:cs="Courier New"/>
+          <w:color w:val="4444CC"/>
+        </w:rPr>
+        <w:tab/>
+      </w:r>
+      <w:r>
+        <w:rPr>
+          <w:rFonts w:ascii="Courier New" w:hAnsi="Courier New" w:cs="Courier New"/>
+          <w:color w:val="4444CC"/>
+        </w:rPr>
+        <w:tab/>
+        <w:t>"</w:t>
+      </w:r>
+      <w:proofErr w:type="spellStart"/>
+      <w:r>
+        <w:rPr>
+          <w:rFonts w:ascii="Courier New" w:hAnsi="Courier New" w:cs="Courier New"/>
+          <w:color w:val="4444CC"/>
+        </w:rPr>
+        <w:t>customerid</w:t>
+      </w:r>
+      <w:proofErr w:type="spellEnd"/>
+      <w:r>
+        <w:rPr>
+          <w:rFonts w:ascii="Courier New" w:hAnsi="Courier New" w:cs="Courier New"/>
+          <w:color w:val="4444CC"/>
+        </w:rPr>
+        <w:t>": "5",</w:t>
+      </w:r>
+    </w:p>
+    <w:p>
+      <w:pPr>
+        <w:autoSpaceDE w:val="0"/>
+        <w:autoSpaceDN w:val="0"/>
+        <w:adjustRightInd w:val="0"/>
+        <w:spacing w:after="0" w:line="240" w:lineRule="auto"/>
+        <w:ind w:left="720"/>
+        <w:rPr>
+          <w:rFonts w:ascii="Courier New" w:hAnsi="Courier New" w:cs="Courier New"/>
+          <w:sz w:val="20"/>
+          <w:szCs w:val="20"/>
+        </w:rPr>
+      </w:pPr>
+      <w:r>
+        <w:rPr>
+          <w:rFonts w:ascii="Courier New" w:hAnsi="Courier New" w:cs="Courier New"/>
+          <w:color w:val="4444CC"/>
+        </w:rPr>
+        <w:tab/>
+      </w:r>
+      <w:r>
+        <w:rPr>
+          <w:rFonts w:ascii="Courier New" w:hAnsi="Courier New" w:cs="Courier New"/>
+          <w:color w:val="4444CC"/>
+        </w:rPr>
+        <w:tab/>
+      </w:r>
+      <w:r>
+        <w:rPr>
+          <w:rFonts w:ascii="Courier New" w:hAnsi="Courier New" w:cs="Courier New"/>
+          <w:color w:val="4444CC"/>
+        </w:rPr>
+        <w:tab/>
+      </w:r>
+      <w:r>
+        <w:rPr>
+          <w:rFonts w:ascii="Courier New" w:hAnsi="Courier New" w:cs="Courier New"/>
+          <w:color w:val="4444CC"/>
+        </w:rPr>
+        <w:tab/>
+        <w:t>"</w:t>
+      </w:r>
+      <w:proofErr w:type="spellStart"/>
+      <w:r>
+        <w:rPr>
+          <w:rFonts w:ascii="Courier New" w:hAnsi="Courier New" w:cs="Courier New"/>
+          <w:color w:val="4444CC"/>
+        </w:rPr>
+        <w:t>requiredF</w:t>
+      </w:r>
+      <w:r>
+        <w:rPr>
+          <w:rFonts w:ascii="Courier New" w:hAnsi="Courier New" w:cs="Courier New"/>
+          <w:color w:val="4444CC"/>
+        </w:rPr>
+        <w:t>ields</w:t>
+      </w:r>
+      <w:proofErr w:type="spellEnd"/>
+      <w:r>
+        <w:rPr>
+          <w:rFonts w:ascii="Courier New" w:hAnsi="Courier New" w:cs="Courier New"/>
+          <w:color w:val="4444CC"/>
+        </w:rPr>
+        <w:t>":[</w:t>
+      </w:r>
+      <w:r>
+        <w:rPr>
+          <w:rFonts w:ascii="Courier New" w:hAnsi="Courier New" w:cs="Courier New"/>
+          <w:color w:val="4444CC"/>
+        </w:rPr>
+        <w:t>"address"</w:t>
+      </w:r>
+      <w:r>
+        <w:rPr>
+          <w:rFonts w:ascii="Courier New" w:hAnsi="Courier New" w:cs="Courier New"/>
+          <w:color w:val="4444CC"/>
+        </w:rPr>
+        <w:t>] 1</w:t>
+      </w:r>
+    </w:p>
+    <w:p>
+      <w:pPr>
+        <w:autoSpaceDE w:val="0"/>
+        <w:autoSpaceDN w:val="0"/>
+        <w:adjustRightInd w:val="0"/>
+        <w:spacing w:after="0" w:line="240" w:lineRule="auto"/>
+        <w:ind w:left="720"/>
+        <w:rPr>
+          <w:rFonts w:ascii="Courier New" w:hAnsi="Courier New" w:cs="Courier New"/>
+          <w:color w:val="4444CC"/>
+        </w:rPr>
+      </w:pPr>
+      <w:r>
+        <w:rPr>
+          <w:rFonts w:ascii="Courier New" w:hAnsi="Courier New" w:cs="Courier New"/>
+          <w:color w:val="4444CC"/>
+        </w:rPr>
+        <w:tab/>
+      </w:r>
+      <w:r>
+        <w:rPr>
+          <w:rFonts w:ascii="Courier New" w:hAnsi="Courier New" w:cs="Courier New"/>
+          <w:color w:val="4444CC"/>
+        </w:rPr>
+        <w:tab/>
+        <w:t xml:space="preserve">    </w:t>
+      </w:r>
+      <w:r>
+        <w:rPr>
+          <w:rFonts w:ascii="Courier New" w:hAnsi="Courier New" w:cs="Courier New"/>
+          <w:color w:val="4444CC"/>
+        </w:rPr>
+        <w:tab/>
         <w:t>}</w:t>
       </w:r>
     </w:p>
@@ -2543,54 +3282,7 @@
           <w:u w:val="single"/>
         </w:rPr>
       </w:pPr>
-    </w:p>
-    <w:p>
-      <w:pPr>
-        <w:rPr>
-          <w:rFonts w:ascii="Courier New" w:hAnsi="Courier New" w:cs="Courier New"/>
-        </w:rPr>
-      </w:pPr>
-      <w:r>
-        <w:rPr>
-          <w:rFonts w:ascii="Courier New" w:hAnsi="Courier New" w:cs="Courier New"/>
-        </w:rPr>
-        <w:tab/>
-      </w:r>
-    </w:p>
-    <w:p>
-      <w:pPr>
-        <w:rPr>
-          <w:rFonts w:ascii="Courier New" w:hAnsi="Courier New" w:cs="Courier New"/>
-        </w:rPr>
-      </w:pPr>
-      <w:r>
-        <w:rPr>
-          <w:rFonts w:ascii="Courier New" w:hAnsi="Courier New" w:cs="Courier New"/>
-        </w:rPr>
-        <w:t>* If you give wrong key your will get unauthorized exception or if you give content as other than "</w:t>
-      </w:r>
-      <w:proofErr w:type="spellStart"/>
-      <w:r>
-        <w:rPr>
-          <w:rFonts w:ascii="Courier New" w:hAnsi="Courier New" w:cs="Courier New"/>
-        </w:rPr>
-        <w:t>apikey</w:t>
-      </w:r>
-      <w:proofErr w:type="spellEnd"/>
-      <w:r>
-        <w:rPr>
-          <w:rFonts w:ascii="Courier New" w:hAnsi="Courier New" w:cs="Courier New"/>
-        </w:rPr>
-        <w:t>" you will get "specify content correctly exception".</w:t>
-      </w:r>
-    </w:p>
-    <w:p>
-      <w:pPr>
-        <w:autoSpaceDE w:val="0"/>
-        <w:autoSpaceDN w:val="0"/>
-        <w:adjustRightInd w:val="0"/>
-        <w:spacing w:after="0" w:line="240" w:lineRule="auto"/>
-        <w:ind w:left="720"/>
+      <w:r>
         <w:rPr>
           <w:rFonts w:ascii="Courier New" w:hAnsi="Courier New" w:cs="Courier New"/>
           <w:b/>
@@ -2599,8 +3291,567 @@
           <w:szCs w:val="20"/>
           <w:u w:val="single"/>
         </w:rPr>
-      </w:pPr>
-      <w:r>
+        <w:t>Response:</w:t>
+      </w:r>
+    </w:p>
+    <w:p>
+      <w:pPr>
+        <w:autoSpaceDE w:val="0"/>
+        <w:autoSpaceDN w:val="0"/>
+        <w:adjustRightInd w:val="0"/>
+        <w:spacing w:after="0" w:line="240" w:lineRule="auto"/>
+        <w:rPr>
+          <w:rFonts w:ascii="Courier New" w:hAnsi="Courier New" w:cs="Courier New"/>
+        </w:rPr>
+      </w:pPr>
+      <w:r>
+        <w:rPr>
+          <w:rFonts w:ascii="Courier New" w:hAnsi="Courier New" w:cs="Courier New"/>
+        </w:rPr>
+        <w:tab/>
+        <w:t>{</w:t>
+      </w:r>
+    </w:p>
+    <w:p>
+      <w:pPr>
+        <w:autoSpaceDE w:val="0"/>
+        <w:autoSpaceDN w:val="0"/>
+        <w:adjustRightInd w:val="0"/>
+        <w:spacing w:after="0" w:line="240" w:lineRule="auto"/>
+        <w:rPr>
+          <w:rFonts w:ascii="Courier New" w:hAnsi="Courier New" w:cs="Courier New"/>
+        </w:rPr>
+      </w:pPr>
+      <w:r>
+        <w:rPr>
+          <w:rFonts w:ascii="Courier New" w:hAnsi="Courier New" w:cs="Courier New"/>
+        </w:rPr>
+        <w:t xml:space="preserve">  </w:t>
+      </w:r>
+      <w:r>
+        <w:rPr>
+          <w:rFonts w:ascii="Courier New" w:hAnsi="Courier New" w:cs="Courier New"/>
+        </w:rPr>
+        <w:tab/>
+      </w:r>
+      <w:r>
+        <w:rPr>
+          <w:rFonts w:ascii="Courier New" w:hAnsi="Courier New" w:cs="Courier New"/>
+        </w:rPr>
+        <w:tab/>
+        <w:t>"</w:t>
+      </w:r>
+      <w:proofErr w:type="spellStart"/>
+      <w:r>
+        <w:rPr>
+          <w:rFonts w:ascii="Courier New" w:hAnsi="Courier New" w:cs="Courier New"/>
+        </w:rPr>
+        <w:t>statusC</w:t>
+      </w:r>
+      <w:r>
+        <w:rPr>
+          <w:rFonts w:ascii="Courier New" w:hAnsi="Courier New" w:cs="Courier New"/>
+        </w:rPr>
+        <w:t>ode</w:t>
+      </w:r>
+      <w:proofErr w:type="spellEnd"/>
+      <w:r>
+        <w:rPr>
+          <w:rFonts w:ascii="Courier New" w:hAnsi="Courier New" w:cs="Courier New"/>
+        </w:rPr>
+        <w:t>": 200,</w:t>
+      </w:r>
+    </w:p>
+    <w:p>
+      <w:pPr>
+        <w:autoSpaceDE w:val="0"/>
+        <w:autoSpaceDN w:val="0"/>
+        <w:adjustRightInd w:val="0"/>
+        <w:spacing w:after="0" w:line="240" w:lineRule="auto"/>
+        <w:rPr>
+          <w:rFonts w:ascii="Courier New" w:hAnsi="Courier New" w:cs="Courier New"/>
+        </w:rPr>
+      </w:pPr>
+      <w:r>
+        <w:rPr>
+          <w:rFonts w:ascii="Courier New" w:hAnsi="Courier New" w:cs="Courier New"/>
+        </w:rPr>
+        <w:t xml:space="preserve">  </w:t>
+      </w:r>
+      <w:r>
+        <w:rPr>
+          <w:rFonts w:ascii="Courier New" w:hAnsi="Courier New" w:cs="Courier New"/>
+        </w:rPr>
+        <w:tab/>
+      </w:r>
+      <w:r>
+        <w:rPr>
+          <w:rFonts w:ascii="Courier New" w:hAnsi="Courier New" w:cs="Courier New"/>
+        </w:rPr>
+        <w:tab/>
+        <w:t>"message": "Test Success",</w:t>
+      </w:r>
+    </w:p>
+    <w:p>
+      <w:pPr>
+        <w:autoSpaceDE w:val="0"/>
+        <w:autoSpaceDN w:val="0"/>
+        <w:adjustRightInd w:val="0"/>
+        <w:spacing w:after="0" w:line="240" w:lineRule="auto"/>
+        <w:rPr>
+          <w:rFonts w:ascii="Courier New" w:hAnsi="Courier New" w:cs="Courier New"/>
+        </w:rPr>
+      </w:pPr>
+      <w:r>
+        <w:rPr>
+          <w:rFonts w:ascii="Courier New" w:hAnsi="Courier New" w:cs="Courier New"/>
+        </w:rPr>
+        <w:t xml:space="preserve">  </w:t>
+      </w:r>
+      <w:r>
+        <w:rPr>
+          <w:rFonts w:ascii="Courier New" w:hAnsi="Courier New" w:cs="Courier New"/>
+        </w:rPr>
+        <w:tab/>
+      </w:r>
+      <w:r>
+        <w:rPr>
+          <w:rFonts w:ascii="Courier New" w:hAnsi="Courier New" w:cs="Courier New"/>
+        </w:rPr>
+        <w:tab/>
+        <w:t>"source": {</w:t>
+      </w:r>
+    </w:p>
+    <w:p>
+      <w:pPr>
+        <w:autoSpaceDE w:val="0"/>
+        <w:autoSpaceDN w:val="0"/>
+        <w:adjustRightInd w:val="0"/>
+        <w:spacing w:after="0" w:line="240" w:lineRule="auto"/>
+        <w:rPr>
+          <w:rFonts w:ascii="Courier New" w:hAnsi="Courier New" w:cs="Courier New"/>
+        </w:rPr>
+      </w:pPr>
+      <w:r>
+        <w:rPr>
+          <w:rFonts w:ascii="Courier New" w:hAnsi="Courier New" w:cs="Courier New"/>
+        </w:rPr>
+        <w:t xml:space="preserve">    </w:t>
+      </w:r>
+      <w:r>
+        <w:rPr>
+          <w:rFonts w:ascii="Courier New" w:hAnsi="Courier New" w:cs="Courier New"/>
+        </w:rPr>
+        <w:tab/>
+      </w:r>
+      <w:r>
+        <w:rPr>
+          <w:rFonts w:ascii="Courier New" w:hAnsi="Courier New" w:cs="Courier New"/>
+        </w:rPr>
+        <w:tab/>
+      </w:r>
+      <w:r>
+        <w:rPr>
+          <w:rFonts w:ascii="Courier New" w:hAnsi="Courier New" w:cs="Courier New"/>
+        </w:rPr>
+        <w:tab/>
+      </w:r>
+      <w:r>
+        <w:rPr>
+          <w:rFonts w:ascii="Courier New" w:hAnsi="Courier New" w:cs="Courier New"/>
+        </w:rPr>
+        <w:t>"address": [</w:t>
+      </w:r>
+    </w:p>
+    <w:p>
+      <w:pPr>
+        <w:autoSpaceDE w:val="0"/>
+        <w:autoSpaceDN w:val="0"/>
+        <w:adjustRightInd w:val="0"/>
+        <w:spacing w:after="0" w:line="240" w:lineRule="auto"/>
+        <w:rPr>
+          <w:rFonts w:ascii="Courier New" w:hAnsi="Courier New" w:cs="Courier New"/>
+        </w:rPr>
+      </w:pPr>
+      <w:r>
+        <w:rPr>
+          <w:rFonts w:ascii="Courier New" w:hAnsi="Courier New" w:cs="Courier New"/>
+        </w:rPr>
+        <w:t xml:space="preserve">        {</w:t>
+      </w:r>
+    </w:p>
+    <w:p>
+      <w:pPr>
+        <w:autoSpaceDE w:val="0"/>
+        <w:autoSpaceDN w:val="0"/>
+        <w:adjustRightInd w:val="0"/>
+        <w:spacing w:after="0" w:line="240" w:lineRule="auto"/>
+        <w:rPr>
+          <w:rFonts w:ascii="Courier New" w:hAnsi="Courier New" w:cs="Courier New"/>
+        </w:rPr>
+      </w:pPr>
+      <w:r>
+        <w:rPr>
+          <w:rFonts w:ascii="Courier New" w:hAnsi="Courier New" w:cs="Courier New"/>
+        </w:rPr>
+        <w:t xml:space="preserve">          "</w:t>
+      </w:r>
+      <w:proofErr w:type="spellStart"/>
+      <w:r>
+        <w:rPr>
+          <w:rFonts w:ascii="Courier New" w:hAnsi="Courier New" w:cs="Courier New"/>
+        </w:rPr>
+        <w:t>addressId</w:t>
+      </w:r>
+      <w:proofErr w:type="spellEnd"/>
+      <w:r>
+        <w:rPr>
+          <w:rFonts w:ascii="Courier New" w:hAnsi="Courier New" w:cs="Courier New"/>
+        </w:rPr>
+        <w:t>": 1069,</w:t>
+      </w:r>
+    </w:p>
+    <w:p>
+      <w:pPr>
+        <w:autoSpaceDE w:val="0"/>
+        <w:autoSpaceDN w:val="0"/>
+        <w:adjustRightInd w:val="0"/>
+        <w:spacing w:after="0" w:line="240" w:lineRule="auto"/>
+        <w:rPr>
+          <w:rFonts w:ascii="Courier New" w:hAnsi="Courier New" w:cs="Courier New"/>
+        </w:rPr>
+      </w:pPr>
+      <w:r>
+        <w:rPr>
+          <w:rFonts w:ascii="Courier New" w:hAnsi="Courier New" w:cs="Courier New"/>
+        </w:rPr>
+        <w:t xml:space="preserve">          "address1": "Flat 01, </w:t>
+      </w:r>
+      <w:proofErr w:type="spellStart"/>
+      <w:r>
+        <w:rPr>
+          <w:rFonts w:ascii="Courier New" w:hAnsi="Courier New" w:cs="Courier New"/>
+        </w:rPr>
+        <w:t>Achal</w:t>
+      </w:r>
+      <w:proofErr w:type="spellEnd"/>
+      <w:r>
+        <w:rPr>
+          <w:rFonts w:ascii="Courier New" w:hAnsi="Courier New" w:cs="Courier New"/>
+        </w:rPr>
+        <w:t xml:space="preserve"> </w:t>
+      </w:r>
+      <w:proofErr w:type="spellStart"/>
+      <w:r>
+        <w:rPr>
+          <w:rFonts w:ascii="Courier New" w:hAnsi="Courier New" w:cs="Courier New"/>
+        </w:rPr>
+        <w:t>Leela</w:t>
+      </w:r>
+      <w:proofErr w:type="spellEnd"/>
+      <w:r>
+        <w:rPr>
+          <w:rFonts w:ascii="Courier New" w:hAnsi="Courier New" w:cs="Courier New"/>
+        </w:rPr>
+        <w:t xml:space="preserve"> </w:t>
+      </w:r>
+      <w:proofErr w:type="spellStart"/>
+      <w:r>
+        <w:rPr>
+          <w:rFonts w:ascii="Courier New" w:hAnsi="Courier New" w:cs="Courier New"/>
+        </w:rPr>
+        <w:t>Darshan</w:t>
+      </w:r>
+      <w:proofErr w:type="spellEnd"/>
+      <w:r>
+        <w:rPr>
+          <w:rFonts w:ascii="Courier New" w:hAnsi="Courier New" w:cs="Courier New"/>
+        </w:rPr>
+        <w:t xml:space="preserve"> Apartment., </w:t>
+      </w:r>
+      <w:r>
+        <w:rPr>
+          <w:rFonts w:ascii="Courier New" w:hAnsi="Courier New" w:cs="Courier New"/>
+        </w:rPr>
+        <w:tab/>
+      </w:r>
+      <w:r>
+        <w:rPr>
+          <w:rFonts w:ascii="Courier New" w:hAnsi="Courier New" w:cs="Courier New"/>
+        </w:rPr>
+        <w:tab/>
+      </w:r>
+      <w:r>
+        <w:rPr>
+          <w:rFonts w:ascii="Courier New" w:hAnsi="Courier New" w:cs="Courier New"/>
+        </w:rPr>
+        <w:tab/>
+      </w:r>
+      <w:r>
+        <w:rPr>
+          <w:rFonts w:ascii="Courier New" w:hAnsi="Courier New" w:cs="Courier New"/>
+        </w:rPr>
+        <w:tab/>
+      </w:r>
+      <w:r>
+        <w:rPr>
+          <w:rFonts w:ascii="Courier New" w:hAnsi="Courier New" w:cs="Courier New"/>
+        </w:rPr>
+        <w:tab/>
+      </w:r>
+      <w:proofErr w:type="spellStart"/>
+      <w:r>
+        <w:rPr>
+          <w:rFonts w:ascii="Courier New" w:hAnsi="Courier New" w:cs="Courier New"/>
+        </w:rPr>
+        <w:t>Baner</w:t>
+      </w:r>
+      <w:proofErr w:type="spellEnd"/>
+      <w:r>
+        <w:rPr>
+          <w:rFonts w:ascii="Courier New" w:hAnsi="Courier New" w:cs="Courier New"/>
+        </w:rPr>
+        <w:t xml:space="preserve"> Road, Near </w:t>
+      </w:r>
+      <w:proofErr w:type="spellStart"/>
+      <w:r>
+        <w:rPr>
+          <w:rFonts w:ascii="Courier New" w:hAnsi="Courier New" w:cs="Courier New"/>
+        </w:rPr>
+        <w:t>Dmart,Behind</w:t>
+      </w:r>
+      <w:proofErr w:type="spellEnd"/>
+      <w:r>
+        <w:rPr>
+          <w:rFonts w:ascii="Courier New" w:hAnsi="Courier New" w:cs="Courier New"/>
+        </w:rPr>
+        <w:t xml:space="preserve"> Cars Planet",</w:t>
+      </w:r>
+    </w:p>
+    <w:p>
+      <w:pPr>
+        <w:autoSpaceDE w:val="0"/>
+        <w:autoSpaceDN w:val="0"/>
+        <w:adjustRightInd w:val="0"/>
+        <w:spacing w:after="0" w:line="240" w:lineRule="auto"/>
+        <w:rPr>
+          <w:rFonts w:ascii="Courier New" w:hAnsi="Courier New" w:cs="Courier New"/>
+        </w:rPr>
+      </w:pPr>
+      <w:r>
+        <w:rPr>
+          <w:rFonts w:ascii="Courier New" w:hAnsi="Courier New" w:cs="Courier New"/>
+        </w:rPr>
+        <w:t xml:space="preserve">          "address2": "Behind Cars Planet",</w:t>
+      </w:r>
+    </w:p>
+    <w:p>
+      <w:pPr>
+        <w:autoSpaceDE w:val="0"/>
+        <w:autoSpaceDN w:val="0"/>
+        <w:adjustRightInd w:val="0"/>
+        <w:spacing w:after="0" w:line="240" w:lineRule="auto"/>
+        <w:rPr>
+          <w:rFonts w:ascii="Courier New" w:hAnsi="Courier New" w:cs="Courier New"/>
+        </w:rPr>
+      </w:pPr>
+      <w:r>
+        <w:rPr>
+          <w:rFonts w:ascii="Courier New" w:hAnsi="Courier New" w:cs="Courier New"/>
+        </w:rPr>
+        <w:t xml:space="preserve">          "mobile": "7387000201",</w:t>
+      </w:r>
+    </w:p>
+    <w:p>
+      <w:pPr>
+        <w:autoSpaceDE w:val="0"/>
+        <w:autoSpaceDN w:val="0"/>
+        <w:adjustRightInd w:val="0"/>
+        <w:spacing w:after="0" w:line="240" w:lineRule="auto"/>
+        <w:rPr>
+          <w:rFonts w:ascii="Courier New" w:hAnsi="Courier New" w:cs="Courier New"/>
+        </w:rPr>
+      </w:pPr>
+      <w:r>
+        <w:rPr>
+          <w:rFonts w:ascii="Courier New" w:hAnsi="Courier New" w:cs="Courier New"/>
+        </w:rPr>
+        <w:t xml:space="preserve">          "city": "</w:t>
+      </w:r>
+      <w:proofErr w:type="spellStart"/>
+      <w:r>
+        <w:rPr>
+          <w:rFonts w:ascii="Courier New" w:hAnsi="Courier New" w:cs="Courier New"/>
+        </w:rPr>
+        <w:t>Pune</w:t>
+      </w:r>
+      <w:proofErr w:type="spellEnd"/>
+      <w:r>
+        <w:rPr>
+          <w:rFonts w:ascii="Courier New" w:hAnsi="Courier New" w:cs="Courier New"/>
+        </w:rPr>
+        <w:t>",</w:t>
+      </w:r>
+    </w:p>
+    <w:p>
+      <w:pPr>
+        <w:autoSpaceDE w:val="0"/>
+        <w:autoSpaceDN w:val="0"/>
+        <w:adjustRightInd w:val="0"/>
+        <w:spacing w:after="0" w:line="240" w:lineRule="auto"/>
+        <w:rPr>
+          <w:rFonts w:ascii="Courier New" w:hAnsi="Courier New" w:cs="Courier New"/>
+        </w:rPr>
+      </w:pPr>
+      <w:r>
+        <w:rPr>
+          <w:rFonts w:ascii="Courier New" w:hAnsi="Courier New" w:cs="Courier New"/>
+        </w:rPr>
+        <w:t xml:space="preserve">          "state": "Maharashtra",</w:t>
+      </w:r>
+    </w:p>
+    <w:p>
+      <w:pPr>
+        <w:autoSpaceDE w:val="0"/>
+        <w:autoSpaceDN w:val="0"/>
+        <w:adjustRightInd w:val="0"/>
+        <w:spacing w:after="0" w:line="240" w:lineRule="auto"/>
+        <w:rPr>
+          <w:rFonts w:ascii="Courier New" w:hAnsi="Courier New" w:cs="Courier New"/>
+        </w:rPr>
+      </w:pPr>
+      <w:r>
+        <w:rPr>
+          <w:rFonts w:ascii="Courier New" w:hAnsi="Courier New" w:cs="Courier New"/>
+        </w:rPr>
+        <w:t xml:space="preserve">          "</w:t>
+      </w:r>
+      <w:proofErr w:type="spellStart"/>
+      <w:r>
+        <w:rPr>
+          <w:rFonts w:ascii="Courier New" w:hAnsi="Courier New" w:cs="Courier New"/>
+        </w:rPr>
+        <w:t>postCode</w:t>
+      </w:r>
+      <w:proofErr w:type="spellEnd"/>
+      <w:r>
+        <w:rPr>
+          <w:rFonts w:ascii="Courier New" w:hAnsi="Courier New" w:cs="Courier New"/>
+        </w:rPr>
+        <w:t>": "411045"</w:t>
+      </w:r>
+    </w:p>
+    <w:p>
+      <w:pPr>
+        <w:autoSpaceDE w:val="0"/>
+        <w:autoSpaceDN w:val="0"/>
+        <w:adjustRightInd w:val="0"/>
+        <w:spacing w:after="0" w:line="240" w:lineRule="auto"/>
+        <w:rPr>
+          <w:rFonts w:ascii="Courier New" w:hAnsi="Courier New" w:cs="Courier New"/>
+        </w:rPr>
+      </w:pPr>
+      <w:r>
+        <w:rPr>
+          <w:rFonts w:ascii="Courier New" w:hAnsi="Courier New" w:cs="Courier New"/>
+        </w:rPr>
+        <w:t xml:space="preserve">        }</w:t>
+      </w:r>
+    </w:p>
+    <w:p>
+      <w:pPr>
+        <w:autoSpaceDE w:val="0"/>
+        <w:autoSpaceDN w:val="0"/>
+        <w:adjustRightInd w:val="0"/>
+        <w:spacing w:after="0" w:line="240" w:lineRule="auto"/>
+        <w:rPr>
+          <w:rFonts w:ascii="Courier New" w:hAnsi="Courier New" w:cs="Courier New"/>
+        </w:rPr>
+      </w:pPr>
+      <w:r>
+        <w:rPr>
+          <w:rFonts w:ascii="Courier New" w:hAnsi="Courier New" w:cs="Courier New"/>
+        </w:rPr>
+        <w:t xml:space="preserve">  </w:t>
+      </w:r>
+      <w:r>
+        <w:rPr>
+          <w:rFonts w:ascii="Courier New" w:hAnsi="Courier New" w:cs="Courier New"/>
+        </w:rPr>
+        <w:tab/>
+      </w:r>
+      <w:r>
+        <w:rPr>
+          <w:rFonts w:ascii="Courier New" w:hAnsi="Courier New" w:cs="Courier New"/>
+        </w:rPr>
+        <w:tab/>
+        <w:t>}</w:t>
+      </w:r>
+    </w:p>
+    <w:p>
+      <w:pPr>
+        <w:autoSpaceDE w:val="0"/>
+        <w:autoSpaceDN w:val="0"/>
+        <w:adjustRightInd w:val="0"/>
+        <w:spacing w:after="0" w:line="240" w:lineRule="auto"/>
+        <w:ind w:firstLine="720"/>
+        <w:rPr>
+          <w:rFonts w:ascii="Courier New" w:hAnsi="Courier New" w:cs="Courier New"/>
+        </w:rPr>
+      </w:pPr>
+      <w:r>
+        <w:rPr>
+          <w:rFonts w:ascii="Courier New" w:hAnsi="Courier New" w:cs="Courier New"/>
+        </w:rPr>
+        <w:t>}</w:t>
+      </w:r>
+    </w:p>
+    <w:p>
+      <w:pPr>
+        <w:rPr>
+          <w:rFonts w:ascii="Courier New" w:hAnsi="Courier New" w:cs="Courier New"/>
+        </w:rPr>
+      </w:pPr>
+    </w:p>
+    <w:p>
+      <w:pPr>
+        <w:rPr>
+          <w:rFonts w:ascii="Courier New" w:hAnsi="Courier New" w:cs="Courier New"/>
+        </w:rPr>
+      </w:pPr>
+    </w:p>
+    <w:p>
+      <w:pPr>
+        <w:rPr>
+          <w:rFonts w:ascii="Courier New" w:hAnsi="Courier New" w:cs="Courier New"/>
+        </w:rPr>
+      </w:pPr>
+      <w:r>
+        <w:rPr>
+          <w:rFonts w:ascii="Courier New" w:hAnsi="Courier New" w:cs="Courier New"/>
+        </w:rPr>
+        <w:t>* If we give path for only customer class like "https://localhost:8443/v1</w:t>
+      </w:r>
+      <w:r>
+        <w:rPr>
+          <w:rFonts w:ascii="Courier New" w:hAnsi="Courier New" w:cs="Courier New"/>
+        </w:rPr>
+        <w:t>.0</w:t>
+      </w:r>
+      <w:r>
+        <w:rPr>
+          <w:rFonts w:ascii="Courier New" w:hAnsi="Courier New" w:cs="Courier New"/>
+        </w:rPr>
+        <w:t>/customer" it will give an exception as page not found.</w:t>
+      </w:r>
+    </w:p>
+    <w:p>
+      <w:pPr>
+        <w:autoSpaceDE w:val="0"/>
+        <w:autoSpaceDN w:val="0"/>
+        <w:adjustRightInd w:val="0"/>
+        <w:spacing w:after="0" w:line="240" w:lineRule="auto"/>
+        <w:ind w:left="720"/>
         <w:rPr>
           <w:rFonts w:ascii="Courier New" w:hAnsi="Courier New" w:cs="Courier New"/>
           <w:b/>
@@ -2609,326 +3860,8 @@
           <w:szCs w:val="20"/>
           <w:u w:val="single"/>
         </w:rPr>
-        <w:t>Response:</w:t>
-      </w:r>
-    </w:p>
-    <w:p>
-      <w:pPr>
-        <w:autoSpaceDE w:val="0"/>
-        <w:autoSpaceDN w:val="0"/>
-        <w:adjustRightInd w:val="0"/>
-        <w:spacing w:after="0" w:line="240" w:lineRule="auto"/>
-        <w:rPr>
-          <w:rFonts w:ascii="Courier New" w:hAnsi="Courier New" w:cs="Courier New"/>
-        </w:rPr>
-      </w:pPr>
-      <w:r>
-        <w:rPr>
-          <w:rFonts w:ascii="Courier New" w:hAnsi="Courier New" w:cs="Courier New"/>
-        </w:rPr>
-        <w:tab/>
-      </w:r>
-      <w:r>
-        <w:rPr>
-          <w:rFonts w:ascii="Courier New" w:hAnsi="Courier New" w:cs="Courier New"/>
-        </w:rPr>
-        <w:t>{</w:t>
-      </w:r>
-    </w:p>
-    <w:p>
-      <w:pPr>
-        <w:autoSpaceDE w:val="0"/>
-        <w:autoSpaceDN w:val="0"/>
-        <w:adjustRightInd w:val="0"/>
-        <w:spacing w:after="0" w:line="240" w:lineRule="auto"/>
-        <w:rPr>
-          <w:rFonts w:ascii="Courier New" w:hAnsi="Courier New" w:cs="Courier New"/>
-        </w:rPr>
-      </w:pPr>
-      <w:r>
-        <w:rPr>
-          <w:rFonts w:ascii="Courier New" w:hAnsi="Courier New" w:cs="Courier New"/>
-        </w:rPr>
-        <w:t xml:space="preserve">  </w:t>
-      </w:r>
-      <w:r>
-        <w:rPr>
-          <w:rFonts w:ascii="Courier New" w:hAnsi="Courier New" w:cs="Courier New"/>
-        </w:rPr>
-        <w:tab/>
-      </w:r>
-      <w:r>
-        <w:rPr>
-          <w:rFonts w:ascii="Courier New" w:hAnsi="Courier New" w:cs="Courier New"/>
-        </w:rPr>
-        <w:tab/>
-        <w:t>"</w:t>
-      </w:r>
-      <w:proofErr w:type="spellStart"/>
-      <w:r>
-        <w:rPr>
-          <w:rFonts w:ascii="Courier New" w:hAnsi="Courier New" w:cs="Courier New"/>
-        </w:rPr>
-        <w:t>statusC</w:t>
-      </w:r>
-      <w:r>
-        <w:rPr>
-          <w:rFonts w:ascii="Courier New" w:hAnsi="Courier New" w:cs="Courier New"/>
-        </w:rPr>
-        <w:t>ode</w:t>
-      </w:r>
-      <w:proofErr w:type="spellEnd"/>
-      <w:r>
-        <w:rPr>
-          <w:rFonts w:ascii="Courier New" w:hAnsi="Courier New" w:cs="Courier New"/>
-        </w:rPr>
-        <w:t>": 401</w:t>
-      </w:r>
-      <w:r>
-        <w:rPr>
-          <w:rFonts w:ascii="Courier New" w:hAnsi="Courier New" w:cs="Courier New"/>
-        </w:rPr>
-        <w:t>,</w:t>
-      </w:r>
-    </w:p>
-    <w:p>
-      <w:pPr>
-        <w:autoSpaceDE w:val="0"/>
-        <w:autoSpaceDN w:val="0"/>
-        <w:adjustRightInd w:val="0"/>
-        <w:spacing w:after="0" w:line="240" w:lineRule="auto"/>
-        <w:rPr>
-          <w:rFonts w:ascii="Courier New" w:hAnsi="Courier New" w:cs="Courier New"/>
-        </w:rPr>
-      </w:pPr>
-      <w:r>
-        <w:rPr>
-          <w:rFonts w:ascii="Courier New" w:hAnsi="Courier New" w:cs="Courier New"/>
-        </w:rPr>
-        <w:t xml:space="preserve">  </w:t>
-      </w:r>
-      <w:r>
-        <w:rPr>
-          <w:rFonts w:ascii="Courier New" w:hAnsi="Courier New" w:cs="Courier New"/>
-        </w:rPr>
-        <w:tab/>
-      </w:r>
-      <w:r>
-        <w:rPr>
-          <w:rFonts w:ascii="Courier New" w:hAnsi="Courier New" w:cs="Courier New"/>
-        </w:rPr>
-        <w:tab/>
-        <w:t>"message": "</w:t>
-      </w:r>
-      <w:r>
-        <w:t xml:space="preserve"> </w:t>
-      </w:r>
-      <w:r>
-        <w:rPr>
-          <w:rFonts w:ascii="Courier New" w:hAnsi="Courier New" w:cs="Courier New"/>
-        </w:rPr>
-        <w:t xml:space="preserve">HTTP 401 Unauthorized, Invalid API key specified or key is </w:t>
-      </w:r>
-      <w:proofErr w:type="spellStart"/>
-      <w:r>
-        <w:rPr>
-          <w:rFonts w:ascii="Courier New" w:hAnsi="Courier New" w:cs="Courier New"/>
-        </w:rPr>
-        <w:t>inActive</w:t>
-      </w:r>
-      <w:proofErr w:type="spellEnd"/>
-      <w:r>
-        <w:rPr>
-          <w:rFonts w:ascii="Courier New" w:hAnsi="Courier New" w:cs="Courier New"/>
-        </w:rPr>
-        <w:t>",</w:t>
-      </w:r>
-    </w:p>
-    <w:p>
-      <w:pPr>
-        <w:autoSpaceDE w:val="0"/>
-        <w:autoSpaceDN w:val="0"/>
-        <w:adjustRightInd w:val="0"/>
-        <w:spacing w:after="0" w:line="240" w:lineRule="auto"/>
-        <w:rPr>
-          <w:rFonts w:ascii="Courier New" w:hAnsi="Courier New" w:cs="Courier New"/>
-        </w:rPr>
-      </w:pPr>
-      <w:r>
-        <w:rPr>
-          <w:rFonts w:ascii="Courier New" w:hAnsi="Courier New" w:cs="Courier New"/>
-        </w:rPr>
-        <w:t xml:space="preserve">  </w:t>
-      </w:r>
-      <w:r>
-        <w:rPr>
-          <w:rFonts w:ascii="Courier New" w:hAnsi="Courier New" w:cs="Courier New"/>
-        </w:rPr>
-        <w:tab/>
-      </w:r>
-      <w:r>
-        <w:rPr>
-          <w:rFonts w:ascii="Courier New" w:hAnsi="Courier New" w:cs="Courier New"/>
-        </w:rPr>
-        <w:tab/>
-        <w:t xml:space="preserve">"source": </w:t>
-      </w:r>
-      <w:r>
-        <w:rPr>
-          <w:rFonts w:ascii="Courier New" w:hAnsi="Courier New" w:cs="Courier New"/>
-        </w:rPr>
-        <w:t>""</w:t>
-      </w:r>
-    </w:p>
-    <w:p>
-      <w:pPr>
-        <w:autoSpaceDE w:val="0"/>
-        <w:autoSpaceDN w:val="0"/>
-        <w:adjustRightInd w:val="0"/>
-        <w:spacing w:after="0" w:line="240" w:lineRule="auto"/>
-        <w:ind w:firstLine="720"/>
-        <w:rPr>
-          <w:rFonts w:ascii="Courier New" w:hAnsi="Courier New" w:cs="Courier New"/>
-        </w:rPr>
-      </w:pPr>
-      <w:r>
-        <w:rPr>
-          <w:rFonts w:ascii="Courier New" w:hAnsi="Courier New" w:cs="Courier New"/>
-        </w:rPr>
-        <w:t>}</w:t>
-      </w:r>
-    </w:p>
-    <w:p>
-      <w:pPr>
-        <w:autoSpaceDE w:val="0"/>
-        <w:autoSpaceDN w:val="0"/>
-        <w:adjustRightInd w:val="0"/>
-        <w:spacing w:after="0" w:line="240" w:lineRule="auto"/>
-        <w:ind w:firstLine="720"/>
-        <w:rPr>
-          <w:rFonts w:ascii="Courier New" w:hAnsi="Courier New" w:cs="Courier New"/>
-        </w:rPr>
-      </w:pPr>
-    </w:p>
-    <w:p>
-      <w:pPr>
-        <w:rPr>
-          <w:rFonts w:ascii="Courier New" w:hAnsi="Courier New" w:cs="Courier New"/>
-        </w:rPr>
-      </w:pPr>
-    </w:p>
-    <w:p>
-      <w:pPr>
-        <w:rPr>
-          <w:rFonts w:ascii="Courier New" w:hAnsi="Courier New" w:cs="Courier New"/>
-        </w:rPr>
-      </w:pPr>
-    </w:p>
-    <w:p>
-      <w:pPr>
-        <w:rPr>
-          <w:rFonts w:ascii="Courier New" w:hAnsi="Courier New" w:cs="Courier New"/>
-        </w:rPr>
-      </w:pPr>
-    </w:p>
-    <w:p>
-      <w:pPr>
-        <w:rPr>
-          <w:rFonts w:ascii="Courier New" w:hAnsi="Courier New" w:cs="Courier New"/>
-        </w:rPr>
-      </w:pPr>
-    </w:p>
-    <w:p>
-      <w:pPr>
-        <w:rPr>
-          <w:rFonts w:ascii="Courier New" w:hAnsi="Courier New" w:cs="Courier New"/>
-        </w:rPr>
-      </w:pPr>
-      <w:r>
-        <w:rPr>
-          <w:rFonts w:ascii="Courier New" w:hAnsi="Courier New" w:cs="Courier New"/>
-        </w:rPr>
-        <w:lastRenderedPageBreak/>
-        <w:t xml:space="preserve">* If you </w:t>
-      </w:r>
-      <w:proofErr w:type="spellStart"/>
-      <w:r>
-        <w:rPr>
-          <w:rFonts w:ascii="Courier New" w:hAnsi="Courier New" w:cs="Courier New"/>
-        </w:rPr>
-        <w:t>mis</w:t>
-      </w:r>
-      <w:proofErr w:type="spellEnd"/>
-      <w:r>
-        <w:rPr>
-          <w:rFonts w:ascii="Courier New" w:hAnsi="Courier New" w:cs="Courier New"/>
-        </w:rPr>
-        <w:t>-spelled any parameter in content-type like "</w:t>
-      </w:r>
-      <w:proofErr w:type="spellStart"/>
-      <w:r>
-        <w:rPr>
-          <w:rFonts w:ascii="Courier New" w:hAnsi="Courier New" w:cs="Courier New"/>
-        </w:rPr>
-        <w:t>apikey</w:t>
-      </w:r>
-      <w:proofErr w:type="spellEnd"/>
-      <w:r>
-        <w:rPr>
-          <w:rFonts w:ascii="Courier New" w:hAnsi="Courier New" w:cs="Courier New"/>
-        </w:rPr>
-        <w:t>" or "</w:t>
-      </w:r>
-      <w:proofErr w:type="spellStart"/>
-      <w:r>
-        <w:rPr>
-          <w:rFonts w:ascii="Courier New" w:hAnsi="Courier New" w:cs="Courier New"/>
-        </w:rPr>
-        <w:t>accessParam</w:t>
-      </w:r>
-      <w:proofErr w:type="spellEnd"/>
-      <w:r>
-        <w:rPr>
-          <w:rFonts w:ascii="Courier New" w:hAnsi="Courier New" w:cs="Courier New"/>
-        </w:rPr>
-        <w:t>" or "</w:t>
-      </w:r>
-      <w:proofErr w:type="spellStart"/>
-      <w:r>
-        <w:rPr>
-          <w:rFonts w:ascii="Courier New" w:hAnsi="Courier New" w:cs="Courier New"/>
-        </w:rPr>
-        <w:t>customerid</w:t>
-      </w:r>
-      <w:proofErr w:type="spellEnd"/>
-      <w:r>
-        <w:rPr>
-          <w:rFonts w:ascii="Courier New" w:hAnsi="Courier New" w:cs="Courier New"/>
-        </w:rPr>
-        <w:t>" or "</w:t>
-      </w:r>
-      <w:proofErr w:type="spellStart"/>
-      <w:r>
-        <w:rPr>
-          <w:rFonts w:ascii="Courier New" w:hAnsi="Courier New" w:cs="Courier New"/>
-        </w:rPr>
-        <w:t>required_fields</w:t>
-      </w:r>
-      <w:proofErr w:type="spellEnd"/>
-      <w:r>
-        <w:rPr>
-          <w:rFonts w:ascii="Courier New" w:hAnsi="Courier New" w:cs="Courier New"/>
-        </w:rPr>
-        <w:t>" you will get response like</w:t>
-      </w:r>
-    </w:p>
-    <w:p>
-      <w:pPr>
-        <w:autoSpaceDE w:val="0"/>
-        <w:autoSpaceDN w:val="0"/>
-        <w:adjustRightInd w:val="0"/>
-        <w:spacing w:after="0" w:line="240" w:lineRule="auto"/>
-        <w:ind w:left="720"/>
+      </w:pPr>
+      <w:r>
         <w:rPr>
           <w:rFonts w:ascii="Courier New" w:hAnsi="Courier New" w:cs="Courier New"/>
           <w:b/>
@@ -2937,8 +3870,191 @@
           <w:szCs w:val="20"/>
           <w:u w:val="single"/>
         </w:rPr>
-      </w:pPr>
-      <w:r>
+        <w:t>Response:</w:t>
+      </w:r>
+    </w:p>
+    <w:p>
+      <w:pPr>
+        <w:autoSpaceDE w:val="0"/>
+        <w:autoSpaceDN w:val="0"/>
+        <w:adjustRightInd w:val="0"/>
+        <w:spacing w:after="0" w:line="240" w:lineRule="auto"/>
+        <w:rPr>
+          <w:rFonts w:ascii="Courier New" w:hAnsi="Courier New" w:cs="Courier New"/>
+        </w:rPr>
+      </w:pPr>
+      <w:r>
+        <w:rPr>
+          <w:rFonts w:ascii="Courier New" w:hAnsi="Courier New" w:cs="Courier New"/>
+        </w:rPr>
+        <w:tab/>
+      </w:r>
+      <w:r>
+        <w:rPr>
+          <w:rFonts w:ascii="Courier New" w:hAnsi="Courier New" w:cs="Courier New"/>
+        </w:rPr>
+        <w:t>{</w:t>
+      </w:r>
+    </w:p>
+    <w:p>
+      <w:pPr>
+        <w:autoSpaceDE w:val="0"/>
+        <w:autoSpaceDN w:val="0"/>
+        <w:adjustRightInd w:val="0"/>
+        <w:spacing w:after="0" w:line="240" w:lineRule="auto"/>
+        <w:rPr>
+          <w:rFonts w:ascii="Courier New" w:hAnsi="Courier New" w:cs="Courier New"/>
+        </w:rPr>
+      </w:pPr>
+      <w:r>
+        <w:rPr>
+          <w:rFonts w:ascii="Courier New" w:hAnsi="Courier New" w:cs="Courier New"/>
+        </w:rPr>
+        <w:t xml:space="preserve">  </w:t>
+      </w:r>
+      <w:r>
+        <w:rPr>
+          <w:rFonts w:ascii="Courier New" w:hAnsi="Courier New" w:cs="Courier New"/>
+        </w:rPr>
+        <w:tab/>
+      </w:r>
+      <w:r>
+        <w:rPr>
+          <w:rFonts w:ascii="Courier New" w:hAnsi="Courier New" w:cs="Courier New"/>
+        </w:rPr>
+        <w:tab/>
+        <w:t>"</w:t>
+      </w:r>
+      <w:proofErr w:type="spellStart"/>
+      <w:r>
+        <w:rPr>
+          <w:rFonts w:ascii="Courier New" w:hAnsi="Courier New" w:cs="Courier New"/>
+        </w:rPr>
+        <w:t>statusC</w:t>
+      </w:r>
+      <w:r>
+        <w:rPr>
+          <w:rFonts w:ascii="Courier New" w:hAnsi="Courier New" w:cs="Courier New"/>
+        </w:rPr>
+        <w:t>ode</w:t>
+      </w:r>
+      <w:proofErr w:type="spellEnd"/>
+      <w:r>
+        <w:rPr>
+          <w:rFonts w:ascii="Courier New" w:hAnsi="Courier New" w:cs="Courier New"/>
+        </w:rPr>
+        <w:t>": 404</w:t>
+      </w:r>
+      <w:r>
+        <w:rPr>
+          <w:rFonts w:ascii="Courier New" w:hAnsi="Courier New" w:cs="Courier New"/>
+        </w:rPr>
+        <w:t>,</w:t>
+      </w:r>
+    </w:p>
+    <w:p>
+      <w:pPr>
+        <w:autoSpaceDE w:val="0"/>
+        <w:autoSpaceDN w:val="0"/>
+        <w:adjustRightInd w:val="0"/>
+        <w:spacing w:after="0" w:line="240" w:lineRule="auto"/>
+        <w:rPr>
+          <w:rFonts w:ascii="Courier New" w:hAnsi="Courier New" w:cs="Courier New"/>
+        </w:rPr>
+      </w:pPr>
+      <w:r>
+        <w:rPr>
+          <w:rFonts w:ascii="Courier New" w:hAnsi="Courier New" w:cs="Courier New"/>
+        </w:rPr>
+        <w:t xml:space="preserve">  </w:t>
+      </w:r>
+      <w:r>
+        <w:rPr>
+          <w:rFonts w:ascii="Courier New" w:hAnsi="Courier New" w:cs="Courier New"/>
+        </w:rPr>
+        <w:tab/>
+      </w:r>
+      <w:r>
+        <w:rPr>
+          <w:rFonts w:ascii="Courier New" w:hAnsi="Courier New" w:cs="Courier New"/>
+        </w:rPr>
+        <w:tab/>
+        <w:t>"message": "</w:t>
+      </w:r>
+      <w:r>
+        <w:rPr>
+          <w:rFonts w:ascii="Courier New" w:hAnsi="Courier New" w:cs="Courier New"/>
+        </w:rPr>
+        <w:t>HTTP 404 Page Not Found</w:t>
+      </w:r>
+      <w:r>
+        <w:rPr>
+          <w:rFonts w:ascii="Courier New" w:hAnsi="Courier New" w:cs="Courier New"/>
+        </w:rPr>
+        <w:t>",</w:t>
+      </w:r>
+    </w:p>
+    <w:p>
+      <w:pPr>
+        <w:autoSpaceDE w:val="0"/>
+        <w:autoSpaceDN w:val="0"/>
+        <w:adjustRightInd w:val="0"/>
+        <w:spacing w:after="0" w:line="240" w:lineRule="auto"/>
+        <w:rPr>
+          <w:rFonts w:ascii="Courier New" w:hAnsi="Courier New" w:cs="Courier New"/>
+        </w:rPr>
+      </w:pPr>
+      <w:r>
+        <w:rPr>
+          <w:rFonts w:ascii="Courier New" w:hAnsi="Courier New" w:cs="Courier New"/>
+        </w:rPr>
+        <w:t xml:space="preserve">  </w:t>
+      </w:r>
+      <w:r>
+        <w:rPr>
+          <w:rFonts w:ascii="Courier New" w:hAnsi="Courier New" w:cs="Courier New"/>
+        </w:rPr>
+        <w:tab/>
+      </w:r>
+      <w:r>
+        <w:rPr>
+          <w:rFonts w:ascii="Courier New" w:hAnsi="Courier New" w:cs="Courier New"/>
+        </w:rPr>
+        <w:tab/>
+        <w:t xml:space="preserve">"source": </w:t>
+      </w:r>
+      <w:r>
+        <w:rPr>
+          <w:rFonts w:ascii="Courier New" w:hAnsi="Courier New" w:cs="Courier New"/>
+        </w:rPr>
+        <w:t>""</w:t>
+      </w:r>
+    </w:p>
+    <w:p>
+      <w:pPr>
+        <w:autoSpaceDE w:val="0"/>
+        <w:autoSpaceDN w:val="0"/>
+        <w:adjustRightInd w:val="0"/>
+        <w:spacing w:after="0" w:line="240" w:lineRule="auto"/>
+        <w:ind w:firstLine="720"/>
+        <w:rPr>
+          <w:rFonts w:ascii="Courier New" w:hAnsi="Courier New" w:cs="Courier New"/>
+        </w:rPr>
+      </w:pPr>
+      <w:r>
+        <w:rPr>
+          <w:rFonts w:ascii="Courier New" w:hAnsi="Courier New" w:cs="Courier New"/>
+        </w:rPr>
+        <w:t>}</w:t>
+      </w:r>
+    </w:p>
+    <w:p>
+      <w:pPr>
+        <w:autoSpaceDE w:val="0"/>
+        <w:autoSpaceDN w:val="0"/>
+        <w:adjustRightInd w:val="0"/>
+        <w:spacing w:after="0" w:line="240" w:lineRule="auto"/>
+        <w:ind w:left="720"/>
         <w:rPr>
           <w:rFonts w:ascii="Courier New" w:hAnsi="Courier New" w:cs="Courier New"/>
           <w:b/>
@@ -2947,6 +4063,101 @@
           <w:szCs w:val="20"/>
           <w:u w:val="single"/>
         </w:rPr>
+      </w:pPr>
+    </w:p>
+    <w:p>
+      <w:pPr>
+        <w:rPr>
+          <w:rFonts w:ascii="Courier New" w:hAnsi="Courier New" w:cs="Courier New"/>
+        </w:rPr>
+      </w:pPr>
+      <w:r>
+        <w:rPr>
+          <w:rFonts w:ascii="Courier New" w:hAnsi="Courier New" w:cs="Courier New"/>
+        </w:rPr>
+        <w:tab/>
+      </w:r>
+    </w:p>
+    <w:p>
+      <w:pPr>
+        <w:rPr>
+          <w:rFonts w:ascii="Courier New" w:hAnsi="Courier New" w:cs="Courier New"/>
+        </w:rPr>
+      </w:pPr>
+    </w:p>
+    <w:p>
+      <w:pPr>
+        <w:rPr>
+          <w:rFonts w:ascii="Courier New" w:hAnsi="Courier New" w:cs="Courier New"/>
+        </w:rPr>
+      </w:pPr>
+    </w:p>
+    <w:p>
+      <w:pPr>
+        <w:rPr>
+          <w:rFonts w:ascii="Courier New" w:hAnsi="Courier New" w:cs="Courier New"/>
+        </w:rPr>
+      </w:pPr>
+    </w:p>
+    <w:p>
+      <w:pPr>
+        <w:rPr>
+          <w:rFonts w:ascii="Courier New" w:hAnsi="Courier New" w:cs="Courier New"/>
+        </w:rPr>
+      </w:pPr>
+    </w:p>
+    <w:p>
+      <w:pPr>
+        <w:rPr>
+          <w:rFonts w:ascii="Courier New" w:hAnsi="Courier New" w:cs="Courier New"/>
+        </w:rPr>
+      </w:pPr>
+      <w:r>
+        <w:rPr>
+          <w:rFonts w:ascii="Courier New" w:hAnsi="Courier New" w:cs="Courier New"/>
+        </w:rPr>
+        <w:t>* If you give wrong key your will get unauthorized exception or if you give content as other than "</w:t>
+      </w:r>
+      <w:proofErr w:type="spellStart"/>
+      <w:r>
+        <w:rPr>
+          <w:rFonts w:ascii="Courier New" w:hAnsi="Courier New" w:cs="Courier New"/>
+        </w:rPr>
+        <w:t>apikey</w:t>
+      </w:r>
+      <w:proofErr w:type="spellEnd"/>
+      <w:r>
+        <w:rPr>
+          <w:rFonts w:ascii="Courier New" w:hAnsi="Courier New" w:cs="Courier New"/>
+        </w:rPr>
+        <w:t>" you will get "specify content correctly exception".</w:t>
+      </w:r>
+    </w:p>
+    <w:p>
+      <w:pPr>
+        <w:autoSpaceDE w:val="0"/>
+        <w:autoSpaceDN w:val="0"/>
+        <w:adjustRightInd w:val="0"/>
+        <w:spacing w:after="0" w:line="240" w:lineRule="auto"/>
+        <w:ind w:left="720"/>
+        <w:rPr>
+          <w:rFonts w:ascii="Courier New" w:hAnsi="Courier New" w:cs="Courier New"/>
+          <w:b/>
+          <w:color w:val="000000"/>
+          <w:sz w:val="20"/>
+          <w:szCs w:val="20"/>
+          <w:u w:val="single"/>
+        </w:rPr>
+      </w:pPr>
+      <w:r>
+        <w:rPr>
+          <w:rFonts w:ascii="Courier New" w:hAnsi="Courier New" w:cs="Courier New"/>
+          <w:b/>
+          <w:color w:val="000000"/>
+          <w:sz w:val="20"/>
+          <w:szCs w:val="20"/>
+          <w:u w:val="single"/>
+        </w:rPr>
         <w:t>Response:</w:t>
       </w:r>
     </w:p>
@@ -3020,6 +4231,343 @@
         <w:rPr>
           <w:rFonts w:ascii="Courier New" w:hAnsi="Courier New" w:cs="Courier New"/>
         </w:rPr>
+        <w:t>": 401</w:t>
+      </w:r>
+      <w:r>
+        <w:rPr>
+          <w:rFonts w:ascii="Courier New" w:hAnsi="Courier New" w:cs="Courier New"/>
+        </w:rPr>
+        <w:t>,</w:t>
+      </w:r>
+    </w:p>
+    <w:p>
+      <w:pPr>
+        <w:autoSpaceDE w:val="0"/>
+        <w:autoSpaceDN w:val="0"/>
+        <w:adjustRightInd w:val="0"/>
+        <w:spacing w:after="0" w:line="240" w:lineRule="auto"/>
+        <w:rPr>
+          <w:rFonts w:ascii="Courier New" w:hAnsi="Courier New" w:cs="Courier New"/>
+        </w:rPr>
+      </w:pPr>
+      <w:r>
+        <w:rPr>
+          <w:rFonts w:ascii="Courier New" w:hAnsi="Courier New" w:cs="Courier New"/>
+        </w:rPr>
+        <w:t xml:space="preserve">  </w:t>
+      </w:r>
+      <w:r>
+        <w:rPr>
+          <w:rFonts w:ascii="Courier New" w:hAnsi="Courier New" w:cs="Courier New"/>
+        </w:rPr>
+        <w:tab/>
+      </w:r>
+      <w:r>
+        <w:rPr>
+          <w:rFonts w:ascii="Courier New" w:hAnsi="Courier New" w:cs="Courier New"/>
+        </w:rPr>
+        <w:tab/>
+        <w:t>"message": "</w:t>
+      </w:r>
+      <w:r>
+        <w:t xml:space="preserve"> </w:t>
+      </w:r>
+      <w:r>
+        <w:rPr>
+          <w:rFonts w:ascii="Courier New" w:hAnsi="Courier New" w:cs="Courier New"/>
+        </w:rPr>
+        <w:t xml:space="preserve">HTTP 401 Unauthorized, Invalid API key specified or key is </w:t>
+      </w:r>
+      <w:proofErr w:type="spellStart"/>
+      <w:r>
+        <w:rPr>
+          <w:rFonts w:ascii="Courier New" w:hAnsi="Courier New" w:cs="Courier New"/>
+        </w:rPr>
+        <w:t>inActive</w:t>
+      </w:r>
+      <w:proofErr w:type="spellEnd"/>
+      <w:r>
+        <w:rPr>
+          <w:rFonts w:ascii="Courier New" w:hAnsi="Courier New" w:cs="Courier New"/>
+        </w:rPr>
+        <w:t>",</w:t>
+      </w:r>
+    </w:p>
+    <w:p>
+      <w:pPr>
+        <w:autoSpaceDE w:val="0"/>
+        <w:autoSpaceDN w:val="0"/>
+        <w:adjustRightInd w:val="0"/>
+        <w:spacing w:after="0" w:line="240" w:lineRule="auto"/>
+        <w:rPr>
+          <w:rFonts w:ascii="Courier New" w:hAnsi="Courier New" w:cs="Courier New"/>
+        </w:rPr>
+      </w:pPr>
+      <w:r>
+        <w:rPr>
+          <w:rFonts w:ascii="Courier New" w:hAnsi="Courier New" w:cs="Courier New"/>
+        </w:rPr>
+        <w:t xml:space="preserve">  </w:t>
+      </w:r>
+      <w:r>
+        <w:rPr>
+          <w:rFonts w:ascii="Courier New" w:hAnsi="Courier New" w:cs="Courier New"/>
+        </w:rPr>
+        <w:tab/>
+      </w:r>
+      <w:r>
+        <w:rPr>
+          <w:rFonts w:ascii="Courier New" w:hAnsi="Courier New" w:cs="Courier New"/>
+        </w:rPr>
+        <w:tab/>
+        <w:t xml:space="preserve">"source": </w:t>
+      </w:r>
+      <w:r>
+        <w:rPr>
+          <w:rFonts w:ascii="Courier New" w:hAnsi="Courier New" w:cs="Courier New"/>
+        </w:rPr>
+        <w:t>""</w:t>
+      </w:r>
+    </w:p>
+    <w:p>
+      <w:pPr>
+        <w:autoSpaceDE w:val="0"/>
+        <w:autoSpaceDN w:val="0"/>
+        <w:adjustRightInd w:val="0"/>
+        <w:spacing w:after="0" w:line="240" w:lineRule="auto"/>
+        <w:ind w:firstLine="720"/>
+        <w:rPr>
+          <w:rFonts w:ascii="Courier New" w:hAnsi="Courier New" w:cs="Courier New"/>
+        </w:rPr>
+      </w:pPr>
+      <w:r>
+        <w:rPr>
+          <w:rFonts w:ascii="Courier New" w:hAnsi="Courier New" w:cs="Courier New"/>
+        </w:rPr>
+        <w:t>}</w:t>
+      </w:r>
+    </w:p>
+    <w:p>
+      <w:pPr>
+        <w:autoSpaceDE w:val="0"/>
+        <w:autoSpaceDN w:val="0"/>
+        <w:adjustRightInd w:val="0"/>
+        <w:spacing w:after="0" w:line="240" w:lineRule="auto"/>
+        <w:ind w:firstLine="720"/>
+        <w:rPr>
+          <w:rFonts w:ascii="Courier New" w:hAnsi="Courier New" w:cs="Courier New"/>
+        </w:rPr>
+      </w:pPr>
+    </w:p>
+    <w:p>
+      <w:pPr>
+        <w:rPr>
+          <w:rFonts w:ascii="Courier New" w:hAnsi="Courier New" w:cs="Courier New"/>
+        </w:rPr>
+      </w:pPr>
+    </w:p>
+    <w:p>
+      <w:pPr>
+        <w:rPr>
+          <w:rFonts w:ascii="Courier New" w:hAnsi="Courier New" w:cs="Courier New"/>
+        </w:rPr>
+      </w:pPr>
+    </w:p>
+    <w:p>
+      <w:pPr>
+        <w:rPr>
+          <w:rFonts w:ascii="Courier New" w:hAnsi="Courier New" w:cs="Courier New"/>
+        </w:rPr>
+      </w:pPr>
+    </w:p>
+    <w:p>
+      <w:pPr>
+        <w:rPr>
+          <w:rFonts w:ascii="Courier New" w:hAnsi="Courier New" w:cs="Courier New"/>
+        </w:rPr>
+      </w:pPr>
+    </w:p>
+    <w:p>
+      <w:pPr>
+        <w:rPr>
+          <w:rFonts w:ascii="Courier New" w:hAnsi="Courier New" w:cs="Courier New"/>
+        </w:rPr>
+      </w:pPr>
+      <w:r>
+        <w:rPr>
+          <w:rFonts w:ascii="Courier New" w:hAnsi="Courier New" w:cs="Courier New"/>
+        </w:rPr>
+        <w:t xml:space="preserve">* If you </w:t>
+      </w:r>
+      <w:proofErr w:type="spellStart"/>
+      <w:r>
+        <w:rPr>
+          <w:rFonts w:ascii="Courier New" w:hAnsi="Courier New" w:cs="Courier New"/>
+        </w:rPr>
+        <w:t>mis</w:t>
+      </w:r>
+      <w:proofErr w:type="spellEnd"/>
+      <w:r>
+        <w:rPr>
+          <w:rFonts w:ascii="Courier New" w:hAnsi="Courier New" w:cs="Courier New"/>
+        </w:rPr>
+        <w:t>-spelled any parameter in content-type like "</w:t>
+      </w:r>
+      <w:proofErr w:type="spellStart"/>
+      <w:r>
+        <w:rPr>
+          <w:rFonts w:ascii="Courier New" w:hAnsi="Courier New" w:cs="Courier New"/>
+        </w:rPr>
+        <w:t>apikey</w:t>
+      </w:r>
+      <w:proofErr w:type="spellEnd"/>
+      <w:r>
+        <w:rPr>
+          <w:rFonts w:ascii="Courier New" w:hAnsi="Courier New" w:cs="Courier New"/>
+        </w:rPr>
+        <w:t>" or "</w:t>
+      </w:r>
+      <w:proofErr w:type="spellStart"/>
+      <w:r>
+        <w:rPr>
+          <w:rFonts w:ascii="Courier New" w:hAnsi="Courier New" w:cs="Courier New"/>
+        </w:rPr>
+        <w:t>accessParam</w:t>
+      </w:r>
+      <w:proofErr w:type="spellEnd"/>
+      <w:r>
+        <w:rPr>
+          <w:rFonts w:ascii="Courier New" w:hAnsi="Courier New" w:cs="Courier New"/>
+        </w:rPr>
+        <w:t>" or "</w:t>
+      </w:r>
+      <w:proofErr w:type="spellStart"/>
+      <w:r>
+        <w:rPr>
+          <w:rFonts w:ascii="Courier New" w:hAnsi="Courier New" w:cs="Courier New"/>
+        </w:rPr>
+        <w:t>customerid</w:t>
+      </w:r>
+      <w:proofErr w:type="spellEnd"/>
+      <w:r>
+        <w:rPr>
+          <w:rFonts w:ascii="Courier New" w:hAnsi="Courier New" w:cs="Courier New"/>
+        </w:rPr>
+        <w:t>" or "</w:t>
+      </w:r>
+      <w:proofErr w:type="spellStart"/>
+      <w:r>
+        <w:rPr>
+          <w:rFonts w:ascii="Courier New" w:hAnsi="Courier New" w:cs="Courier New"/>
+        </w:rPr>
+        <w:t>requiredFields</w:t>
+      </w:r>
+      <w:proofErr w:type="spellEnd"/>
+      <w:r>
+        <w:rPr>
+          <w:rFonts w:ascii="Courier New" w:hAnsi="Courier New" w:cs="Courier New"/>
+        </w:rPr>
+        <w:t>" you will get response like</w:t>
+      </w:r>
+    </w:p>
+    <w:p>
+      <w:pPr>
+        <w:autoSpaceDE w:val="0"/>
+        <w:autoSpaceDN w:val="0"/>
+        <w:adjustRightInd w:val="0"/>
+        <w:spacing w:after="0" w:line="240" w:lineRule="auto"/>
+        <w:ind w:left="720"/>
+        <w:rPr>
+          <w:rFonts w:ascii="Courier New" w:hAnsi="Courier New" w:cs="Courier New"/>
+          <w:b/>
+          <w:color w:val="000000"/>
+          <w:sz w:val="20"/>
+          <w:szCs w:val="20"/>
+          <w:u w:val="single"/>
+        </w:rPr>
+      </w:pPr>
+      <w:r>
+        <w:rPr>
+          <w:rFonts w:ascii="Courier New" w:hAnsi="Courier New" w:cs="Courier New"/>
+          <w:b/>
+          <w:color w:val="000000"/>
+          <w:sz w:val="20"/>
+          <w:szCs w:val="20"/>
+          <w:u w:val="single"/>
+        </w:rPr>
+        <w:t>Response:</w:t>
+      </w:r>
+    </w:p>
+    <w:p>
+      <w:pPr>
+        <w:autoSpaceDE w:val="0"/>
+        <w:autoSpaceDN w:val="0"/>
+        <w:adjustRightInd w:val="0"/>
+        <w:spacing w:after="0" w:line="240" w:lineRule="auto"/>
+        <w:rPr>
+          <w:rFonts w:ascii="Courier New" w:hAnsi="Courier New" w:cs="Courier New"/>
+        </w:rPr>
+      </w:pPr>
+      <w:r>
+        <w:rPr>
+          <w:rFonts w:ascii="Courier New" w:hAnsi="Courier New" w:cs="Courier New"/>
+        </w:rPr>
+        <w:tab/>
+      </w:r>
+      <w:r>
+        <w:rPr>
+          <w:rFonts w:ascii="Courier New" w:hAnsi="Courier New" w:cs="Courier New"/>
+        </w:rPr>
+        <w:t>{</w:t>
+      </w:r>
+    </w:p>
+    <w:p>
+      <w:pPr>
+        <w:autoSpaceDE w:val="0"/>
+        <w:autoSpaceDN w:val="0"/>
+        <w:adjustRightInd w:val="0"/>
+        <w:spacing w:after="0" w:line="240" w:lineRule="auto"/>
+        <w:rPr>
+          <w:rFonts w:ascii="Courier New" w:hAnsi="Courier New" w:cs="Courier New"/>
+        </w:rPr>
+      </w:pPr>
+      <w:r>
+        <w:rPr>
+          <w:rFonts w:ascii="Courier New" w:hAnsi="Courier New" w:cs="Courier New"/>
+        </w:rPr>
+        <w:t xml:space="preserve">  </w:t>
+      </w:r>
+      <w:r>
+        <w:rPr>
+          <w:rFonts w:ascii="Courier New" w:hAnsi="Courier New" w:cs="Courier New"/>
+        </w:rPr>
+        <w:tab/>
+      </w:r>
+      <w:r>
+        <w:rPr>
+          <w:rFonts w:ascii="Courier New" w:hAnsi="Courier New" w:cs="Courier New"/>
+        </w:rPr>
+        <w:tab/>
+        <w:t>"</w:t>
+      </w:r>
+      <w:proofErr w:type="spellStart"/>
+      <w:r>
+        <w:rPr>
+          <w:rFonts w:ascii="Courier New" w:hAnsi="Courier New" w:cs="Courier New"/>
+        </w:rPr>
+        <w:t>statusC</w:t>
+      </w:r>
+      <w:r>
+        <w:rPr>
+          <w:rFonts w:ascii="Courier New" w:hAnsi="Courier New" w:cs="Courier New"/>
+        </w:rPr>
+        <w:t>ode</w:t>
+      </w:r>
+      <w:proofErr w:type="spellEnd"/>
+      <w:r>
+        <w:rPr>
+          <w:rFonts w:ascii="Courier New" w:hAnsi="Courier New" w:cs="Courier New"/>
+        </w:rPr>
         <w:t>": 400</w:t>
       </w:r>
       <w:r>
@@ -3097,7 +4645,7 @@
         <w:rPr>
           <w:rFonts w:ascii="Courier New" w:hAnsi="Courier New" w:cs="Courier New"/>
         </w:rPr>
-        <w:t>required_fields</w:t>
+        <w:t>requiredFields</w:t>
       </w:r>
       <w:proofErr w:type="spellEnd"/>
       <w:r>

</xml_diff>

<commit_message>
Add address,update and delete address
</commit_message>
<xml_diff>
--- a/front-api/src/main/java/com/mebelkart/api/customer/v1/CustomerReadMe.doc.docx
+++ b/front-api/src/main/java/com/mebelkart/api/customer/v1/CustomerReadMe.doc.docx
@@ -1738,6 +1738,7 @@
         <w:rPr>
           <w:rFonts w:ascii="Courier New" w:hAnsi="Courier New" w:cs="Courier New"/>
         </w:rPr>
+        <w:lastRenderedPageBreak/>
         <w:t xml:space="preserve">        }</w:t>
       </w:r>
     </w:p>
@@ -2864,6 +2865,7 @@
         <w:rPr>
           <w:rFonts w:ascii="Courier New" w:hAnsi="Courier New" w:cs="Courier New"/>
         </w:rPr>
+        <w:lastRenderedPageBreak/>
         <w:t xml:space="preserve">* If you want total address of a customer specify </w:t>
       </w:r>
       <w:proofErr w:type="spellStart"/>
@@ -4116,6 +4118,7 @@
         <w:rPr>
           <w:rFonts w:ascii="Courier New" w:hAnsi="Courier New" w:cs="Courier New"/>
         </w:rPr>
+        <w:lastRenderedPageBreak/>
         <w:t>* If you give wrong key your will get unauthorized exception or if you give content as other than "</w:t>
       </w:r>
       <w:proofErr w:type="spellStart"/>
@@ -4726,6 +4729,2966 @@
       <w:pPr>
         <w:rPr>
           <w:rFonts w:ascii="Courier New" w:hAnsi="Courier New" w:cs="Courier New"/>
+          <w:b/>
+          <w:u w:val="single"/>
+        </w:rPr>
+      </w:pPr>
+      <w:r>
+        <w:rPr>
+          <w:rFonts w:ascii="Courier New" w:hAnsi="Courier New" w:cs="Courier New"/>
+          <w:b/>
+          <w:u w:val="single"/>
+        </w:rPr>
+        <w:t>Add new address</w:t>
+      </w:r>
+      <w:r>
+        <w:rPr>
+          <w:rFonts w:ascii="Courier New" w:hAnsi="Courier New" w:cs="Courier New"/>
+          <w:b/>
+          <w:u w:val="single"/>
+        </w:rPr>
+        <w:t>:</w:t>
+      </w:r>
+    </w:p>
+    <w:p>
+      <w:pPr>
+        <w:autoSpaceDE w:val="0"/>
+        <w:autoSpaceDN w:val="0"/>
+        <w:adjustRightInd w:val="0"/>
+        <w:spacing w:after="0" w:line="240" w:lineRule="auto"/>
+        <w:rPr>
+          <w:rFonts w:ascii="Courier New" w:hAnsi="Courier New" w:cs="Courier New"/>
+          <w:b/>
+          <w:sz w:val="20"/>
+          <w:szCs w:val="20"/>
+        </w:rPr>
+      </w:pPr>
+      <w:r>
+        <w:rPr>
+          <w:rFonts w:ascii="Courier New" w:hAnsi="Courier New" w:cs="Courier New"/>
+          <w:b/>
+          <w:color w:val="000000"/>
+          <w:sz w:val="20"/>
+          <w:szCs w:val="20"/>
+        </w:rPr>
+        <w:t xml:space="preserve">@PUT </w:t>
+      </w:r>
+      <w:r>
+        <w:rPr>
+          <w:rFonts w:ascii="Courier New" w:hAnsi="Courier New" w:cs="Courier New"/>
+          <w:b/>
+          <w:color w:val="000000"/>
+          <w:sz w:val="20"/>
+          <w:szCs w:val="20"/>
+        </w:rPr>
+        <w:t>https:/</w:t>
+      </w:r>
+      <w:r>
+        <w:rPr>
+          <w:rFonts w:ascii="Courier New" w:hAnsi="Courier New" w:cs="Courier New"/>
+          <w:b/>
+          <w:color w:val="000000"/>
+          <w:sz w:val="20"/>
+          <w:szCs w:val="20"/>
+        </w:rPr>
+        <w:t>/localhost:8443/v1.0/customer/addAddress</w:t>
+      </w:r>
+    </w:p>
+    <w:p>
+      <w:pPr>
+        <w:autoSpaceDE w:val="0"/>
+        <w:autoSpaceDN w:val="0"/>
+        <w:adjustRightInd w:val="0"/>
+        <w:spacing w:after="0" w:line="240" w:lineRule="auto"/>
+        <w:ind w:left="720"/>
+        <w:rPr>
+          <w:rFonts w:ascii="Courier New" w:hAnsi="Courier New" w:cs="Courier New"/>
+          <w:color w:val="000000"/>
+          <w:sz w:val="20"/>
+          <w:szCs w:val="20"/>
+        </w:rPr>
+      </w:pPr>
+    </w:p>
+    <w:p>
+      <w:pPr>
+        <w:autoSpaceDE w:val="0"/>
+        <w:autoSpaceDN w:val="0"/>
+        <w:adjustRightInd w:val="0"/>
+        <w:spacing w:after="0" w:line="240" w:lineRule="auto"/>
+        <w:ind w:left="720"/>
+        <w:rPr>
+          <w:rFonts w:ascii="Courier New" w:hAnsi="Courier New" w:cs="Courier New"/>
+          <w:b/>
+          <w:color w:val="000000"/>
+          <w:sz w:val="20"/>
+          <w:szCs w:val="20"/>
+          <w:u w:val="single"/>
+        </w:rPr>
+      </w:pPr>
+      <w:r>
+        <w:rPr>
+          <w:rFonts w:ascii="Courier New" w:hAnsi="Courier New" w:cs="Courier New"/>
+          <w:b/>
+          <w:color w:val="000000"/>
+          <w:sz w:val="20"/>
+          <w:szCs w:val="20"/>
+          <w:u w:val="single"/>
+        </w:rPr>
+        <w:t>Example format:</w:t>
+      </w:r>
+    </w:p>
+    <w:p>
+      <w:pPr>
+        <w:autoSpaceDE w:val="0"/>
+        <w:autoSpaceDN w:val="0"/>
+        <w:adjustRightInd w:val="0"/>
+        <w:spacing w:after="0" w:line="240" w:lineRule="auto"/>
+        <w:ind w:left="720"/>
+        <w:rPr>
+          <w:rFonts w:ascii="Courier New" w:hAnsi="Courier New" w:cs="Courier New"/>
+          <w:b/>
+          <w:sz w:val="20"/>
+          <w:szCs w:val="20"/>
+        </w:rPr>
+      </w:pPr>
+      <w:r>
+        <w:rPr>
+          <w:rFonts w:ascii="Courier New" w:hAnsi="Courier New" w:cs="Courier New"/>
+          <w:b/>
+          <w:color w:val="000000"/>
+          <w:sz w:val="20"/>
+          <w:szCs w:val="20"/>
+        </w:rPr>
+        <w:t xml:space="preserve">@PUT </w:t>
+      </w:r>
+      <w:r>
+        <w:rPr>
+          <w:rFonts w:ascii="Courier New" w:hAnsi="Courier New" w:cs="Courier New"/>
+          <w:b/>
+          <w:color w:val="000000"/>
+          <w:sz w:val="20"/>
+          <w:szCs w:val="20"/>
+        </w:rPr>
+        <w:t>h</w:t>
+      </w:r>
+      <w:r>
+        <w:rPr>
+          <w:rFonts w:ascii="Courier New" w:hAnsi="Courier New" w:cs="Courier New"/>
+          <w:b/>
+          <w:color w:val="000000"/>
+          <w:sz w:val="20"/>
+          <w:szCs w:val="20"/>
+        </w:rPr>
+        <w:t>ttps://localhost:8443/v1.0/customer</w:t>
+      </w:r>
+      <w:r>
+        <w:rPr>
+          <w:rFonts w:ascii="Courier New" w:hAnsi="Courier New" w:cs="Courier New"/>
+          <w:b/>
+          <w:color w:val="000000"/>
+          <w:sz w:val="20"/>
+          <w:szCs w:val="20"/>
+        </w:rPr>
+        <w:t>/</w:t>
+      </w:r>
+      <w:r>
+        <w:rPr>
+          <w:rFonts w:ascii="Courier New" w:hAnsi="Courier New" w:cs="Courier New"/>
+          <w:b/>
+          <w:color w:val="000000"/>
+          <w:sz w:val="20"/>
+          <w:szCs w:val="20"/>
+        </w:rPr>
+        <w:t>addAddress</w:t>
+      </w:r>
+      <w:r>
+        <w:rPr>
+          <w:rFonts w:ascii="Courier New" w:hAnsi="Courier New" w:cs="Courier New"/>
+          <w:color w:val="000000"/>
+          <w:sz w:val="20"/>
+          <w:szCs w:val="20"/>
+        </w:rPr>
+        <w:t xml:space="preserve">  </w:t>
+      </w:r>
+    </w:p>
+    <w:p>
+      <w:pPr>
+        <w:autoSpaceDE w:val="0"/>
+        <w:autoSpaceDN w:val="0"/>
+        <w:adjustRightInd w:val="0"/>
+        <w:spacing w:after="0" w:line="240" w:lineRule="auto"/>
+        <w:ind w:left="720"/>
+        <w:rPr>
+          <w:rFonts w:ascii="Courier New" w:hAnsi="Courier New" w:cs="Courier New"/>
+          <w:color w:val="000000"/>
+          <w:sz w:val="20"/>
+          <w:szCs w:val="20"/>
+        </w:rPr>
+      </w:pPr>
+      <w:r>
+        <w:rPr>
+          <w:rFonts w:ascii="Courier New" w:hAnsi="Courier New" w:cs="Courier New"/>
+          <w:color w:val="000000"/>
+          <w:sz w:val="20"/>
+          <w:szCs w:val="20"/>
+        </w:rPr>
+        <w:t>@body</w:t>
+      </w:r>
+    </w:p>
+    <w:p>
+      <w:pPr>
+        <w:autoSpaceDE w:val="0"/>
+        <w:autoSpaceDN w:val="0"/>
+        <w:adjustRightInd w:val="0"/>
+        <w:spacing w:after="0" w:line="240" w:lineRule="auto"/>
+        <w:ind w:left="720"/>
+        <w:rPr>
+          <w:rFonts w:ascii="Courier New" w:hAnsi="Courier New" w:cs="Courier New"/>
+          <w:color w:val="000000"/>
+          <w:sz w:val="20"/>
+          <w:szCs w:val="20"/>
+        </w:rPr>
+      </w:pPr>
+      <w:r>
+        <w:rPr>
+          <w:rFonts w:ascii="Courier New" w:hAnsi="Courier New" w:cs="Courier New"/>
+          <w:color w:val="000000"/>
+          <w:sz w:val="20"/>
+          <w:szCs w:val="20"/>
+        </w:rPr>
+        <w:t>@context -&gt; raw,</w:t>
+      </w:r>
+      <w:r>
+        <w:rPr>
+          <w:rFonts w:ascii="Courier New" w:hAnsi="Courier New" w:cs="Courier New"/>
+          <w:color w:val="000000"/>
+          <w:sz w:val="20"/>
+          <w:szCs w:val="20"/>
+        </w:rPr>
+        <w:tab/>
+        <w:t xml:space="preserve">@type -&gt; </w:t>
+      </w:r>
+      <w:r>
+        <w:rPr>
+          <w:rFonts w:ascii="Courier New" w:hAnsi="Courier New" w:cs="Courier New"/>
+          <w:color w:val="000000"/>
+          <w:sz w:val="20"/>
+          <w:szCs w:val="20"/>
+        </w:rPr>
+        <w:t>application/</w:t>
+      </w:r>
+      <w:proofErr w:type="spellStart"/>
+      <w:r>
+        <w:rPr>
+          <w:rFonts w:ascii="Courier New" w:hAnsi="Courier New" w:cs="Courier New"/>
+          <w:color w:val="000000"/>
+          <w:sz w:val="20"/>
+          <w:szCs w:val="20"/>
+        </w:rPr>
+        <w:t>json</w:t>
+      </w:r>
+      <w:proofErr w:type="spellEnd"/>
+    </w:p>
+    <w:p>
+      <w:pPr>
+        <w:autoSpaceDE w:val="0"/>
+        <w:autoSpaceDN w:val="0"/>
+        <w:adjustRightInd w:val="0"/>
+        <w:spacing w:after="0" w:line="240" w:lineRule="auto"/>
+        <w:ind w:left="720"/>
+        <w:rPr>
+          <w:rFonts w:ascii="Courier New" w:hAnsi="Courier New" w:cs="Courier New"/>
+          <w:color w:val="000000"/>
+          <w:sz w:val="20"/>
+          <w:szCs w:val="20"/>
+        </w:rPr>
+      </w:pPr>
+      <w:r>
+        <w:rPr>
+          <w:rFonts w:ascii="Courier New" w:hAnsi="Courier New" w:cs="Courier New"/>
+          <w:color w:val="000000"/>
+          <w:sz w:val="20"/>
+          <w:szCs w:val="20"/>
+        </w:rPr>
+        <w:t>{</w:t>
+      </w:r>
+    </w:p>
+    <w:p>
+      <w:pPr>
+        <w:autoSpaceDE w:val="0"/>
+        <w:autoSpaceDN w:val="0"/>
+        <w:adjustRightInd w:val="0"/>
+        <w:spacing w:after="0" w:line="240" w:lineRule="auto"/>
+        <w:ind w:left="720"/>
+        <w:rPr>
+          <w:rFonts w:ascii="Courier New" w:hAnsi="Courier New" w:cs="Courier New"/>
+          <w:color w:val="000000"/>
+          <w:sz w:val="20"/>
+          <w:szCs w:val="20"/>
+        </w:rPr>
+      </w:pPr>
+      <w:r>
+        <w:rPr>
+          <w:rFonts w:ascii="Courier New" w:hAnsi="Courier New" w:cs="Courier New"/>
+          <w:color w:val="000000"/>
+          <w:sz w:val="20"/>
+          <w:szCs w:val="20"/>
+        </w:rPr>
+        <w:t xml:space="preserve">   </w:t>
+      </w:r>
+      <w:r>
+        <w:rPr>
+          <w:rFonts w:ascii="Courier New" w:hAnsi="Courier New" w:cs="Courier New"/>
+          <w:color w:val="000000"/>
+          <w:sz w:val="20"/>
+          <w:szCs w:val="20"/>
+        </w:rPr>
+        <w:t>"</w:t>
+      </w:r>
+      <w:proofErr w:type="spellStart"/>
+      <w:r>
+        <w:rPr>
+          <w:rFonts w:ascii="Courier New" w:hAnsi="Courier New" w:cs="Courier New"/>
+          <w:color w:val="000000"/>
+          <w:sz w:val="20"/>
+          <w:szCs w:val="20"/>
+        </w:rPr>
+        <w:t>apiKey</w:t>
+      </w:r>
+      <w:proofErr w:type="spellEnd"/>
+      <w:r>
+        <w:rPr>
+          <w:rFonts w:ascii="Courier New" w:hAnsi="Courier New" w:cs="Courier New"/>
+          <w:color w:val="000000"/>
+          <w:sz w:val="20"/>
+          <w:szCs w:val="20"/>
+        </w:rPr>
+        <w:t>":"123456789",</w:t>
+      </w:r>
+    </w:p>
+    <w:p>
+      <w:pPr>
+        <w:autoSpaceDE w:val="0"/>
+        <w:autoSpaceDN w:val="0"/>
+        <w:adjustRightInd w:val="0"/>
+        <w:spacing w:after="0" w:line="240" w:lineRule="auto"/>
+        <w:ind w:left="720"/>
+        <w:rPr>
+          <w:rFonts w:ascii="Courier New" w:hAnsi="Courier New" w:cs="Courier New"/>
+          <w:color w:val="000000"/>
+          <w:sz w:val="20"/>
+          <w:szCs w:val="20"/>
+        </w:rPr>
+      </w:pPr>
+      <w:r>
+        <w:rPr>
+          <w:rFonts w:ascii="Courier New" w:hAnsi="Courier New" w:cs="Courier New"/>
+          <w:color w:val="000000"/>
+          <w:sz w:val="20"/>
+          <w:szCs w:val="20"/>
+        </w:rPr>
+        <w:t xml:space="preserve">   "</w:t>
+      </w:r>
+      <w:proofErr w:type="spellStart"/>
+      <w:r>
+        <w:rPr>
+          <w:rFonts w:ascii="Courier New" w:hAnsi="Courier New" w:cs="Courier New"/>
+          <w:color w:val="000000"/>
+          <w:sz w:val="20"/>
+          <w:szCs w:val="20"/>
+        </w:rPr>
+        <w:t>customerId</w:t>
+      </w:r>
+      <w:proofErr w:type="spellEnd"/>
+      <w:r>
+        <w:rPr>
+          <w:rFonts w:ascii="Courier New" w:hAnsi="Courier New" w:cs="Courier New"/>
+          <w:color w:val="000000"/>
+          <w:sz w:val="20"/>
+          <w:szCs w:val="20"/>
+        </w:rPr>
+        <w:t>":90589,</w:t>
+      </w:r>
+    </w:p>
+    <w:p>
+      <w:pPr>
+        <w:autoSpaceDE w:val="0"/>
+        <w:autoSpaceDN w:val="0"/>
+        <w:adjustRightInd w:val="0"/>
+        <w:spacing w:after="0" w:line="240" w:lineRule="auto"/>
+        <w:ind w:left="720"/>
+        <w:rPr>
+          <w:rFonts w:ascii="Courier New" w:hAnsi="Courier New" w:cs="Courier New"/>
+          <w:color w:val="000000"/>
+          <w:sz w:val="20"/>
+          <w:szCs w:val="20"/>
+        </w:rPr>
+      </w:pPr>
+      <w:r>
+        <w:rPr>
+          <w:rFonts w:ascii="Courier New" w:hAnsi="Courier New" w:cs="Courier New"/>
+          <w:color w:val="000000"/>
+          <w:sz w:val="20"/>
+          <w:szCs w:val="20"/>
+        </w:rPr>
+        <w:t xml:space="preserve">   </w:t>
+      </w:r>
+      <w:r>
+        <w:rPr>
+          <w:rFonts w:ascii="Courier New" w:hAnsi="Courier New" w:cs="Courier New"/>
+          <w:color w:val="000000"/>
+          <w:sz w:val="20"/>
+          <w:szCs w:val="20"/>
+        </w:rPr>
+        <w:t>"</w:t>
+      </w:r>
+      <w:proofErr w:type="spellStart"/>
+      <w:r>
+        <w:rPr>
+          <w:rFonts w:ascii="Courier New" w:hAnsi="Courier New" w:cs="Courier New"/>
+          <w:color w:val="000000"/>
+          <w:sz w:val="20"/>
+          <w:szCs w:val="20"/>
+        </w:rPr>
+        <w:t>firstName</w:t>
+      </w:r>
+      <w:proofErr w:type="spellEnd"/>
+      <w:r>
+        <w:rPr>
+          <w:rFonts w:ascii="Courier New" w:hAnsi="Courier New" w:cs="Courier New"/>
+          <w:color w:val="000000"/>
+          <w:sz w:val="20"/>
+          <w:szCs w:val="20"/>
+        </w:rPr>
+        <w:t>":"</w:t>
+      </w:r>
+      <w:proofErr w:type="spellStart"/>
+      <w:r>
+        <w:rPr>
+          <w:rFonts w:ascii="Courier New" w:hAnsi="Courier New" w:cs="Courier New"/>
+          <w:color w:val="000000"/>
+          <w:sz w:val="20"/>
+          <w:szCs w:val="20"/>
+        </w:rPr>
+        <w:t>nikhil</w:t>
+      </w:r>
+      <w:proofErr w:type="spellEnd"/>
+      <w:r>
+        <w:rPr>
+          <w:rFonts w:ascii="Courier New" w:hAnsi="Courier New" w:cs="Courier New"/>
+          <w:color w:val="000000"/>
+          <w:sz w:val="20"/>
+          <w:szCs w:val="20"/>
+        </w:rPr>
+        <w:t>",</w:t>
+      </w:r>
+    </w:p>
+    <w:p>
+      <w:pPr>
+        <w:autoSpaceDE w:val="0"/>
+        <w:autoSpaceDN w:val="0"/>
+        <w:adjustRightInd w:val="0"/>
+        <w:spacing w:after="0" w:line="240" w:lineRule="auto"/>
+        <w:ind w:left="720"/>
+        <w:rPr>
+          <w:rFonts w:ascii="Courier New" w:hAnsi="Courier New" w:cs="Courier New"/>
+          <w:color w:val="000000"/>
+          <w:sz w:val="20"/>
+          <w:szCs w:val="20"/>
+        </w:rPr>
+      </w:pPr>
+      <w:r>
+        <w:rPr>
+          <w:rFonts w:ascii="Courier New" w:hAnsi="Courier New" w:cs="Courier New"/>
+          <w:color w:val="000000"/>
+          <w:sz w:val="20"/>
+          <w:szCs w:val="20"/>
+        </w:rPr>
+        <w:t xml:space="preserve">   "</w:t>
+      </w:r>
+      <w:proofErr w:type="spellStart"/>
+      <w:r>
+        <w:rPr>
+          <w:rFonts w:ascii="Courier New" w:hAnsi="Courier New" w:cs="Courier New"/>
+          <w:color w:val="000000"/>
+          <w:sz w:val="20"/>
+          <w:szCs w:val="20"/>
+        </w:rPr>
+        <w:t>lastName</w:t>
+      </w:r>
+      <w:proofErr w:type="spellEnd"/>
+      <w:r>
+        <w:rPr>
+          <w:rFonts w:ascii="Courier New" w:hAnsi="Courier New" w:cs="Courier New"/>
+          <w:color w:val="000000"/>
+          <w:sz w:val="20"/>
+          <w:szCs w:val="20"/>
+        </w:rPr>
+        <w:t>":"</w:t>
+      </w:r>
+      <w:proofErr w:type="spellStart"/>
+      <w:r>
+        <w:rPr>
+          <w:rFonts w:ascii="Courier New" w:hAnsi="Courier New" w:cs="Courier New"/>
+          <w:color w:val="000000"/>
+          <w:sz w:val="20"/>
+          <w:szCs w:val="20"/>
+        </w:rPr>
+        <w:t>reddy</w:t>
+      </w:r>
+      <w:proofErr w:type="spellEnd"/>
+      <w:r>
+        <w:rPr>
+          <w:rFonts w:ascii="Courier New" w:hAnsi="Courier New" w:cs="Courier New"/>
+          <w:color w:val="000000"/>
+          <w:sz w:val="20"/>
+          <w:szCs w:val="20"/>
+        </w:rPr>
+        <w:t>",</w:t>
+      </w:r>
+    </w:p>
+    <w:p>
+      <w:pPr>
+        <w:autoSpaceDE w:val="0"/>
+        <w:autoSpaceDN w:val="0"/>
+        <w:adjustRightInd w:val="0"/>
+        <w:spacing w:after="0" w:line="240" w:lineRule="auto"/>
+        <w:ind w:left="720"/>
+        <w:rPr>
+          <w:rFonts w:ascii="Courier New" w:hAnsi="Courier New" w:cs="Courier New"/>
+          <w:color w:val="000000"/>
+          <w:sz w:val="20"/>
+          <w:szCs w:val="20"/>
+        </w:rPr>
+      </w:pPr>
+      <w:r>
+        <w:rPr>
+          <w:rFonts w:ascii="Courier New" w:hAnsi="Courier New" w:cs="Courier New"/>
+          <w:color w:val="000000"/>
+          <w:sz w:val="20"/>
+          <w:szCs w:val="20"/>
+        </w:rPr>
+        <w:t xml:space="preserve">   "address1": "to </w:t>
+      </w:r>
+      <w:proofErr w:type="spellStart"/>
+      <w:r>
+        <w:rPr>
+          <w:rFonts w:ascii="Courier New" w:hAnsi="Courier New" w:cs="Courier New"/>
+          <w:color w:val="000000"/>
+          <w:sz w:val="20"/>
+          <w:szCs w:val="20"/>
+        </w:rPr>
+        <w:t>subbireddy</w:t>
+      </w:r>
+      <w:proofErr w:type="spellEnd"/>
+      <w:r>
+        <w:rPr>
+          <w:rFonts w:ascii="Courier New" w:hAnsi="Courier New" w:cs="Courier New"/>
+          <w:color w:val="000000"/>
+          <w:sz w:val="20"/>
+          <w:szCs w:val="20"/>
+        </w:rPr>
+        <w:t xml:space="preserve"> college",</w:t>
+      </w:r>
+    </w:p>
+    <w:p>
+      <w:pPr>
+        <w:autoSpaceDE w:val="0"/>
+        <w:autoSpaceDN w:val="0"/>
+        <w:adjustRightInd w:val="0"/>
+        <w:spacing w:after="0" w:line="240" w:lineRule="auto"/>
+        <w:ind w:left="720"/>
+        <w:rPr>
+          <w:rFonts w:ascii="Courier New" w:hAnsi="Courier New" w:cs="Courier New"/>
+          <w:color w:val="000000"/>
+          <w:sz w:val="20"/>
+          <w:szCs w:val="20"/>
+        </w:rPr>
+      </w:pPr>
+      <w:r>
+        <w:rPr>
+          <w:rFonts w:ascii="Courier New" w:hAnsi="Courier New" w:cs="Courier New"/>
+          <w:color w:val="000000"/>
+          <w:sz w:val="20"/>
+          <w:szCs w:val="20"/>
+        </w:rPr>
+        <w:t xml:space="preserve">   "address2": "to </w:t>
+      </w:r>
+      <w:proofErr w:type="spellStart"/>
+      <w:r>
+        <w:rPr>
+          <w:rFonts w:ascii="Courier New" w:hAnsi="Courier New" w:cs="Courier New"/>
+          <w:color w:val="000000"/>
+          <w:sz w:val="20"/>
+          <w:szCs w:val="20"/>
+        </w:rPr>
+        <w:t>subbireddy</w:t>
+      </w:r>
+      <w:proofErr w:type="spellEnd"/>
+      <w:r>
+        <w:rPr>
+          <w:rFonts w:ascii="Courier New" w:hAnsi="Courier New" w:cs="Courier New"/>
+          <w:color w:val="000000"/>
+          <w:sz w:val="20"/>
+          <w:szCs w:val="20"/>
+        </w:rPr>
+        <w:t xml:space="preserve"> college",</w:t>
+      </w:r>
+    </w:p>
+    <w:p>
+      <w:pPr>
+        <w:autoSpaceDE w:val="0"/>
+        <w:autoSpaceDN w:val="0"/>
+        <w:adjustRightInd w:val="0"/>
+        <w:spacing w:after="0" w:line="240" w:lineRule="auto"/>
+        <w:ind w:left="720"/>
+        <w:rPr>
+          <w:rFonts w:ascii="Courier New" w:hAnsi="Courier New" w:cs="Courier New"/>
+          <w:color w:val="000000"/>
+          <w:sz w:val="20"/>
+          <w:szCs w:val="20"/>
+        </w:rPr>
+      </w:pPr>
+      <w:r>
+        <w:rPr>
+          <w:rFonts w:ascii="Courier New" w:hAnsi="Courier New" w:cs="Courier New"/>
+          <w:color w:val="000000"/>
+          <w:sz w:val="20"/>
+          <w:szCs w:val="20"/>
+        </w:rPr>
+        <w:t xml:space="preserve">   "mobile": "9874536215",</w:t>
+      </w:r>
+    </w:p>
+    <w:p>
+      <w:pPr>
+        <w:autoSpaceDE w:val="0"/>
+        <w:autoSpaceDN w:val="0"/>
+        <w:adjustRightInd w:val="0"/>
+        <w:spacing w:after="0" w:line="240" w:lineRule="auto"/>
+        <w:ind w:left="720"/>
+        <w:rPr>
+          <w:rFonts w:ascii="Courier New" w:hAnsi="Courier New" w:cs="Courier New"/>
+          <w:color w:val="000000"/>
+          <w:sz w:val="20"/>
+          <w:szCs w:val="20"/>
+        </w:rPr>
+      </w:pPr>
+      <w:r>
+        <w:rPr>
+          <w:rFonts w:ascii="Courier New" w:hAnsi="Courier New" w:cs="Courier New"/>
+          <w:color w:val="000000"/>
+          <w:sz w:val="20"/>
+          <w:szCs w:val="20"/>
+        </w:rPr>
+        <w:t xml:space="preserve">   "</w:t>
+      </w:r>
+      <w:proofErr w:type="spellStart"/>
+      <w:r>
+        <w:rPr>
+          <w:rFonts w:ascii="Courier New" w:hAnsi="Courier New" w:cs="Courier New"/>
+          <w:color w:val="000000"/>
+          <w:sz w:val="20"/>
+          <w:szCs w:val="20"/>
+        </w:rPr>
+        <w:t>stateId</w:t>
+      </w:r>
+      <w:proofErr w:type="spellEnd"/>
+      <w:r>
+        <w:rPr>
+          <w:rFonts w:ascii="Courier New" w:hAnsi="Courier New" w:cs="Courier New"/>
+          <w:color w:val="000000"/>
+          <w:sz w:val="20"/>
+          <w:szCs w:val="20"/>
+        </w:rPr>
+        <w:t>":2,</w:t>
+      </w:r>
+    </w:p>
+    <w:p>
+      <w:pPr>
+        <w:autoSpaceDE w:val="0"/>
+        <w:autoSpaceDN w:val="0"/>
+        <w:adjustRightInd w:val="0"/>
+        <w:spacing w:after="0" w:line="240" w:lineRule="auto"/>
+        <w:ind w:left="720"/>
+        <w:rPr>
+          <w:rFonts w:ascii="Courier New" w:hAnsi="Courier New" w:cs="Courier New"/>
+          <w:color w:val="000000"/>
+          <w:sz w:val="20"/>
+          <w:szCs w:val="20"/>
+        </w:rPr>
+      </w:pPr>
+      <w:r>
+        <w:rPr>
+          <w:rFonts w:ascii="Courier New" w:hAnsi="Courier New" w:cs="Courier New"/>
+          <w:color w:val="000000"/>
+          <w:sz w:val="20"/>
+          <w:szCs w:val="20"/>
+        </w:rPr>
+        <w:t xml:space="preserve">   "</w:t>
+      </w:r>
+      <w:proofErr w:type="spellStart"/>
+      <w:r>
+        <w:rPr>
+          <w:rFonts w:ascii="Courier New" w:hAnsi="Courier New" w:cs="Courier New"/>
+          <w:color w:val="000000"/>
+          <w:sz w:val="20"/>
+          <w:szCs w:val="20"/>
+        </w:rPr>
+        <w:t>countryId</w:t>
+      </w:r>
+      <w:proofErr w:type="spellEnd"/>
+      <w:r>
+        <w:rPr>
+          <w:rFonts w:ascii="Courier New" w:hAnsi="Courier New" w:cs="Courier New"/>
+          <w:color w:val="000000"/>
+          <w:sz w:val="20"/>
+          <w:szCs w:val="20"/>
+        </w:rPr>
+        <w:t>":5,</w:t>
+      </w:r>
+    </w:p>
+    <w:p>
+      <w:pPr>
+        <w:autoSpaceDE w:val="0"/>
+        <w:autoSpaceDN w:val="0"/>
+        <w:adjustRightInd w:val="0"/>
+        <w:spacing w:after="0" w:line="240" w:lineRule="auto"/>
+        <w:ind w:left="720"/>
+        <w:rPr>
+          <w:rFonts w:ascii="Courier New" w:hAnsi="Courier New" w:cs="Courier New"/>
+          <w:color w:val="000000"/>
+          <w:sz w:val="20"/>
+          <w:szCs w:val="20"/>
+        </w:rPr>
+      </w:pPr>
+      <w:r>
+        <w:rPr>
+          <w:rFonts w:ascii="Courier New" w:hAnsi="Courier New" w:cs="Courier New"/>
+          <w:color w:val="000000"/>
+          <w:sz w:val="20"/>
+          <w:szCs w:val="20"/>
+        </w:rPr>
+        <w:t xml:space="preserve">   "</w:t>
+      </w:r>
+      <w:proofErr w:type="spellStart"/>
+      <w:r>
+        <w:rPr>
+          <w:rFonts w:ascii="Courier New" w:hAnsi="Courier New" w:cs="Courier New"/>
+          <w:color w:val="000000"/>
+          <w:sz w:val="20"/>
+          <w:szCs w:val="20"/>
+        </w:rPr>
+        <w:t>postCode</w:t>
+      </w:r>
+      <w:proofErr w:type="spellEnd"/>
+      <w:r>
+        <w:rPr>
+          <w:rFonts w:ascii="Courier New" w:hAnsi="Courier New" w:cs="Courier New"/>
+          <w:color w:val="000000"/>
+          <w:sz w:val="20"/>
+          <w:szCs w:val="20"/>
+        </w:rPr>
+        <w:t>": "123465",</w:t>
+      </w:r>
+    </w:p>
+    <w:p>
+      <w:pPr>
+        <w:autoSpaceDE w:val="0"/>
+        <w:autoSpaceDN w:val="0"/>
+        <w:adjustRightInd w:val="0"/>
+        <w:spacing w:after="0" w:line="240" w:lineRule="auto"/>
+        <w:ind w:left="720"/>
+        <w:rPr>
+          <w:rFonts w:ascii="Courier New" w:hAnsi="Courier New" w:cs="Courier New"/>
+          <w:color w:val="000000"/>
+          <w:sz w:val="20"/>
+          <w:szCs w:val="20"/>
+        </w:rPr>
+      </w:pPr>
+      <w:r>
+        <w:rPr>
+          <w:rFonts w:ascii="Courier New" w:hAnsi="Courier New" w:cs="Courier New"/>
+          <w:color w:val="000000"/>
+          <w:sz w:val="20"/>
+          <w:szCs w:val="20"/>
+        </w:rPr>
+        <w:t xml:space="preserve">   "city":"</w:t>
+      </w:r>
+      <w:proofErr w:type="spellStart"/>
+      <w:r>
+        <w:rPr>
+          <w:rFonts w:ascii="Courier New" w:hAnsi="Courier New" w:cs="Courier New"/>
+          <w:color w:val="000000"/>
+          <w:sz w:val="20"/>
+          <w:szCs w:val="20"/>
+        </w:rPr>
+        <w:t>hyderabad</w:t>
+      </w:r>
+      <w:proofErr w:type="spellEnd"/>
+      <w:r>
+        <w:rPr>
+          <w:rFonts w:ascii="Courier New" w:hAnsi="Courier New" w:cs="Courier New"/>
+          <w:color w:val="000000"/>
+          <w:sz w:val="20"/>
+          <w:szCs w:val="20"/>
+        </w:rPr>
+        <w:t>",</w:t>
+      </w:r>
+    </w:p>
+    <w:p>
+      <w:pPr>
+        <w:autoSpaceDE w:val="0"/>
+        <w:autoSpaceDN w:val="0"/>
+        <w:adjustRightInd w:val="0"/>
+        <w:spacing w:after="0" w:line="240" w:lineRule="auto"/>
+        <w:ind w:left="720"/>
+        <w:rPr>
+          <w:rFonts w:ascii="Courier New" w:hAnsi="Courier New" w:cs="Courier New"/>
+          <w:color w:val="000000"/>
+          <w:sz w:val="20"/>
+          <w:szCs w:val="20"/>
+        </w:rPr>
+      </w:pPr>
+      <w:r>
+        <w:rPr>
+          <w:rFonts w:ascii="Courier New" w:hAnsi="Courier New" w:cs="Courier New"/>
+          <w:color w:val="000000"/>
+          <w:sz w:val="20"/>
+          <w:szCs w:val="20"/>
+        </w:rPr>
+        <w:t xml:space="preserve">   "alias":"my address"</w:t>
+      </w:r>
+    </w:p>
+    <w:p>
+      <w:pPr>
+        <w:autoSpaceDE w:val="0"/>
+        <w:autoSpaceDN w:val="0"/>
+        <w:adjustRightInd w:val="0"/>
+        <w:spacing w:after="0" w:line="240" w:lineRule="auto"/>
+        <w:ind w:left="720"/>
+        <w:rPr>
+          <w:rFonts w:ascii="Courier New" w:hAnsi="Courier New" w:cs="Courier New"/>
+          <w:color w:val="000000"/>
+          <w:sz w:val="20"/>
+          <w:szCs w:val="20"/>
+        </w:rPr>
+      </w:pPr>
+      <w:r>
+        <w:rPr>
+          <w:rFonts w:ascii="Courier New" w:hAnsi="Courier New" w:cs="Courier New"/>
+          <w:color w:val="000000"/>
+          <w:sz w:val="20"/>
+          <w:szCs w:val="20"/>
+        </w:rPr>
+        <w:t>}</w:t>
+      </w:r>
+    </w:p>
+    <w:p>
+      <w:pPr>
+        <w:autoSpaceDE w:val="0"/>
+        <w:autoSpaceDN w:val="0"/>
+        <w:adjustRightInd w:val="0"/>
+        <w:spacing w:after="0" w:line="240" w:lineRule="auto"/>
+        <w:ind w:left="720"/>
+        <w:rPr>
+          <w:rFonts w:ascii="Courier New" w:hAnsi="Courier New" w:cs="Courier New"/>
+          <w:b/>
+          <w:color w:val="000000"/>
+          <w:sz w:val="20"/>
+          <w:szCs w:val="20"/>
+          <w:u w:val="single"/>
+        </w:rPr>
+      </w:pPr>
+      <w:r>
+        <w:rPr>
+          <w:rFonts w:ascii="Courier New" w:hAnsi="Courier New" w:cs="Courier New"/>
+          <w:b/>
+          <w:color w:val="000000"/>
+          <w:sz w:val="20"/>
+          <w:szCs w:val="20"/>
+          <w:u w:val="single"/>
+        </w:rPr>
+        <w:t>Response</w:t>
+      </w:r>
+      <w:r>
+        <w:rPr>
+          <w:rFonts w:ascii="Courier New" w:hAnsi="Courier New" w:cs="Courier New"/>
+          <w:b/>
+          <w:color w:val="000000"/>
+          <w:sz w:val="20"/>
+          <w:szCs w:val="20"/>
+          <w:u w:val="single"/>
+        </w:rPr>
+        <w:t>:</w:t>
+      </w:r>
+    </w:p>
+    <w:p>
+      <w:pPr>
+        <w:autoSpaceDE w:val="0"/>
+        <w:autoSpaceDN w:val="0"/>
+        <w:adjustRightInd w:val="0"/>
+        <w:spacing w:after="0" w:line="240" w:lineRule="auto"/>
+      </w:pPr>
+      <w:r>
+        <w:tab/>
+        <w:t>{</w:t>
+      </w:r>
+    </w:p>
+    <w:p>
+      <w:pPr>
+        <w:autoSpaceDE w:val="0"/>
+        <w:autoSpaceDN w:val="0"/>
+        <w:adjustRightInd w:val="0"/>
+        <w:spacing w:after="0" w:line="240" w:lineRule="auto"/>
+      </w:pPr>
+      <w:r>
+        <w:lastRenderedPageBreak/>
+        <w:t xml:space="preserve"> </w:t>
+      </w:r>
+      <w:r>
+        <w:tab/>
+      </w:r>
+      <w:r>
+        <w:tab/>
+        <w:t xml:space="preserve"> "</w:t>
+      </w:r>
+      <w:proofErr w:type="spellStart"/>
+      <w:r>
+        <w:t>statusCode</w:t>
+      </w:r>
+      <w:proofErr w:type="spellEnd"/>
+      <w:r>
+        <w:t>": 201,</w:t>
+      </w:r>
+    </w:p>
+    <w:p>
+      <w:pPr>
+        <w:autoSpaceDE w:val="0"/>
+        <w:autoSpaceDN w:val="0"/>
+        <w:adjustRightInd w:val="0"/>
+        <w:spacing w:after="0" w:line="240" w:lineRule="auto"/>
+      </w:pPr>
+      <w:r>
+        <w:t xml:space="preserve"> </w:t>
+      </w:r>
+      <w:r>
+        <w:tab/>
+      </w:r>
+      <w:r>
+        <w:tab/>
+        <w:t xml:space="preserve"> "message": "</w:t>
+      </w:r>
+      <w:r>
+        <w:t xml:space="preserve"> success</w:t>
+      </w:r>
+      <w:r>
+        <w:t>”</w:t>
+      </w:r>
+      <w:r>
+        <w:t>,</w:t>
+      </w:r>
+    </w:p>
+    <w:p>
+      <w:pPr>
+        <w:autoSpaceDE w:val="0"/>
+        <w:autoSpaceDN w:val="0"/>
+        <w:adjustRightInd w:val="0"/>
+        <w:spacing w:after="0" w:line="240" w:lineRule="auto"/>
+      </w:pPr>
+      <w:r>
+        <w:tab/>
+      </w:r>
+      <w:r>
+        <w:tab/>
+        <w:t xml:space="preserve"> "source": </w:t>
+      </w:r>
+      <w:r>
+        <w:t xml:space="preserve">"New address added </w:t>
+      </w:r>
+      <w:proofErr w:type="spellStart"/>
+      <w:r>
+        <w:t>succesfully</w:t>
+      </w:r>
+      <w:proofErr w:type="spellEnd"/>
+      <w:r>
+        <w:t xml:space="preserve"> to </w:t>
+      </w:r>
+      <w:proofErr w:type="spellStart"/>
+      <w:r>
+        <w:t>customerId</w:t>
+      </w:r>
+      <w:proofErr w:type="spellEnd"/>
+      <w:r>
+        <w:t xml:space="preserve"> 90589"</w:t>
+      </w:r>
+    </w:p>
+    <w:p>
+      <w:pPr>
+        <w:autoSpaceDE w:val="0"/>
+        <w:autoSpaceDN w:val="0"/>
+        <w:adjustRightInd w:val="0"/>
+        <w:spacing w:after="0" w:line="240" w:lineRule="auto"/>
+        <w:ind w:firstLine="720"/>
+      </w:pPr>
+      <w:r>
+        <w:t>}</w:t>
+      </w:r>
+    </w:p>
+    <w:p>
+      <w:pPr>
+        <w:autoSpaceDE w:val="0"/>
+        <w:autoSpaceDN w:val="0"/>
+        <w:adjustRightInd w:val="0"/>
+        <w:spacing w:after="0" w:line="240" w:lineRule="auto"/>
+        <w:ind w:left="720"/>
+        <w:rPr>
+          <w:rFonts w:ascii="Courier New" w:hAnsi="Courier New" w:cs="Courier New"/>
+          <w:color w:val="000000"/>
+          <w:sz w:val="20"/>
+          <w:szCs w:val="20"/>
+        </w:rPr>
+      </w:pPr>
+    </w:p>
+    <w:p>
+      <w:pPr>
+        <w:rPr>
+          <w:rFonts w:ascii="Courier New" w:hAnsi="Courier New" w:cs="Courier New"/>
+          <w:b/>
+          <w:u w:val="single"/>
+        </w:rPr>
+      </w:pPr>
+    </w:p>
+    <w:p>
+      <w:pPr>
+        <w:rPr>
+          <w:rFonts w:ascii="Courier New" w:hAnsi="Courier New" w:cs="Courier New"/>
+          <w:b/>
+          <w:u w:val="single"/>
+        </w:rPr>
+      </w:pPr>
+    </w:p>
+    <w:p>
+      <w:pPr>
+        <w:rPr>
+          <w:rFonts w:ascii="Courier New" w:hAnsi="Courier New" w:cs="Courier New"/>
+          <w:b/>
+          <w:u w:val="single"/>
+        </w:rPr>
+      </w:pPr>
+      <w:r>
+        <w:rPr>
+          <w:rFonts w:ascii="Courier New" w:hAnsi="Courier New" w:cs="Courier New"/>
+          <w:b/>
+          <w:u w:val="single"/>
+        </w:rPr>
+        <w:t>Update Address:</w:t>
+      </w:r>
+    </w:p>
+    <w:p>
+      <w:pPr>
+        <w:autoSpaceDE w:val="0"/>
+        <w:autoSpaceDN w:val="0"/>
+        <w:adjustRightInd w:val="0"/>
+        <w:spacing w:after="0" w:line="240" w:lineRule="auto"/>
+        <w:rPr>
+          <w:rFonts w:ascii="Courier New" w:hAnsi="Courier New" w:cs="Courier New"/>
+          <w:b/>
+          <w:color w:val="000000"/>
+          <w:sz w:val="20"/>
+          <w:szCs w:val="20"/>
+        </w:rPr>
+      </w:pPr>
+      <w:r>
+        <w:rPr>
+          <w:rFonts w:ascii="Courier New" w:hAnsi="Courier New" w:cs="Courier New"/>
+          <w:b/>
+          <w:color w:val="000000"/>
+          <w:sz w:val="20"/>
+          <w:szCs w:val="20"/>
+        </w:rPr>
+        <w:t xml:space="preserve">@PUT </w:t>
+      </w:r>
+      <w:r>
+        <w:rPr>
+          <w:rFonts w:ascii="Courier New" w:hAnsi="Courier New" w:cs="Courier New"/>
+          <w:b/>
+          <w:color w:val="000000"/>
+          <w:sz w:val="20"/>
+          <w:szCs w:val="20"/>
+        </w:rPr>
+        <w:t>https:/</w:t>
+      </w:r>
+      <w:r>
+        <w:rPr>
+          <w:rFonts w:ascii="Courier New" w:hAnsi="Courier New" w:cs="Courier New"/>
+          <w:b/>
+          <w:color w:val="000000"/>
+          <w:sz w:val="20"/>
+          <w:szCs w:val="20"/>
+        </w:rPr>
+        <w:t>/localhost:8443/v1.0/customer/updateAddress</w:t>
+      </w:r>
+    </w:p>
+    <w:p>
+      <w:pPr>
+        <w:autoSpaceDE w:val="0"/>
+        <w:autoSpaceDN w:val="0"/>
+        <w:adjustRightInd w:val="0"/>
+        <w:spacing w:after="0" w:line="240" w:lineRule="auto"/>
+        <w:rPr>
+          <w:rFonts w:ascii="Courier New" w:hAnsi="Courier New" w:cs="Courier New"/>
+          <w:b/>
+          <w:sz w:val="20"/>
+          <w:szCs w:val="20"/>
+        </w:rPr>
+      </w:pPr>
+    </w:p>
+    <w:p>
+      <w:pPr>
+        <w:autoSpaceDE w:val="0"/>
+        <w:autoSpaceDN w:val="0"/>
+        <w:adjustRightInd w:val="0"/>
+        <w:spacing w:after="0" w:line="240" w:lineRule="auto"/>
+        <w:ind w:left="720"/>
+        <w:rPr>
+          <w:rFonts w:ascii="Courier New" w:hAnsi="Courier New" w:cs="Courier New"/>
+          <w:b/>
+          <w:color w:val="000000"/>
+          <w:sz w:val="20"/>
+          <w:szCs w:val="20"/>
+          <w:u w:val="single"/>
+        </w:rPr>
+      </w:pPr>
+      <w:r>
+        <w:rPr>
+          <w:rFonts w:ascii="Courier New" w:hAnsi="Courier New" w:cs="Courier New"/>
+          <w:b/>
+          <w:color w:val="000000"/>
+          <w:sz w:val="20"/>
+          <w:szCs w:val="20"/>
+          <w:u w:val="single"/>
+        </w:rPr>
+        <w:t>Example format:</w:t>
+      </w:r>
+    </w:p>
+    <w:p>
+      <w:pPr>
+        <w:autoSpaceDE w:val="0"/>
+        <w:autoSpaceDN w:val="0"/>
+        <w:adjustRightInd w:val="0"/>
+        <w:spacing w:after="0" w:line="240" w:lineRule="auto"/>
+        <w:ind w:left="720"/>
+        <w:rPr>
+          <w:rFonts w:ascii="Courier New" w:hAnsi="Courier New" w:cs="Courier New"/>
+          <w:b/>
+          <w:sz w:val="20"/>
+          <w:szCs w:val="20"/>
+        </w:rPr>
+      </w:pPr>
+      <w:r>
+        <w:rPr>
+          <w:rFonts w:ascii="Courier New" w:hAnsi="Courier New" w:cs="Courier New"/>
+          <w:b/>
+          <w:color w:val="000000"/>
+          <w:sz w:val="20"/>
+          <w:szCs w:val="20"/>
+        </w:rPr>
+        <w:t xml:space="preserve">@PUT </w:t>
+      </w:r>
+      <w:r>
+        <w:rPr>
+          <w:rFonts w:ascii="Courier New" w:hAnsi="Courier New" w:cs="Courier New"/>
+          <w:b/>
+          <w:color w:val="000000"/>
+          <w:sz w:val="20"/>
+          <w:szCs w:val="20"/>
+        </w:rPr>
+        <w:t>h</w:t>
+      </w:r>
+      <w:r>
+        <w:rPr>
+          <w:rFonts w:ascii="Courier New" w:hAnsi="Courier New" w:cs="Courier New"/>
+          <w:b/>
+          <w:color w:val="000000"/>
+          <w:sz w:val="20"/>
+          <w:szCs w:val="20"/>
+        </w:rPr>
+        <w:t>ttps://localhost:8443/v1.0/customer</w:t>
+      </w:r>
+      <w:r>
+        <w:rPr>
+          <w:rFonts w:ascii="Courier New" w:hAnsi="Courier New" w:cs="Courier New"/>
+          <w:b/>
+          <w:color w:val="000000"/>
+          <w:sz w:val="20"/>
+          <w:szCs w:val="20"/>
+        </w:rPr>
+        <w:t>/</w:t>
+      </w:r>
+      <w:r>
+        <w:rPr>
+          <w:rFonts w:ascii="Courier New" w:hAnsi="Courier New" w:cs="Courier New"/>
+          <w:b/>
+          <w:color w:val="000000"/>
+          <w:sz w:val="20"/>
+          <w:szCs w:val="20"/>
+        </w:rPr>
+        <w:t>addAddress</w:t>
+      </w:r>
+      <w:r>
+        <w:rPr>
+          <w:rFonts w:ascii="Courier New" w:hAnsi="Courier New" w:cs="Courier New"/>
+          <w:color w:val="000000"/>
+          <w:sz w:val="20"/>
+          <w:szCs w:val="20"/>
+        </w:rPr>
+        <w:t xml:space="preserve">  </w:t>
+      </w:r>
+    </w:p>
+    <w:p>
+      <w:pPr>
+        <w:autoSpaceDE w:val="0"/>
+        <w:autoSpaceDN w:val="0"/>
+        <w:adjustRightInd w:val="0"/>
+        <w:spacing w:after="0" w:line="240" w:lineRule="auto"/>
+        <w:ind w:left="720"/>
+        <w:rPr>
+          <w:rFonts w:ascii="Courier New" w:hAnsi="Courier New" w:cs="Courier New"/>
+          <w:color w:val="000000"/>
+          <w:sz w:val="20"/>
+          <w:szCs w:val="20"/>
+        </w:rPr>
+      </w:pPr>
+      <w:r>
+        <w:rPr>
+          <w:rFonts w:ascii="Courier New" w:hAnsi="Courier New" w:cs="Courier New"/>
+          <w:color w:val="000000"/>
+          <w:sz w:val="20"/>
+          <w:szCs w:val="20"/>
+        </w:rPr>
+        <w:t>@body</w:t>
+      </w:r>
+    </w:p>
+    <w:p>
+      <w:pPr>
+        <w:autoSpaceDE w:val="0"/>
+        <w:autoSpaceDN w:val="0"/>
+        <w:adjustRightInd w:val="0"/>
+        <w:spacing w:after="0" w:line="240" w:lineRule="auto"/>
+        <w:ind w:left="720"/>
+        <w:rPr>
+          <w:rFonts w:ascii="Courier New" w:hAnsi="Courier New" w:cs="Courier New"/>
+          <w:color w:val="000000"/>
+          <w:sz w:val="20"/>
+          <w:szCs w:val="20"/>
+        </w:rPr>
+      </w:pPr>
+      <w:r>
+        <w:rPr>
+          <w:rFonts w:ascii="Courier New" w:hAnsi="Courier New" w:cs="Courier New"/>
+          <w:color w:val="000000"/>
+          <w:sz w:val="20"/>
+          <w:szCs w:val="20"/>
+        </w:rPr>
+        <w:t>@context -&gt; raw,</w:t>
+      </w:r>
+      <w:r>
+        <w:rPr>
+          <w:rFonts w:ascii="Courier New" w:hAnsi="Courier New" w:cs="Courier New"/>
+          <w:color w:val="000000"/>
+          <w:sz w:val="20"/>
+          <w:szCs w:val="20"/>
+        </w:rPr>
+        <w:tab/>
+        <w:t xml:space="preserve">@type -&gt; </w:t>
+      </w:r>
+      <w:r>
+        <w:rPr>
+          <w:rFonts w:ascii="Courier New" w:hAnsi="Courier New" w:cs="Courier New"/>
+          <w:color w:val="000000"/>
+          <w:sz w:val="20"/>
+          <w:szCs w:val="20"/>
+        </w:rPr>
+        <w:t>application/</w:t>
+      </w:r>
+      <w:proofErr w:type="spellStart"/>
+      <w:r>
+        <w:rPr>
+          <w:rFonts w:ascii="Courier New" w:hAnsi="Courier New" w:cs="Courier New"/>
+          <w:color w:val="000000"/>
+          <w:sz w:val="20"/>
+          <w:szCs w:val="20"/>
+        </w:rPr>
+        <w:t>json</w:t>
+      </w:r>
+      <w:proofErr w:type="spellEnd"/>
+    </w:p>
+    <w:p>
+      <w:pPr>
+        <w:autoSpaceDE w:val="0"/>
+        <w:autoSpaceDN w:val="0"/>
+        <w:adjustRightInd w:val="0"/>
+        <w:spacing w:after="0" w:line="240" w:lineRule="auto"/>
+        <w:ind w:left="720"/>
+        <w:rPr>
+          <w:rFonts w:ascii="Courier New" w:hAnsi="Courier New" w:cs="Courier New"/>
+          <w:color w:val="000000"/>
+          <w:sz w:val="20"/>
+          <w:szCs w:val="20"/>
+        </w:rPr>
+      </w:pPr>
+      <w:r>
+        <w:rPr>
+          <w:rFonts w:ascii="Courier New" w:hAnsi="Courier New" w:cs="Courier New"/>
+          <w:color w:val="000000"/>
+          <w:sz w:val="20"/>
+          <w:szCs w:val="20"/>
+        </w:rPr>
+        <w:t>{</w:t>
+      </w:r>
+    </w:p>
+    <w:p>
+      <w:pPr>
+        <w:autoSpaceDE w:val="0"/>
+        <w:autoSpaceDN w:val="0"/>
+        <w:adjustRightInd w:val="0"/>
+        <w:spacing w:after="0" w:line="240" w:lineRule="auto"/>
+        <w:ind w:left="720"/>
+        <w:rPr>
+          <w:rFonts w:ascii="Courier New" w:hAnsi="Courier New" w:cs="Courier New"/>
+          <w:color w:val="000000"/>
+          <w:sz w:val="20"/>
+          <w:szCs w:val="20"/>
+        </w:rPr>
+      </w:pPr>
+      <w:r>
+        <w:rPr>
+          <w:rFonts w:ascii="Courier New" w:hAnsi="Courier New" w:cs="Courier New"/>
+          <w:color w:val="000000"/>
+          <w:sz w:val="20"/>
+          <w:szCs w:val="20"/>
+        </w:rPr>
+        <w:t xml:space="preserve">   </w:t>
+      </w:r>
+      <w:r>
+        <w:rPr>
+          <w:rFonts w:ascii="Courier New" w:hAnsi="Courier New" w:cs="Courier New"/>
+          <w:color w:val="000000"/>
+          <w:sz w:val="20"/>
+          <w:szCs w:val="20"/>
+        </w:rPr>
+        <w:t>"</w:t>
+      </w:r>
+      <w:proofErr w:type="spellStart"/>
+      <w:r>
+        <w:rPr>
+          <w:rFonts w:ascii="Courier New" w:hAnsi="Courier New" w:cs="Courier New"/>
+          <w:color w:val="000000"/>
+          <w:sz w:val="20"/>
+          <w:szCs w:val="20"/>
+        </w:rPr>
+        <w:t>apiKey</w:t>
+      </w:r>
+      <w:proofErr w:type="spellEnd"/>
+      <w:r>
+        <w:rPr>
+          <w:rFonts w:ascii="Courier New" w:hAnsi="Courier New" w:cs="Courier New"/>
+          <w:color w:val="000000"/>
+          <w:sz w:val="20"/>
+          <w:szCs w:val="20"/>
+        </w:rPr>
+        <w:t>":"123456789",</w:t>
+      </w:r>
+    </w:p>
+    <w:p>
+      <w:pPr>
+        <w:autoSpaceDE w:val="0"/>
+        <w:autoSpaceDN w:val="0"/>
+        <w:adjustRightInd w:val="0"/>
+        <w:spacing w:after="0" w:line="240" w:lineRule="auto"/>
+        <w:ind w:left="720"/>
+        <w:rPr>
+          <w:rFonts w:ascii="Courier New" w:hAnsi="Courier New" w:cs="Courier New"/>
+          <w:color w:val="000000"/>
+          <w:sz w:val="20"/>
+          <w:szCs w:val="20"/>
+        </w:rPr>
+      </w:pPr>
+      <w:r>
+        <w:rPr>
+          <w:rFonts w:ascii="Courier New" w:hAnsi="Courier New" w:cs="Courier New"/>
+          <w:color w:val="000000"/>
+          <w:sz w:val="20"/>
+          <w:szCs w:val="20"/>
+        </w:rPr>
+        <w:t xml:space="preserve">   "</w:t>
+      </w:r>
+      <w:proofErr w:type="spellStart"/>
+      <w:r>
+        <w:rPr>
+          <w:rFonts w:ascii="Courier New" w:hAnsi="Courier New" w:cs="Courier New"/>
+          <w:color w:val="000000"/>
+          <w:sz w:val="20"/>
+          <w:szCs w:val="20"/>
+        </w:rPr>
+        <w:t>customerId</w:t>
+      </w:r>
+      <w:proofErr w:type="spellEnd"/>
+      <w:r>
+        <w:rPr>
+          <w:rFonts w:ascii="Courier New" w:hAnsi="Courier New" w:cs="Courier New"/>
+          <w:color w:val="000000"/>
+          <w:sz w:val="20"/>
+          <w:szCs w:val="20"/>
+        </w:rPr>
+        <w:t>":90589,</w:t>
+      </w:r>
+    </w:p>
+    <w:p>
+      <w:pPr>
+        <w:autoSpaceDE w:val="0"/>
+        <w:autoSpaceDN w:val="0"/>
+        <w:adjustRightInd w:val="0"/>
+        <w:spacing w:after="0" w:line="240" w:lineRule="auto"/>
+        <w:ind w:left="720"/>
+        <w:rPr>
+          <w:rFonts w:ascii="Courier New" w:hAnsi="Courier New" w:cs="Courier New"/>
+          <w:color w:val="000000"/>
+          <w:sz w:val="20"/>
+          <w:szCs w:val="20"/>
+        </w:rPr>
+      </w:pPr>
+      <w:r>
+        <w:rPr>
+          <w:rFonts w:ascii="Courier New" w:hAnsi="Courier New" w:cs="Courier New"/>
+          <w:color w:val="000000"/>
+          <w:sz w:val="20"/>
+          <w:szCs w:val="20"/>
+        </w:rPr>
+        <w:t xml:space="preserve">   </w:t>
+      </w:r>
+      <w:r>
+        <w:rPr>
+          <w:rFonts w:ascii="Courier New" w:hAnsi="Courier New" w:cs="Courier New"/>
+          <w:color w:val="000000"/>
+          <w:sz w:val="20"/>
+          <w:szCs w:val="20"/>
+        </w:rPr>
+        <w:t>"</w:t>
+      </w:r>
+      <w:proofErr w:type="spellStart"/>
+      <w:r>
+        <w:rPr>
+          <w:rFonts w:ascii="Courier New" w:hAnsi="Courier New" w:cs="Courier New"/>
+          <w:color w:val="000000"/>
+          <w:sz w:val="20"/>
+          <w:szCs w:val="20"/>
+        </w:rPr>
+        <w:t>addressId</w:t>
+      </w:r>
+      <w:proofErr w:type="spellEnd"/>
+      <w:r>
+        <w:rPr>
+          <w:rFonts w:ascii="Courier New" w:hAnsi="Courier New" w:cs="Courier New"/>
+          <w:color w:val="000000"/>
+          <w:sz w:val="20"/>
+          <w:szCs w:val="20"/>
+        </w:rPr>
+        <w:t>":53669,</w:t>
+      </w:r>
+    </w:p>
+    <w:p>
+      <w:pPr>
+        <w:autoSpaceDE w:val="0"/>
+        <w:autoSpaceDN w:val="0"/>
+        <w:adjustRightInd w:val="0"/>
+        <w:spacing w:after="0" w:line="240" w:lineRule="auto"/>
+        <w:ind w:left="720"/>
+        <w:rPr>
+          <w:rFonts w:ascii="Courier New" w:hAnsi="Courier New" w:cs="Courier New"/>
+          <w:color w:val="000000"/>
+          <w:sz w:val="20"/>
+          <w:szCs w:val="20"/>
+        </w:rPr>
+      </w:pPr>
+      <w:r>
+        <w:rPr>
+          <w:rFonts w:ascii="Courier New" w:hAnsi="Courier New" w:cs="Courier New"/>
+          <w:color w:val="000000"/>
+          <w:sz w:val="20"/>
+          <w:szCs w:val="20"/>
+        </w:rPr>
+        <w:t xml:space="preserve">   </w:t>
+      </w:r>
+      <w:r>
+        <w:rPr>
+          <w:rFonts w:ascii="Courier New" w:hAnsi="Courier New" w:cs="Courier New"/>
+          <w:color w:val="000000"/>
+          <w:sz w:val="20"/>
+          <w:szCs w:val="20"/>
+        </w:rPr>
+        <w:t>"</w:t>
+      </w:r>
+      <w:proofErr w:type="spellStart"/>
+      <w:r>
+        <w:rPr>
+          <w:rFonts w:ascii="Courier New" w:hAnsi="Courier New" w:cs="Courier New"/>
+          <w:color w:val="000000"/>
+          <w:sz w:val="20"/>
+          <w:szCs w:val="20"/>
+        </w:rPr>
+        <w:t>firstName</w:t>
+      </w:r>
+      <w:proofErr w:type="spellEnd"/>
+      <w:r>
+        <w:rPr>
+          <w:rFonts w:ascii="Courier New" w:hAnsi="Courier New" w:cs="Courier New"/>
+          <w:color w:val="000000"/>
+          <w:sz w:val="20"/>
+          <w:szCs w:val="20"/>
+        </w:rPr>
+        <w:t>":"</w:t>
+      </w:r>
+      <w:proofErr w:type="spellStart"/>
+      <w:r>
+        <w:rPr>
+          <w:rFonts w:ascii="Courier New" w:hAnsi="Courier New" w:cs="Courier New"/>
+          <w:color w:val="000000"/>
+          <w:sz w:val="20"/>
+          <w:szCs w:val="20"/>
+        </w:rPr>
+        <w:t>nikhil</w:t>
+      </w:r>
+      <w:proofErr w:type="spellEnd"/>
+      <w:r>
+        <w:rPr>
+          <w:rFonts w:ascii="Courier New" w:hAnsi="Courier New" w:cs="Courier New"/>
+          <w:color w:val="000000"/>
+          <w:sz w:val="20"/>
+          <w:szCs w:val="20"/>
+        </w:rPr>
+        <w:t>",</w:t>
+      </w:r>
+    </w:p>
+    <w:p>
+      <w:pPr>
+        <w:autoSpaceDE w:val="0"/>
+        <w:autoSpaceDN w:val="0"/>
+        <w:adjustRightInd w:val="0"/>
+        <w:spacing w:after="0" w:line="240" w:lineRule="auto"/>
+        <w:ind w:left="720"/>
+        <w:rPr>
+          <w:rFonts w:ascii="Courier New" w:hAnsi="Courier New" w:cs="Courier New"/>
+          <w:color w:val="000000"/>
+          <w:sz w:val="20"/>
+          <w:szCs w:val="20"/>
+        </w:rPr>
+      </w:pPr>
+      <w:r>
+        <w:rPr>
+          <w:rFonts w:ascii="Courier New" w:hAnsi="Courier New" w:cs="Courier New"/>
+          <w:color w:val="000000"/>
+          <w:sz w:val="20"/>
+          <w:szCs w:val="20"/>
+        </w:rPr>
+        <w:t xml:space="preserve">   "</w:t>
+      </w:r>
+      <w:proofErr w:type="spellStart"/>
+      <w:r>
+        <w:rPr>
+          <w:rFonts w:ascii="Courier New" w:hAnsi="Courier New" w:cs="Courier New"/>
+          <w:color w:val="000000"/>
+          <w:sz w:val="20"/>
+          <w:szCs w:val="20"/>
+        </w:rPr>
+        <w:t>lastName</w:t>
+      </w:r>
+      <w:proofErr w:type="spellEnd"/>
+      <w:r>
+        <w:rPr>
+          <w:rFonts w:ascii="Courier New" w:hAnsi="Courier New" w:cs="Courier New"/>
+          <w:color w:val="000000"/>
+          <w:sz w:val="20"/>
+          <w:szCs w:val="20"/>
+        </w:rPr>
+        <w:t>":"</w:t>
+      </w:r>
+      <w:proofErr w:type="spellStart"/>
+      <w:r>
+        <w:rPr>
+          <w:rFonts w:ascii="Courier New" w:hAnsi="Courier New" w:cs="Courier New"/>
+          <w:color w:val="000000"/>
+          <w:sz w:val="20"/>
+          <w:szCs w:val="20"/>
+        </w:rPr>
+        <w:t>reddy</w:t>
+      </w:r>
+      <w:proofErr w:type="spellEnd"/>
+      <w:r>
+        <w:rPr>
+          <w:rFonts w:ascii="Courier New" w:hAnsi="Courier New" w:cs="Courier New"/>
+          <w:color w:val="000000"/>
+          <w:sz w:val="20"/>
+          <w:szCs w:val="20"/>
+        </w:rPr>
+        <w:t>",</w:t>
+      </w:r>
+    </w:p>
+    <w:p>
+      <w:pPr>
+        <w:autoSpaceDE w:val="0"/>
+        <w:autoSpaceDN w:val="0"/>
+        <w:adjustRightInd w:val="0"/>
+        <w:spacing w:after="0" w:line="240" w:lineRule="auto"/>
+        <w:ind w:left="720"/>
+        <w:rPr>
+          <w:rFonts w:ascii="Courier New" w:hAnsi="Courier New" w:cs="Courier New"/>
+          <w:color w:val="000000"/>
+          <w:sz w:val="20"/>
+          <w:szCs w:val="20"/>
+        </w:rPr>
+      </w:pPr>
+      <w:r>
+        <w:rPr>
+          <w:rFonts w:ascii="Courier New" w:hAnsi="Courier New" w:cs="Courier New"/>
+          <w:color w:val="000000"/>
+          <w:sz w:val="20"/>
+          <w:szCs w:val="20"/>
+        </w:rPr>
+        <w:t xml:space="preserve">   "address1": "to </w:t>
+      </w:r>
+      <w:proofErr w:type="spellStart"/>
+      <w:r>
+        <w:rPr>
+          <w:rFonts w:ascii="Courier New" w:hAnsi="Courier New" w:cs="Courier New"/>
+          <w:color w:val="000000"/>
+          <w:sz w:val="20"/>
+          <w:szCs w:val="20"/>
+        </w:rPr>
+        <w:t>subbireddy</w:t>
+      </w:r>
+      <w:proofErr w:type="spellEnd"/>
+      <w:r>
+        <w:rPr>
+          <w:rFonts w:ascii="Courier New" w:hAnsi="Courier New" w:cs="Courier New"/>
+          <w:color w:val="000000"/>
+          <w:sz w:val="20"/>
+          <w:szCs w:val="20"/>
+        </w:rPr>
+        <w:t xml:space="preserve"> college",</w:t>
+      </w:r>
+    </w:p>
+    <w:p>
+      <w:pPr>
+        <w:autoSpaceDE w:val="0"/>
+        <w:autoSpaceDN w:val="0"/>
+        <w:adjustRightInd w:val="0"/>
+        <w:spacing w:after="0" w:line="240" w:lineRule="auto"/>
+        <w:ind w:left="720"/>
+        <w:rPr>
+          <w:rFonts w:ascii="Courier New" w:hAnsi="Courier New" w:cs="Courier New"/>
+          <w:color w:val="000000"/>
+          <w:sz w:val="20"/>
+          <w:szCs w:val="20"/>
+        </w:rPr>
+      </w:pPr>
+      <w:r>
+        <w:rPr>
+          <w:rFonts w:ascii="Courier New" w:hAnsi="Courier New" w:cs="Courier New"/>
+          <w:color w:val="000000"/>
+          <w:sz w:val="20"/>
+          <w:szCs w:val="20"/>
+        </w:rPr>
+        <w:t xml:space="preserve">   "address2": "to </w:t>
+      </w:r>
+      <w:proofErr w:type="spellStart"/>
+      <w:r>
+        <w:rPr>
+          <w:rFonts w:ascii="Courier New" w:hAnsi="Courier New" w:cs="Courier New"/>
+          <w:color w:val="000000"/>
+          <w:sz w:val="20"/>
+          <w:szCs w:val="20"/>
+        </w:rPr>
+        <w:t>subbireddy</w:t>
+      </w:r>
+      <w:proofErr w:type="spellEnd"/>
+      <w:r>
+        <w:rPr>
+          <w:rFonts w:ascii="Courier New" w:hAnsi="Courier New" w:cs="Courier New"/>
+          <w:color w:val="000000"/>
+          <w:sz w:val="20"/>
+          <w:szCs w:val="20"/>
+        </w:rPr>
+        <w:t xml:space="preserve"> college",</w:t>
+      </w:r>
+    </w:p>
+    <w:p>
+      <w:pPr>
+        <w:autoSpaceDE w:val="0"/>
+        <w:autoSpaceDN w:val="0"/>
+        <w:adjustRightInd w:val="0"/>
+        <w:spacing w:after="0" w:line="240" w:lineRule="auto"/>
+        <w:ind w:left="720"/>
+        <w:rPr>
+          <w:rFonts w:ascii="Courier New" w:hAnsi="Courier New" w:cs="Courier New"/>
+          <w:color w:val="000000"/>
+          <w:sz w:val="20"/>
+          <w:szCs w:val="20"/>
+        </w:rPr>
+      </w:pPr>
+      <w:r>
+        <w:rPr>
+          <w:rFonts w:ascii="Courier New" w:hAnsi="Courier New" w:cs="Courier New"/>
+          <w:color w:val="000000"/>
+          <w:sz w:val="20"/>
+          <w:szCs w:val="20"/>
+        </w:rPr>
+        <w:t xml:space="preserve">   "mobile": "9874536215",</w:t>
+      </w:r>
+    </w:p>
+    <w:p>
+      <w:pPr>
+        <w:autoSpaceDE w:val="0"/>
+        <w:autoSpaceDN w:val="0"/>
+        <w:adjustRightInd w:val="0"/>
+        <w:spacing w:after="0" w:line="240" w:lineRule="auto"/>
+        <w:ind w:left="720"/>
+        <w:rPr>
+          <w:rFonts w:ascii="Courier New" w:hAnsi="Courier New" w:cs="Courier New"/>
+          <w:color w:val="000000"/>
+          <w:sz w:val="20"/>
+          <w:szCs w:val="20"/>
+        </w:rPr>
+      </w:pPr>
+      <w:r>
+        <w:rPr>
+          <w:rFonts w:ascii="Courier New" w:hAnsi="Courier New" w:cs="Courier New"/>
+          <w:color w:val="000000"/>
+          <w:sz w:val="20"/>
+          <w:szCs w:val="20"/>
+        </w:rPr>
+        <w:t xml:space="preserve">   "</w:t>
+      </w:r>
+      <w:proofErr w:type="spellStart"/>
+      <w:r>
+        <w:rPr>
+          <w:rFonts w:ascii="Courier New" w:hAnsi="Courier New" w:cs="Courier New"/>
+          <w:color w:val="000000"/>
+          <w:sz w:val="20"/>
+          <w:szCs w:val="20"/>
+        </w:rPr>
+        <w:t>stateId</w:t>
+      </w:r>
+      <w:proofErr w:type="spellEnd"/>
+      <w:r>
+        <w:rPr>
+          <w:rFonts w:ascii="Courier New" w:hAnsi="Courier New" w:cs="Courier New"/>
+          <w:color w:val="000000"/>
+          <w:sz w:val="20"/>
+          <w:szCs w:val="20"/>
+        </w:rPr>
+        <w:t>":2,</w:t>
+      </w:r>
+    </w:p>
+    <w:p>
+      <w:pPr>
+        <w:autoSpaceDE w:val="0"/>
+        <w:autoSpaceDN w:val="0"/>
+        <w:adjustRightInd w:val="0"/>
+        <w:spacing w:after="0" w:line="240" w:lineRule="auto"/>
+        <w:ind w:left="720"/>
+        <w:rPr>
+          <w:rFonts w:ascii="Courier New" w:hAnsi="Courier New" w:cs="Courier New"/>
+          <w:color w:val="000000"/>
+          <w:sz w:val="20"/>
+          <w:szCs w:val="20"/>
+        </w:rPr>
+      </w:pPr>
+      <w:r>
+        <w:rPr>
+          <w:rFonts w:ascii="Courier New" w:hAnsi="Courier New" w:cs="Courier New"/>
+          <w:color w:val="000000"/>
+          <w:sz w:val="20"/>
+          <w:szCs w:val="20"/>
+        </w:rPr>
+        <w:t xml:space="preserve">   "</w:t>
+      </w:r>
+      <w:proofErr w:type="spellStart"/>
+      <w:r>
+        <w:rPr>
+          <w:rFonts w:ascii="Courier New" w:hAnsi="Courier New" w:cs="Courier New"/>
+          <w:color w:val="000000"/>
+          <w:sz w:val="20"/>
+          <w:szCs w:val="20"/>
+        </w:rPr>
+        <w:t>countryId</w:t>
+      </w:r>
+      <w:proofErr w:type="spellEnd"/>
+      <w:r>
+        <w:rPr>
+          <w:rFonts w:ascii="Courier New" w:hAnsi="Courier New" w:cs="Courier New"/>
+          <w:color w:val="000000"/>
+          <w:sz w:val="20"/>
+          <w:szCs w:val="20"/>
+        </w:rPr>
+        <w:t>":5,</w:t>
+      </w:r>
+    </w:p>
+    <w:p>
+      <w:pPr>
+        <w:autoSpaceDE w:val="0"/>
+        <w:autoSpaceDN w:val="0"/>
+        <w:adjustRightInd w:val="0"/>
+        <w:spacing w:after="0" w:line="240" w:lineRule="auto"/>
+        <w:ind w:left="720"/>
+        <w:rPr>
+          <w:rFonts w:ascii="Courier New" w:hAnsi="Courier New" w:cs="Courier New"/>
+          <w:color w:val="000000"/>
+          <w:sz w:val="20"/>
+          <w:szCs w:val="20"/>
+        </w:rPr>
+      </w:pPr>
+      <w:r>
+        <w:rPr>
+          <w:rFonts w:ascii="Courier New" w:hAnsi="Courier New" w:cs="Courier New"/>
+          <w:color w:val="000000"/>
+          <w:sz w:val="20"/>
+          <w:szCs w:val="20"/>
+        </w:rPr>
+        <w:t xml:space="preserve">   "</w:t>
+      </w:r>
+      <w:proofErr w:type="spellStart"/>
+      <w:r>
+        <w:rPr>
+          <w:rFonts w:ascii="Courier New" w:hAnsi="Courier New" w:cs="Courier New"/>
+          <w:color w:val="000000"/>
+          <w:sz w:val="20"/>
+          <w:szCs w:val="20"/>
+        </w:rPr>
+        <w:t>postCode</w:t>
+      </w:r>
+      <w:proofErr w:type="spellEnd"/>
+      <w:r>
+        <w:rPr>
+          <w:rFonts w:ascii="Courier New" w:hAnsi="Courier New" w:cs="Courier New"/>
+          <w:color w:val="000000"/>
+          <w:sz w:val="20"/>
+          <w:szCs w:val="20"/>
+        </w:rPr>
+        <w:t>": "123465",</w:t>
+      </w:r>
+    </w:p>
+    <w:p>
+      <w:pPr>
+        <w:autoSpaceDE w:val="0"/>
+        <w:autoSpaceDN w:val="0"/>
+        <w:adjustRightInd w:val="0"/>
+        <w:spacing w:after="0" w:line="240" w:lineRule="auto"/>
+        <w:ind w:left="720"/>
+        <w:rPr>
+          <w:rFonts w:ascii="Courier New" w:hAnsi="Courier New" w:cs="Courier New"/>
+          <w:color w:val="000000"/>
+          <w:sz w:val="20"/>
+          <w:szCs w:val="20"/>
+        </w:rPr>
+      </w:pPr>
+      <w:r>
+        <w:rPr>
+          <w:rFonts w:ascii="Courier New" w:hAnsi="Courier New" w:cs="Courier New"/>
+          <w:color w:val="000000"/>
+          <w:sz w:val="20"/>
+          <w:szCs w:val="20"/>
+        </w:rPr>
+        <w:t xml:space="preserve">   "city":"</w:t>
+      </w:r>
+      <w:proofErr w:type="spellStart"/>
+      <w:r>
+        <w:rPr>
+          <w:rFonts w:ascii="Courier New" w:hAnsi="Courier New" w:cs="Courier New"/>
+          <w:color w:val="000000"/>
+          <w:sz w:val="20"/>
+          <w:szCs w:val="20"/>
+        </w:rPr>
+        <w:t>hyderabad</w:t>
+      </w:r>
+      <w:proofErr w:type="spellEnd"/>
+      <w:r>
+        <w:rPr>
+          <w:rFonts w:ascii="Courier New" w:hAnsi="Courier New" w:cs="Courier New"/>
+          <w:color w:val="000000"/>
+          <w:sz w:val="20"/>
+          <w:szCs w:val="20"/>
+        </w:rPr>
+        <w:t>",</w:t>
+      </w:r>
+    </w:p>
+    <w:p>
+      <w:pPr>
+        <w:autoSpaceDE w:val="0"/>
+        <w:autoSpaceDN w:val="0"/>
+        <w:adjustRightInd w:val="0"/>
+        <w:spacing w:after="0" w:line="240" w:lineRule="auto"/>
+        <w:ind w:left="720"/>
+        <w:rPr>
+          <w:rFonts w:ascii="Courier New" w:hAnsi="Courier New" w:cs="Courier New"/>
+          <w:color w:val="000000"/>
+          <w:sz w:val="20"/>
+          <w:szCs w:val="20"/>
+        </w:rPr>
+      </w:pPr>
+      <w:r>
+        <w:rPr>
+          <w:rFonts w:ascii="Courier New" w:hAnsi="Courier New" w:cs="Courier New"/>
+          <w:color w:val="000000"/>
+          <w:sz w:val="20"/>
+          <w:szCs w:val="20"/>
+        </w:rPr>
+        <w:t xml:space="preserve">   "alias":"my address"</w:t>
+      </w:r>
+    </w:p>
+    <w:p>
+      <w:pPr>
+        <w:autoSpaceDE w:val="0"/>
+        <w:autoSpaceDN w:val="0"/>
+        <w:adjustRightInd w:val="0"/>
+        <w:spacing w:after="0" w:line="240" w:lineRule="auto"/>
+        <w:ind w:left="720"/>
+        <w:rPr>
+          <w:rFonts w:ascii="Courier New" w:hAnsi="Courier New" w:cs="Courier New"/>
+          <w:color w:val="000000"/>
+          <w:sz w:val="20"/>
+          <w:szCs w:val="20"/>
+        </w:rPr>
+      </w:pPr>
+      <w:r>
+        <w:rPr>
+          <w:rFonts w:ascii="Courier New" w:hAnsi="Courier New" w:cs="Courier New"/>
+          <w:color w:val="000000"/>
+          <w:sz w:val="20"/>
+          <w:szCs w:val="20"/>
+        </w:rPr>
+        <w:t>}</w:t>
+      </w:r>
+    </w:p>
+    <w:p>
+      <w:pPr>
+        <w:autoSpaceDE w:val="0"/>
+        <w:autoSpaceDN w:val="0"/>
+        <w:adjustRightInd w:val="0"/>
+        <w:spacing w:after="0" w:line="240" w:lineRule="auto"/>
+        <w:ind w:left="720"/>
+        <w:rPr>
+          <w:rFonts w:ascii="Courier New" w:hAnsi="Courier New" w:cs="Courier New"/>
+          <w:b/>
+          <w:color w:val="000000"/>
+          <w:sz w:val="20"/>
+          <w:szCs w:val="20"/>
+          <w:u w:val="single"/>
+        </w:rPr>
+      </w:pPr>
+      <w:r>
+        <w:rPr>
+          <w:rFonts w:ascii="Courier New" w:hAnsi="Courier New" w:cs="Courier New"/>
+          <w:b/>
+          <w:color w:val="000000"/>
+          <w:sz w:val="20"/>
+          <w:szCs w:val="20"/>
+          <w:u w:val="single"/>
+        </w:rPr>
+        <w:t>Response</w:t>
+      </w:r>
+      <w:r>
+        <w:rPr>
+          <w:rFonts w:ascii="Courier New" w:hAnsi="Courier New" w:cs="Courier New"/>
+          <w:b/>
+          <w:color w:val="000000"/>
+          <w:sz w:val="20"/>
+          <w:szCs w:val="20"/>
+          <w:u w:val="single"/>
+        </w:rPr>
+        <w:t>:</w:t>
+      </w:r>
+    </w:p>
+    <w:p>
+      <w:pPr>
+        <w:autoSpaceDE w:val="0"/>
+        <w:autoSpaceDN w:val="0"/>
+        <w:adjustRightInd w:val="0"/>
+        <w:spacing w:after="0" w:line="240" w:lineRule="auto"/>
+      </w:pPr>
+      <w:r>
+        <w:tab/>
+        <w:t>{</w:t>
+      </w:r>
+    </w:p>
+    <w:p>
+      <w:pPr>
+        <w:autoSpaceDE w:val="0"/>
+        <w:autoSpaceDN w:val="0"/>
+        <w:adjustRightInd w:val="0"/>
+        <w:spacing w:after="0" w:line="240" w:lineRule="auto"/>
+      </w:pPr>
+      <w:r>
+        <w:t xml:space="preserve"> </w:t>
+      </w:r>
+      <w:r>
+        <w:tab/>
+      </w:r>
+      <w:r>
+        <w:tab/>
+        <w:t xml:space="preserve"> "</w:t>
+      </w:r>
+      <w:proofErr w:type="spellStart"/>
+      <w:r>
+        <w:t>statusCode</w:t>
+      </w:r>
+      <w:proofErr w:type="spellEnd"/>
+      <w:r>
+        <w:t>": 201,</w:t>
+      </w:r>
+    </w:p>
+    <w:p>
+      <w:pPr>
+        <w:autoSpaceDE w:val="0"/>
+        <w:autoSpaceDN w:val="0"/>
+        <w:adjustRightInd w:val="0"/>
+        <w:spacing w:after="0" w:line="240" w:lineRule="auto"/>
+      </w:pPr>
+      <w:r>
+        <w:t xml:space="preserve"> </w:t>
+      </w:r>
+      <w:r>
+        <w:tab/>
+      </w:r>
+      <w:r>
+        <w:tab/>
+        <w:t xml:space="preserve"> "message": "</w:t>
+      </w:r>
+      <w:r>
+        <w:t xml:space="preserve"> success</w:t>
+      </w:r>
+      <w:r>
+        <w:t>”</w:t>
+      </w:r>
+      <w:r>
+        <w:t>,</w:t>
+      </w:r>
+    </w:p>
+    <w:p>
+      <w:pPr>
+        <w:autoSpaceDE w:val="0"/>
+        <w:autoSpaceDN w:val="0"/>
+        <w:adjustRightInd w:val="0"/>
+        <w:spacing w:after="0" w:line="240" w:lineRule="auto"/>
+      </w:pPr>
+      <w:r>
+        <w:tab/>
+      </w:r>
+      <w:r>
+        <w:tab/>
+        <w:t xml:space="preserve"> "source": </w:t>
+      </w:r>
+      <w:r>
+        <w:t>"</w:t>
+      </w:r>
+      <w:r>
+        <w:t xml:space="preserve">Address of </w:t>
+      </w:r>
+      <w:proofErr w:type="spellStart"/>
+      <w:r>
+        <w:t>addressId</w:t>
+      </w:r>
+      <w:proofErr w:type="spellEnd"/>
+      <w:r>
+        <w:t xml:space="preserve"> 53669 updated </w:t>
+      </w:r>
+      <w:proofErr w:type="spellStart"/>
+      <w:r>
+        <w:t>succesfully</w:t>
+      </w:r>
+      <w:proofErr w:type="spellEnd"/>
+      <w:r>
+        <w:t>"</w:t>
+      </w:r>
+    </w:p>
+    <w:p>
+      <w:pPr>
+        <w:autoSpaceDE w:val="0"/>
+        <w:autoSpaceDN w:val="0"/>
+        <w:adjustRightInd w:val="0"/>
+        <w:spacing w:after="0" w:line="240" w:lineRule="auto"/>
+        <w:ind w:firstLine="720"/>
+      </w:pPr>
+      <w:r>
+        <w:t>}</w:t>
+      </w:r>
+    </w:p>
+    <w:p>
+      <w:pPr>
+        <w:autoSpaceDE w:val="0"/>
+        <w:autoSpaceDN w:val="0"/>
+        <w:adjustRightInd w:val="0"/>
+        <w:spacing w:after="0" w:line="240" w:lineRule="auto"/>
+        <w:ind w:firstLine="720"/>
+      </w:pPr>
+    </w:p>
+    <w:p>
+      <w:pPr>
+        <w:autoSpaceDE w:val="0"/>
+        <w:autoSpaceDN w:val="0"/>
+        <w:adjustRightInd w:val="0"/>
+        <w:spacing w:after="0" w:line="240" w:lineRule="auto"/>
+        <w:ind w:firstLine="720"/>
+        <w:rPr>
+          <w:rFonts w:ascii="Courier New" w:hAnsi="Courier New" w:cs="Courier New"/>
+        </w:rPr>
+      </w:pPr>
+      <w:r>
+        <w:rPr>
+          <w:rFonts w:ascii="Courier New" w:hAnsi="Courier New" w:cs="Courier New"/>
+        </w:rPr>
+        <w:t xml:space="preserve">you can update any single value </w:t>
+      </w:r>
+      <w:r>
+        <w:rPr>
+          <w:rFonts w:ascii="Courier New" w:hAnsi="Courier New" w:cs="Courier New"/>
+        </w:rPr>
+        <w:t xml:space="preserve">independently. </w:t>
+      </w:r>
+      <w:proofErr w:type="spellStart"/>
+      <w:r>
+        <w:rPr>
+          <w:rFonts w:ascii="Courier New" w:hAnsi="Courier New" w:cs="Courier New"/>
+        </w:rPr>
+        <w:t>CustomerId</w:t>
+      </w:r>
+      <w:proofErr w:type="spellEnd"/>
+      <w:r>
+        <w:rPr>
+          <w:rFonts w:ascii="Courier New" w:hAnsi="Courier New" w:cs="Courier New"/>
+        </w:rPr>
+        <w:t xml:space="preserve"> and </w:t>
+      </w:r>
+      <w:proofErr w:type="spellStart"/>
+      <w:r>
+        <w:rPr>
+          <w:rFonts w:ascii="Courier New" w:hAnsi="Courier New" w:cs="Courier New"/>
+        </w:rPr>
+        <w:t>addressId</w:t>
+      </w:r>
+      <w:proofErr w:type="spellEnd"/>
+      <w:r>
+        <w:rPr>
+          <w:rFonts w:ascii="Courier New" w:hAnsi="Courier New" w:cs="Courier New"/>
+        </w:rPr>
+        <w:t xml:space="preserve"> should match, then only you can update the particular address.</w:t>
+      </w:r>
+    </w:p>
+    <w:p>
+      <w:pPr>
+        <w:rPr>
+          <w:rFonts w:ascii="Courier New" w:hAnsi="Courier New" w:cs="Courier New"/>
+          <w:b/>
+          <w:u w:val="single"/>
+        </w:rPr>
+      </w:pPr>
+      <w:r>
+        <w:rPr>
+          <w:rFonts w:ascii="Courier New" w:hAnsi="Courier New" w:cs="Courier New"/>
+          <w:b/>
+          <w:u w:val="single"/>
+        </w:rPr>
+        <w:t xml:space="preserve">    </w:t>
+      </w:r>
+    </w:p>
+    <w:p>
+      <w:pPr>
+        <w:rPr>
+          <w:rFonts w:ascii="Courier New" w:hAnsi="Courier New" w:cs="Courier New"/>
+          <w:b/>
+          <w:u w:val="single"/>
+        </w:rPr>
+      </w:pPr>
+    </w:p>
+    <w:p>
+      <w:pPr>
+        <w:rPr>
+          <w:rFonts w:ascii="Courier New" w:hAnsi="Courier New" w:cs="Courier New"/>
+          <w:b/>
+          <w:u w:val="single"/>
+        </w:rPr>
+      </w:pPr>
+    </w:p>
+    <w:p>
+      <w:pPr>
+        <w:rPr>
+          <w:rFonts w:ascii="Courier New" w:hAnsi="Courier New" w:cs="Courier New"/>
+          <w:b/>
+          <w:u w:val="single"/>
+        </w:rPr>
+      </w:pPr>
+    </w:p>
+    <w:p>
+      <w:pPr>
+        <w:rPr>
+          <w:rFonts w:ascii="Courier New" w:hAnsi="Courier New" w:cs="Courier New"/>
+          <w:b/>
+          <w:u w:val="single"/>
+        </w:rPr>
+      </w:pPr>
+    </w:p>
+    <w:p>
+      <w:pPr>
+        <w:rPr>
+          <w:rFonts w:ascii="Courier New" w:hAnsi="Courier New" w:cs="Courier New"/>
+          <w:b/>
+          <w:u w:val="single"/>
+        </w:rPr>
+      </w:pPr>
+    </w:p>
+    <w:p>
+      <w:pPr>
+        <w:rPr>
+          <w:rFonts w:ascii="Courier New" w:hAnsi="Courier New" w:cs="Courier New"/>
+          <w:b/>
+          <w:u w:val="single"/>
+        </w:rPr>
+      </w:pPr>
+    </w:p>
+    <w:p>
+      <w:pPr>
+        <w:rPr>
+          <w:rFonts w:ascii="Courier New" w:hAnsi="Courier New" w:cs="Courier New"/>
+          <w:b/>
+          <w:u w:val="single"/>
+        </w:rPr>
+      </w:pPr>
+    </w:p>
+    <w:p>
+      <w:pPr>
+        <w:rPr>
+          <w:rFonts w:ascii="Courier New" w:hAnsi="Courier New" w:cs="Courier New"/>
+          <w:b/>
+          <w:u w:val="single"/>
+        </w:rPr>
+      </w:pPr>
+      <w:r>
+        <w:rPr>
+          <w:rFonts w:ascii="Courier New" w:hAnsi="Courier New" w:cs="Courier New"/>
+          <w:b/>
+          <w:u w:val="single"/>
+        </w:rPr>
+        <w:lastRenderedPageBreak/>
+        <w:t>Delete Address:</w:t>
+      </w:r>
+    </w:p>
+    <w:p>
+      <w:pPr>
+        <w:autoSpaceDE w:val="0"/>
+        <w:autoSpaceDN w:val="0"/>
+        <w:adjustRightInd w:val="0"/>
+        <w:spacing w:after="0" w:line="240" w:lineRule="auto"/>
+        <w:rPr>
+          <w:rFonts w:ascii="Courier New" w:hAnsi="Courier New" w:cs="Courier New"/>
+          <w:b/>
+          <w:color w:val="000000"/>
+          <w:sz w:val="20"/>
+          <w:szCs w:val="20"/>
+        </w:rPr>
+      </w:pPr>
+      <w:r>
+        <w:rPr>
+          <w:rFonts w:ascii="Courier New" w:hAnsi="Courier New" w:cs="Courier New"/>
+          <w:b/>
+          <w:color w:val="000000"/>
+          <w:sz w:val="20"/>
+          <w:szCs w:val="20"/>
+        </w:rPr>
+        <w:t>@</w:t>
+      </w:r>
+      <w:r>
+        <w:rPr>
+          <w:rFonts w:ascii="Courier New" w:hAnsi="Courier New" w:cs="Courier New"/>
+          <w:b/>
+          <w:color w:val="000000"/>
+          <w:sz w:val="20"/>
+          <w:szCs w:val="20"/>
+        </w:rPr>
+        <w:t xml:space="preserve">DELETE </w:t>
+      </w:r>
+      <w:r>
+        <w:rPr>
+          <w:rFonts w:ascii="Courier New" w:hAnsi="Courier New" w:cs="Courier New"/>
+          <w:b/>
+          <w:color w:val="000000"/>
+          <w:sz w:val="20"/>
+          <w:szCs w:val="20"/>
+        </w:rPr>
+        <w:t>https:/</w:t>
+      </w:r>
+      <w:r>
+        <w:rPr>
+          <w:rFonts w:ascii="Courier New" w:hAnsi="Courier New" w:cs="Courier New"/>
+          <w:b/>
+          <w:color w:val="000000"/>
+          <w:sz w:val="20"/>
+          <w:szCs w:val="20"/>
+        </w:rPr>
+        <w:t>/localhost:8443/v1.0/customer/</w:t>
+      </w:r>
+      <w:r>
+        <w:rPr>
+          <w:rFonts w:ascii="Courier New" w:hAnsi="Courier New" w:cs="Courier New"/>
+          <w:b/>
+          <w:color w:val="000000"/>
+          <w:sz w:val="20"/>
+          <w:szCs w:val="20"/>
+        </w:rPr>
+        <w:t>delete</w:t>
+      </w:r>
+      <w:r>
+        <w:rPr>
+          <w:rFonts w:ascii="Courier New" w:hAnsi="Courier New" w:cs="Courier New"/>
+          <w:b/>
+          <w:color w:val="000000"/>
+          <w:sz w:val="20"/>
+          <w:szCs w:val="20"/>
+        </w:rPr>
+        <w:t>Address</w:t>
+      </w:r>
+    </w:p>
+    <w:p>
+      <w:pPr>
+        <w:autoSpaceDE w:val="0"/>
+        <w:autoSpaceDN w:val="0"/>
+        <w:adjustRightInd w:val="0"/>
+        <w:spacing w:after="0" w:line="240" w:lineRule="auto"/>
+        <w:rPr>
+          <w:rFonts w:ascii="Courier New" w:hAnsi="Courier New" w:cs="Courier New"/>
+          <w:b/>
+          <w:sz w:val="20"/>
+          <w:szCs w:val="20"/>
+        </w:rPr>
+      </w:pPr>
+    </w:p>
+    <w:p>
+      <w:pPr>
+        <w:autoSpaceDE w:val="0"/>
+        <w:autoSpaceDN w:val="0"/>
+        <w:adjustRightInd w:val="0"/>
+        <w:spacing w:after="0" w:line="240" w:lineRule="auto"/>
+        <w:ind w:left="720"/>
+        <w:rPr>
+          <w:rFonts w:ascii="Courier New" w:hAnsi="Courier New" w:cs="Courier New"/>
+          <w:b/>
+          <w:color w:val="000000"/>
+          <w:sz w:val="20"/>
+          <w:szCs w:val="20"/>
+          <w:u w:val="single"/>
+        </w:rPr>
+      </w:pPr>
+      <w:r>
+        <w:rPr>
+          <w:rFonts w:ascii="Courier New" w:hAnsi="Courier New" w:cs="Courier New"/>
+          <w:b/>
+          <w:color w:val="000000"/>
+          <w:sz w:val="20"/>
+          <w:szCs w:val="20"/>
+          <w:u w:val="single"/>
+        </w:rPr>
+        <w:t>Example format:</w:t>
+      </w:r>
+    </w:p>
+    <w:p>
+      <w:pPr>
+        <w:autoSpaceDE w:val="0"/>
+        <w:autoSpaceDN w:val="0"/>
+        <w:adjustRightInd w:val="0"/>
+        <w:spacing w:after="0" w:line="240" w:lineRule="auto"/>
+        <w:ind w:left="720"/>
+        <w:rPr>
+          <w:rFonts w:ascii="Courier New" w:hAnsi="Courier New" w:cs="Courier New"/>
+          <w:b/>
+          <w:sz w:val="20"/>
+          <w:szCs w:val="20"/>
+        </w:rPr>
+      </w:pPr>
+      <w:r>
+        <w:rPr>
+          <w:rFonts w:ascii="Courier New" w:hAnsi="Courier New" w:cs="Courier New"/>
+          <w:b/>
+          <w:color w:val="000000"/>
+          <w:sz w:val="20"/>
+          <w:szCs w:val="20"/>
+        </w:rPr>
+        <w:t>@DELETE</w:t>
+      </w:r>
+      <w:r>
+        <w:rPr>
+          <w:rFonts w:ascii="Courier New" w:hAnsi="Courier New" w:cs="Courier New"/>
+          <w:b/>
+          <w:color w:val="000000"/>
+          <w:sz w:val="20"/>
+          <w:szCs w:val="20"/>
+        </w:rPr>
+        <w:t xml:space="preserve"> </w:t>
+      </w:r>
+      <w:r>
+        <w:rPr>
+          <w:rFonts w:ascii="Courier New" w:hAnsi="Courier New" w:cs="Courier New"/>
+          <w:b/>
+          <w:color w:val="000000"/>
+          <w:sz w:val="20"/>
+          <w:szCs w:val="20"/>
+        </w:rPr>
+        <w:t>h</w:t>
+      </w:r>
+      <w:r>
+        <w:rPr>
+          <w:rFonts w:ascii="Courier New" w:hAnsi="Courier New" w:cs="Courier New"/>
+          <w:b/>
+          <w:color w:val="000000"/>
+          <w:sz w:val="20"/>
+          <w:szCs w:val="20"/>
+        </w:rPr>
+        <w:t>ttps://localhost:8443/v1.0/customer</w:t>
+      </w:r>
+      <w:r>
+        <w:rPr>
+          <w:rFonts w:ascii="Courier New" w:hAnsi="Courier New" w:cs="Courier New"/>
+          <w:b/>
+          <w:color w:val="000000"/>
+          <w:sz w:val="20"/>
+          <w:szCs w:val="20"/>
+        </w:rPr>
+        <w:t>/</w:t>
+      </w:r>
+      <w:r>
+        <w:rPr>
+          <w:rFonts w:ascii="Courier New" w:hAnsi="Courier New" w:cs="Courier New"/>
+          <w:b/>
+          <w:color w:val="000000"/>
+          <w:sz w:val="20"/>
+          <w:szCs w:val="20"/>
+        </w:rPr>
+        <w:t>delete</w:t>
+      </w:r>
+      <w:r>
+        <w:rPr>
+          <w:rFonts w:ascii="Courier New" w:hAnsi="Courier New" w:cs="Courier New"/>
+          <w:b/>
+          <w:color w:val="000000"/>
+          <w:sz w:val="20"/>
+          <w:szCs w:val="20"/>
+        </w:rPr>
+        <w:t>Address</w:t>
+      </w:r>
+      <w:r>
+        <w:rPr>
+          <w:rFonts w:ascii="Courier New" w:hAnsi="Courier New" w:cs="Courier New"/>
+          <w:color w:val="000000"/>
+          <w:sz w:val="20"/>
+          <w:szCs w:val="20"/>
+        </w:rPr>
+        <w:t xml:space="preserve">  </w:t>
+      </w:r>
+    </w:p>
+    <w:p>
+      <w:pPr>
+        <w:autoSpaceDE w:val="0"/>
+        <w:autoSpaceDN w:val="0"/>
+        <w:adjustRightInd w:val="0"/>
+        <w:spacing w:after="0" w:line="240" w:lineRule="auto"/>
+        <w:ind w:left="720"/>
+        <w:rPr>
+          <w:rFonts w:ascii="Courier New" w:hAnsi="Courier New" w:cs="Courier New"/>
+          <w:color w:val="000000"/>
+          <w:sz w:val="20"/>
+          <w:szCs w:val="20"/>
+        </w:rPr>
+      </w:pPr>
+      <w:r>
+        <w:rPr>
+          <w:rFonts w:ascii="Courier New" w:hAnsi="Courier New" w:cs="Courier New"/>
+          <w:color w:val="000000"/>
+          <w:sz w:val="20"/>
+          <w:szCs w:val="20"/>
+        </w:rPr>
+        <w:t>@body</w:t>
+      </w:r>
+    </w:p>
+    <w:p>
+      <w:pPr>
+        <w:autoSpaceDE w:val="0"/>
+        <w:autoSpaceDN w:val="0"/>
+        <w:adjustRightInd w:val="0"/>
+        <w:spacing w:after="0" w:line="240" w:lineRule="auto"/>
+        <w:ind w:left="720"/>
+        <w:rPr>
+          <w:rFonts w:ascii="Courier New" w:hAnsi="Courier New" w:cs="Courier New"/>
+          <w:color w:val="000000"/>
+          <w:sz w:val="20"/>
+          <w:szCs w:val="20"/>
+        </w:rPr>
+      </w:pPr>
+      <w:r>
+        <w:rPr>
+          <w:rFonts w:ascii="Courier New" w:hAnsi="Courier New" w:cs="Courier New"/>
+          <w:color w:val="000000"/>
+          <w:sz w:val="20"/>
+          <w:szCs w:val="20"/>
+        </w:rPr>
+        <w:t>@context -&gt; raw,</w:t>
+      </w:r>
+      <w:r>
+        <w:rPr>
+          <w:rFonts w:ascii="Courier New" w:hAnsi="Courier New" w:cs="Courier New"/>
+          <w:color w:val="000000"/>
+          <w:sz w:val="20"/>
+          <w:szCs w:val="20"/>
+        </w:rPr>
+        <w:tab/>
+        <w:t xml:space="preserve">@type -&gt; </w:t>
+      </w:r>
+      <w:r>
+        <w:rPr>
+          <w:rFonts w:ascii="Courier New" w:hAnsi="Courier New" w:cs="Courier New"/>
+          <w:color w:val="000000"/>
+          <w:sz w:val="20"/>
+          <w:szCs w:val="20"/>
+        </w:rPr>
+        <w:t>application/</w:t>
+      </w:r>
+      <w:proofErr w:type="spellStart"/>
+      <w:r>
+        <w:rPr>
+          <w:rFonts w:ascii="Courier New" w:hAnsi="Courier New" w:cs="Courier New"/>
+          <w:color w:val="000000"/>
+          <w:sz w:val="20"/>
+          <w:szCs w:val="20"/>
+        </w:rPr>
+        <w:t>json</w:t>
+      </w:r>
+      <w:proofErr w:type="spellEnd"/>
+    </w:p>
+    <w:p>
+      <w:pPr>
+        <w:autoSpaceDE w:val="0"/>
+        <w:autoSpaceDN w:val="0"/>
+        <w:adjustRightInd w:val="0"/>
+        <w:spacing w:after="0" w:line="240" w:lineRule="auto"/>
+        <w:ind w:left="720"/>
+        <w:rPr>
+          <w:rFonts w:ascii="Courier New" w:hAnsi="Courier New" w:cs="Courier New"/>
+          <w:color w:val="000000"/>
+          <w:sz w:val="20"/>
+          <w:szCs w:val="20"/>
+        </w:rPr>
+      </w:pPr>
+      <w:r>
+        <w:rPr>
+          <w:rFonts w:ascii="Courier New" w:hAnsi="Courier New" w:cs="Courier New"/>
+          <w:color w:val="000000"/>
+          <w:sz w:val="20"/>
+          <w:szCs w:val="20"/>
+        </w:rPr>
+        <w:t>{</w:t>
+      </w:r>
+    </w:p>
+    <w:p>
+      <w:pPr>
+        <w:autoSpaceDE w:val="0"/>
+        <w:autoSpaceDN w:val="0"/>
+        <w:adjustRightInd w:val="0"/>
+        <w:spacing w:after="0" w:line="240" w:lineRule="auto"/>
+        <w:ind w:left="720"/>
+        <w:rPr>
+          <w:rFonts w:ascii="Courier New" w:hAnsi="Courier New" w:cs="Courier New"/>
+          <w:color w:val="000000"/>
+          <w:sz w:val="20"/>
+          <w:szCs w:val="20"/>
+        </w:rPr>
+      </w:pPr>
+      <w:r>
+        <w:rPr>
+          <w:rFonts w:ascii="Courier New" w:hAnsi="Courier New" w:cs="Courier New"/>
+          <w:color w:val="000000"/>
+          <w:sz w:val="20"/>
+          <w:szCs w:val="20"/>
+        </w:rPr>
+        <w:t xml:space="preserve">   </w:t>
+      </w:r>
+      <w:r>
+        <w:rPr>
+          <w:rFonts w:ascii="Courier New" w:hAnsi="Courier New" w:cs="Courier New"/>
+          <w:color w:val="000000"/>
+          <w:sz w:val="20"/>
+          <w:szCs w:val="20"/>
+        </w:rPr>
+        <w:t>"</w:t>
+      </w:r>
+      <w:proofErr w:type="spellStart"/>
+      <w:r>
+        <w:rPr>
+          <w:rFonts w:ascii="Courier New" w:hAnsi="Courier New" w:cs="Courier New"/>
+          <w:color w:val="000000"/>
+          <w:sz w:val="20"/>
+          <w:szCs w:val="20"/>
+        </w:rPr>
+        <w:t>apiKey</w:t>
+      </w:r>
+      <w:proofErr w:type="spellEnd"/>
+      <w:r>
+        <w:rPr>
+          <w:rFonts w:ascii="Courier New" w:hAnsi="Courier New" w:cs="Courier New"/>
+          <w:color w:val="000000"/>
+          <w:sz w:val="20"/>
+          <w:szCs w:val="20"/>
+        </w:rPr>
+        <w:t>":"123456789",</w:t>
+      </w:r>
+    </w:p>
+    <w:p>
+      <w:pPr>
+        <w:autoSpaceDE w:val="0"/>
+        <w:autoSpaceDN w:val="0"/>
+        <w:adjustRightInd w:val="0"/>
+        <w:spacing w:after="0" w:line="240" w:lineRule="auto"/>
+        <w:ind w:left="720"/>
+        <w:rPr>
+          <w:rFonts w:ascii="Courier New" w:hAnsi="Courier New" w:cs="Courier New"/>
+          <w:color w:val="000000"/>
+          <w:sz w:val="20"/>
+          <w:szCs w:val="20"/>
+        </w:rPr>
+      </w:pPr>
+      <w:r>
+        <w:rPr>
+          <w:rFonts w:ascii="Courier New" w:hAnsi="Courier New" w:cs="Courier New"/>
+          <w:color w:val="000000"/>
+          <w:sz w:val="20"/>
+          <w:szCs w:val="20"/>
+        </w:rPr>
+        <w:t xml:space="preserve">   "</w:t>
+      </w:r>
+      <w:proofErr w:type="spellStart"/>
+      <w:r>
+        <w:rPr>
+          <w:rFonts w:ascii="Courier New" w:hAnsi="Courier New" w:cs="Courier New"/>
+          <w:color w:val="000000"/>
+          <w:sz w:val="20"/>
+          <w:szCs w:val="20"/>
+        </w:rPr>
+        <w:t>customerId</w:t>
+      </w:r>
+      <w:proofErr w:type="spellEnd"/>
+      <w:r>
+        <w:rPr>
+          <w:rFonts w:ascii="Courier New" w:hAnsi="Courier New" w:cs="Courier New"/>
+          <w:color w:val="000000"/>
+          <w:sz w:val="20"/>
+          <w:szCs w:val="20"/>
+        </w:rPr>
+        <w:t>":90589,</w:t>
+      </w:r>
+    </w:p>
+    <w:p>
+      <w:pPr>
+        <w:autoSpaceDE w:val="0"/>
+        <w:autoSpaceDN w:val="0"/>
+        <w:adjustRightInd w:val="0"/>
+        <w:spacing w:after="0" w:line="240" w:lineRule="auto"/>
+        <w:ind w:left="720"/>
+        <w:rPr>
+          <w:rFonts w:ascii="Courier New" w:hAnsi="Courier New" w:cs="Courier New"/>
+          <w:color w:val="000000"/>
+          <w:sz w:val="20"/>
+          <w:szCs w:val="20"/>
+        </w:rPr>
+      </w:pPr>
+      <w:r>
+        <w:rPr>
+          <w:rFonts w:ascii="Courier New" w:hAnsi="Courier New" w:cs="Courier New"/>
+          <w:color w:val="000000"/>
+          <w:sz w:val="20"/>
+          <w:szCs w:val="20"/>
+        </w:rPr>
+        <w:t xml:space="preserve">   </w:t>
+      </w:r>
+      <w:r>
+        <w:rPr>
+          <w:rFonts w:ascii="Courier New" w:hAnsi="Courier New" w:cs="Courier New"/>
+          <w:color w:val="000000"/>
+          <w:sz w:val="20"/>
+          <w:szCs w:val="20"/>
+        </w:rPr>
+        <w:t>"</w:t>
+      </w:r>
+      <w:proofErr w:type="spellStart"/>
+      <w:r>
+        <w:rPr>
+          <w:rFonts w:ascii="Courier New" w:hAnsi="Courier New" w:cs="Courier New"/>
+          <w:color w:val="000000"/>
+          <w:sz w:val="20"/>
+          <w:szCs w:val="20"/>
+        </w:rPr>
+        <w:t>addressId</w:t>
+      </w:r>
+      <w:proofErr w:type="spellEnd"/>
+      <w:r>
+        <w:rPr>
+          <w:rFonts w:ascii="Courier New" w:hAnsi="Courier New" w:cs="Courier New"/>
+          <w:color w:val="000000"/>
+          <w:sz w:val="20"/>
+          <w:szCs w:val="20"/>
+        </w:rPr>
+        <w:t>":53669,</w:t>
+      </w:r>
+    </w:p>
+    <w:p>
+      <w:pPr>
+        <w:autoSpaceDE w:val="0"/>
+        <w:autoSpaceDN w:val="0"/>
+        <w:adjustRightInd w:val="0"/>
+        <w:spacing w:after="0" w:line="240" w:lineRule="auto"/>
+        <w:ind w:left="720"/>
+        <w:rPr>
+          <w:rFonts w:ascii="Courier New" w:hAnsi="Courier New" w:cs="Courier New"/>
+          <w:color w:val="000000"/>
+          <w:sz w:val="20"/>
+          <w:szCs w:val="20"/>
+        </w:rPr>
+      </w:pPr>
+      <w:r>
+        <w:rPr>
+          <w:rFonts w:ascii="Courier New" w:hAnsi="Courier New" w:cs="Courier New"/>
+          <w:color w:val="000000"/>
+          <w:sz w:val="20"/>
+          <w:szCs w:val="20"/>
+        </w:rPr>
+        <w:t>}</w:t>
+      </w:r>
+    </w:p>
+    <w:p>
+      <w:pPr>
+        <w:autoSpaceDE w:val="0"/>
+        <w:autoSpaceDN w:val="0"/>
+        <w:adjustRightInd w:val="0"/>
+        <w:spacing w:after="0" w:line="240" w:lineRule="auto"/>
+        <w:ind w:left="720"/>
+        <w:rPr>
+          <w:rFonts w:ascii="Courier New" w:hAnsi="Courier New" w:cs="Courier New"/>
+          <w:b/>
+          <w:color w:val="000000"/>
+          <w:sz w:val="20"/>
+          <w:szCs w:val="20"/>
+          <w:u w:val="single"/>
+        </w:rPr>
+      </w:pPr>
+      <w:r>
+        <w:rPr>
+          <w:rFonts w:ascii="Courier New" w:hAnsi="Courier New" w:cs="Courier New"/>
+          <w:b/>
+          <w:color w:val="000000"/>
+          <w:sz w:val="20"/>
+          <w:szCs w:val="20"/>
+          <w:u w:val="single"/>
+        </w:rPr>
+        <w:t>Response</w:t>
+      </w:r>
+      <w:r>
+        <w:rPr>
+          <w:rFonts w:ascii="Courier New" w:hAnsi="Courier New" w:cs="Courier New"/>
+          <w:b/>
+          <w:color w:val="000000"/>
+          <w:sz w:val="20"/>
+          <w:szCs w:val="20"/>
+          <w:u w:val="single"/>
+        </w:rPr>
+        <w:t>:</w:t>
+      </w:r>
+    </w:p>
+    <w:p>
+      <w:pPr>
+        <w:autoSpaceDE w:val="0"/>
+        <w:autoSpaceDN w:val="0"/>
+        <w:adjustRightInd w:val="0"/>
+        <w:spacing w:after="0" w:line="240" w:lineRule="auto"/>
+      </w:pPr>
+      <w:r>
+        <w:tab/>
+        <w:t>{</w:t>
+      </w:r>
+    </w:p>
+    <w:p>
+      <w:pPr>
+        <w:autoSpaceDE w:val="0"/>
+        <w:autoSpaceDN w:val="0"/>
+        <w:adjustRightInd w:val="0"/>
+        <w:spacing w:after="0" w:line="240" w:lineRule="auto"/>
+      </w:pPr>
+      <w:r>
+        <w:t xml:space="preserve"> </w:t>
+      </w:r>
+      <w:r>
+        <w:tab/>
+      </w:r>
+      <w:r>
+        <w:tab/>
+        <w:t xml:space="preserve"> "</w:t>
+      </w:r>
+      <w:proofErr w:type="spellStart"/>
+      <w:r>
+        <w:t>statusCode</w:t>
+      </w:r>
+      <w:proofErr w:type="spellEnd"/>
+      <w:r>
+        <w:t>": 201,</w:t>
+      </w:r>
+    </w:p>
+    <w:p>
+      <w:pPr>
+        <w:autoSpaceDE w:val="0"/>
+        <w:autoSpaceDN w:val="0"/>
+        <w:adjustRightInd w:val="0"/>
+        <w:spacing w:after="0" w:line="240" w:lineRule="auto"/>
+      </w:pPr>
+      <w:r>
+        <w:t xml:space="preserve"> </w:t>
+      </w:r>
+      <w:r>
+        <w:tab/>
+      </w:r>
+      <w:r>
+        <w:tab/>
+        <w:t xml:space="preserve"> "message": "</w:t>
+      </w:r>
+      <w:r>
+        <w:t xml:space="preserve"> success</w:t>
+      </w:r>
+      <w:r>
+        <w:t>”</w:t>
+      </w:r>
+      <w:r>
+        <w:t>,</w:t>
+      </w:r>
+    </w:p>
+    <w:p>
+      <w:pPr>
+        <w:autoSpaceDE w:val="0"/>
+        <w:autoSpaceDN w:val="0"/>
+        <w:adjustRightInd w:val="0"/>
+        <w:spacing w:after="0" w:line="240" w:lineRule="auto"/>
+      </w:pPr>
+      <w:r>
+        <w:tab/>
+      </w:r>
+      <w:r>
+        <w:tab/>
+        <w:t xml:space="preserve"> "source": </w:t>
+      </w:r>
+      <w:r>
+        <w:t>"</w:t>
+      </w:r>
+      <w:r>
+        <w:t xml:space="preserve"> Address of </w:t>
+      </w:r>
+      <w:proofErr w:type="spellStart"/>
+      <w:r>
+        <w:t>addressId</w:t>
+      </w:r>
+      <w:proofErr w:type="spellEnd"/>
+      <w:r>
+        <w:t xml:space="preserve"> 53668 deleted </w:t>
+      </w:r>
+      <w:proofErr w:type="spellStart"/>
+      <w:r>
+        <w:t>succesfully</w:t>
+      </w:r>
+      <w:proofErr w:type="spellEnd"/>
+      <w:r>
+        <w:t>"</w:t>
+      </w:r>
+    </w:p>
+    <w:p>
+      <w:pPr>
+        <w:autoSpaceDE w:val="0"/>
+        <w:autoSpaceDN w:val="0"/>
+        <w:adjustRightInd w:val="0"/>
+        <w:spacing w:after="0" w:line="240" w:lineRule="auto"/>
+        <w:ind w:firstLine="720"/>
+      </w:pPr>
+      <w:r>
+        <w:t>}</w:t>
+      </w:r>
+    </w:p>
+    <w:p>
+      <w:pPr>
+        <w:autoSpaceDE w:val="0"/>
+        <w:autoSpaceDN w:val="0"/>
+        <w:adjustRightInd w:val="0"/>
+        <w:spacing w:after="0" w:line="240" w:lineRule="auto"/>
+        <w:ind w:firstLine="720"/>
+        <w:rPr>
+          <w:rFonts w:ascii="Courier New" w:hAnsi="Courier New" w:cs="Courier New"/>
+        </w:rPr>
+      </w:pPr>
+      <w:r>
+        <w:rPr>
+          <w:rFonts w:ascii="Courier New" w:hAnsi="Courier New" w:cs="Courier New"/>
+        </w:rPr>
+        <w:t xml:space="preserve">you can update any single value </w:t>
+      </w:r>
+      <w:r>
+        <w:rPr>
+          <w:rFonts w:ascii="Courier New" w:hAnsi="Courier New" w:cs="Courier New"/>
+        </w:rPr>
+        <w:t xml:space="preserve">independently. </w:t>
+      </w:r>
+      <w:proofErr w:type="spellStart"/>
+      <w:r>
+        <w:rPr>
+          <w:rFonts w:ascii="Courier New" w:hAnsi="Courier New" w:cs="Courier New"/>
+        </w:rPr>
+        <w:t>CustomerId</w:t>
+      </w:r>
+      <w:proofErr w:type="spellEnd"/>
+      <w:r>
+        <w:rPr>
+          <w:rFonts w:ascii="Courier New" w:hAnsi="Courier New" w:cs="Courier New"/>
+        </w:rPr>
+        <w:t xml:space="preserve"> and </w:t>
+      </w:r>
+      <w:proofErr w:type="spellStart"/>
+      <w:r>
+        <w:rPr>
+          <w:rFonts w:ascii="Courier New" w:hAnsi="Courier New" w:cs="Courier New"/>
+        </w:rPr>
+        <w:t>addressId</w:t>
+      </w:r>
+      <w:proofErr w:type="spellEnd"/>
+      <w:r>
+        <w:rPr>
+          <w:rFonts w:ascii="Courier New" w:hAnsi="Courier New" w:cs="Courier New"/>
+        </w:rPr>
+        <w:t xml:space="preserve"> should match, then only you can update the particular address.</w:t>
+      </w:r>
+    </w:p>
+    <w:p>
+      <w:pPr>
+        <w:rPr>
+          <w:rFonts w:ascii="Courier New" w:hAnsi="Courier New" w:cs="Courier New"/>
+          <w:b/>
+          <w:u w:val="single"/>
+        </w:rPr>
+      </w:pPr>
+    </w:p>
+    <w:p>
+      <w:pPr>
+        <w:rPr>
+          <w:rFonts w:ascii="Courier New" w:hAnsi="Courier New" w:cs="Courier New"/>
+          <w:b/>
+          <w:u w:val="single"/>
         </w:rPr>
       </w:pPr>
     </w:p>

</xml_diff>